<commit_message>
Lab 5 - Lab version
</commit_message>
<xml_diff>
--- a/Lab5/lab_05_2023-2024.docx
+++ b/Lab5/lab_05_2023-2024.docx
@@ -4,7 +4,7 @@
   <w:body>
     <w:tbl>
       <w:tblPr>
-        <w:tblStyle w:val="TableGrid"/>
+        <w:tblStyle w:val="Grigliatabella"/>
         <w:tblW w:w="0" w:type="auto"/>
         <w:tblBorders>
           <w:insideH w:val="none" w:sz="0" w:space="0" w:color="auto"/>
@@ -420,7 +420,7 @@
     </w:p>
     <w:tbl>
       <w:tblPr>
-        <w:tblStyle w:val="TableGrid"/>
+        <w:tblStyle w:val="Grigliatabella"/>
         <w:tblW w:w="9214" w:type="dxa"/>
         <w:jc w:val="center"/>
         <w:tblLayout w:type="fixed"/>
@@ -545,16 +545,9 @@
                 <w:szCs w:val="22"/>
                 <w:lang w:val="en-GB" w:eastAsia="zh-CN" w:bidi="hi-IN"/>
               </w:rPr>
-              <w:t>Configuration 4</w:t>
-            </w:r>
-          </w:p>
-        </w:tc>
-        <w:tc>
-          <w:tcPr>
-            <w:tcW w:w="1842" w:type="dxa"/>
-          </w:tcPr>
-          <w:p>
-            <w:pPr>
+              <w:t xml:space="preserve">Configuration </w:t>
+            </w:r>
+            <w:r>
               <w:rPr>
                 <w:rFonts w:ascii="Liberation Serif" w:eastAsia="Noto Sans CJK SC Regular" w:hAnsi="Liberation Serif" w:cs="FreeSans"/>
                 <w:b/>
@@ -563,8 +556,16 @@
                 <w:szCs w:val="22"/>
                 <w:lang w:val="en-GB" w:eastAsia="zh-CN" w:bidi="hi-IN"/>
               </w:rPr>
-            </w:pPr>
-            <w:r>
+              <w:t>3</w:t>
+            </w:r>
+          </w:p>
+        </w:tc>
+        <w:tc>
+          <w:tcPr>
+            <w:tcW w:w="1842" w:type="dxa"/>
+          </w:tcPr>
+          <w:p>
+            <w:pPr>
               <w:rPr>
                 <w:rFonts w:ascii="Liberation Serif" w:eastAsia="Noto Sans CJK SC Regular" w:hAnsi="Liberation Serif" w:cs="FreeSans"/>
                 <w:b/>
@@ -573,7 +574,28 @@
                 <w:szCs w:val="22"/>
                 <w:lang w:val="en-GB" w:eastAsia="zh-CN" w:bidi="hi-IN"/>
               </w:rPr>
-              <w:t>Configuration 5</w:t>
+            </w:pPr>
+            <w:r>
+              <w:rPr>
+                <w:rFonts w:ascii="Liberation Serif" w:eastAsia="Noto Sans CJK SC Regular" w:hAnsi="Liberation Serif" w:cs="FreeSans"/>
+                <w:b/>
+                <w:bCs/>
+                <w:sz w:val="22"/>
+                <w:szCs w:val="22"/>
+                <w:lang w:val="en-GB" w:eastAsia="zh-CN" w:bidi="hi-IN"/>
+              </w:rPr>
+              <w:t xml:space="preserve">Configuration </w:t>
+            </w:r>
+            <w:r>
+              <w:rPr>
+                <w:rFonts w:ascii="Liberation Serif" w:eastAsia="Noto Sans CJK SC Regular" w:hAnsi="Liberation Serif" w:cs="FreeSans"/>
+                <w:b/>
+                <w:bCs/>
+                <w:sz w:val="22"/>
+                <w:szCs w:val="22"/>
+                <w:lang w:val="en-GB" w:eastAsia="zh-CN" w:bidi="hi-IN"/>
+              </w:rPr>
+              <w:t>4</w:t>
             </w:r>
           </w:p>
         </w:tc>
@@ -636,6 +658,46 @@
                 <w:lang w:val="en-GB" w:eastAsia="zh-CN" w:bidi="hi-IN"/>
               </w:rPr>
             </w:pPr>
+            <w:proofErr w:type="spellStart"/>
+            <w:r>
+              <w:rPr>
+                <w:rFonts w:ascii="Liberation Serif" w:eastAsia="Noto Sans CJK SC Regular" w:hAnsi="Liberation Serif" w:cs="FreeSans"/>
+                <w:sz w:val="22"/>
+                <w:szCs w:val="22"/>
+                <w:lang w:val="en-GB" w:eastAsia="zh-CN" w:bidi="hi-IN"/>
+              </w:rPr>
+              <w:t>the_cpu.branchPred</w:t>
+            </w:r>
+            <w:proofErr w:type="spellEnd"/>
+            <w:r>
+              <w:rPr>
+                <w:rFonts w:ascii="Liberation Serif" w:eastAsia="Noto Sans CJK SC Regular" w:hAnsi="Liberation Serif" w:cs="FreeSans"/>
+                <w:sz w:val="22"/>
+                <w:szCs w:val="22"/>
+                <w:lang w:val="en-GB" w:eastAsia="zh-CN" w:bidi="hi-IN"/>
+              </w:rPr>
+              <w:t xml:space="preserve"> = </w:t>
+            </w:r>
+            <w:proofErr w:type="spellStart"/>
+            <w:r>
+              <w:rPr>
+                <w:rFonts w:ascii="Liberation Serif" w:eastAsia="Noto Sans CJK SC Regular" w:hAnsi="Liberation Serif" w:cs="FreeSans"/>
+                <w:sz w:val="22"/>
+                <w:szCs w:val="22"/>
+                <w:lang w:val="en-GB" w:eastAsia="zh-CN" w:bidi="hi-IN"/>
+              </w:rPr>
+              <w:t>predictor.create_BiModeBP</w:t>
+            </w:r>
+            <w:proofErr w:type="spellEnd"/>
+            <w:r>
+              <w:rPr>
+                <w:rFonts w:ascii="Liberation Serif" w:eastAsia="Noto Sans CJK SC Regular" w:hAnsi="Liberation Serif" w:cs="FreeSans"/>
+                <w:sz w:val="22"/>
+                <w:szCs w:val="22"/>
+                <w:lang w:val="en-GB" w:eastAsia="zh-CN" w:bidi="hi-IN"/>
+              </w:rPr>
+              <w:t>()</w:t>
+            </w:r>
           </w:p>
         </w:tc>
         <w:tc>
@@ -651,6 +713,26 @@
                 <w:lang w:val="en-GB" w:eastAsia="zh-CN" w:bidi="hi-IN"/>
               </w:rPr>
             </w:pPr>
+            <w:proofErr w:type="spellStart"/>
+            <w:r>
+              <w:rPr>
+                <w:rFonts w:ascii="Liberation Serif" w:eastAsia="Noto Sans CJK SC Regular" w:hAnsi="Liberation Serif" w:cs="FreeSans"/>
+                <w:sz w:val="22"/>
+                <w:szCs w:val="22"/>
+                <w:lang w:val="en-GB" w:eastAsia="zh-CN" w:bidi="hi-IN"/>
+              </w:rPr>
+              <w:t>FloatCmp.opLat</w:t>
+            </w:r>
+            <w:proofErr w:type="spellEnd"/>
+            <w:r>
+              <w:rPr>
+                <w:rFonts w:ascii="Liberation Serif" w:eastAsia="Noto Sans CJK SC Regular" w:hAnsi="Liberation Serif" w:cs="FreeSans"/>
+                <w:sz w:val="22"/>
+                <w:szCs w:val="22"/>
+                <w:lang w:val="en-GB" w:eastAsia="zh-CN" w:bidi="hi-IN"/>
+              </w:rPr>
+              <w:t xml:space="preserve"> = 1</w:t>
+            </w:r>
           </w:p>
         </w:tc>
         <w:tc>
@@ -659,7 +741,6 @@
           </w:tcPr>
           <w:p>
             <w:pPr>
-              <w:ind w:left="360"/>
               <w:rPr>
                 <w:rFonts w:ascii="Liberation Serif" w:eastAsia="Noto Sans CJK SC Regular" w:hAnsi="Liberation Serif" w:cs="FreeSans"/>
                 <w:sz w:val="22"/>
@@ -667,6 +748,26 @@
                 <w:lang w:val="en-GB" w:eastAsia="zh-CN" w:bidi="hi-IN"/>
               </w:rPr>
             </w:pPr>
+            <w:proofErr w:type="spellStart"/>
+            <w:r>
+              <w:rPr>
+                <w:rFonts w:ascii="Liberation Serif" w:eastAsia="Noto Sans CJK SC Regular" w:hAnsi="Liberation Serif" w:cs="FreeSans"/>
+                <w:sz w:val="22"/>
+                <w:szCs w:val="22"/>
+                <w:lang w:val="en-GB" w:eastAsia="zh-CN" w:bidi="hi-IN"/>
+              </w:rPr>
+              <w:t>the_cpu.fetchWidth</w:t>
+            </w:r>
+            <w:proofErr w:type="spellEnd"/>
+            <w:r>
+              <w:rPr>
+                <w:rFonts w:ascii="Liberation Serif" w:eastAsia="Noto Sans CJK SC Regular" w:hAnsi="Liberation Serif" w:cs="FreeSans"/>
+                <w:sz w:val="22"/>
+                <w:szCs w:val="22"/>
+                <w:lang w:val="en-GB" w:eastAsia="zh-CN" w:bidi="hi-IN"/>
+              </w:rPr>
+              <w:t xml:space="preserve"> = 8</w:t>
+            </w:r>
           </w:p>
         </w:tc>
         <w:tc>
@@ -675,7 +776,6 @@
           </w:tcPr>
           <w:p>
             <w:pPr>
-              <w:ind w:left="360"/>
               <w:rPr>
                 <w:rFonts w:ascii="Liberation Serif" w:eastAsia="Noto Sans CJK SC Regular" w:hAnsi="Liberation Serif" w:cs="FreeSans"/>
                 <w:sz w:val="22"/>
@@ -683,6 +783,15 @@
                 <w:lang w:val="en-GB" w:eastAsia="zh-CN" w:bidi="hi-IN"/>
               </w:rPr>
             </w:pPr>
+            <w:r>
+              <w:rPr>
+                <w:rFonts w:ascii="Liberation Serif" w:eastAsia="Noto Sans CJK SC Regular" w:hAnsi="Liberation Serif" w:cs="FreeSans"/>
+                <w:sz w:val="22"/>
+                <w:szCs w:val="22"/>
+                <w:lang w:val="en-GB" w:eastAsia="zh-CN" w:bidi="hi-IN"/>
+              </w:rPr>
+              <w:t>L1Cache.tag_latency = 1</w:t>
+            </w:r>
           </w:p>
         </w:tc>
       </w:tr>
@@ -759,6 +868,26 @@
                 <w:lang w:val="en-GB" w:eastAsia="zh-CN" w:bidi="hi-IN"/>
               </w:rPr>
             </w:pPr>
+            <w:proofErr w:type="spellStart"/>
+            <w:r>
+              <w:rPr>
+                <w:rFonts w:ascii="Liberation Serif" w:eastAsia="Noto Sans CJK SC Regular" w:hAnsi="Liberation Serif" w:cs="FreeSans"/>
+                <w:sz w:val="22"/>
+                <w:szCs w:val="22"/>
+                <w:lang w:val="en-GB" w:eastAsia="zh-CN" w:bidi="hi-IN"/>
+              </w:rPr>
+              <w:t>FloatCvt.opLat</w:t>
+            </w:r>
+            <w:proofErr w:type="spellEnd"/>
+            <w:r>
+              <w:rPr>
+                <w:rFonts w:ascii="Liberation Serif" w:eastAsia="Noto Sans CJK SC Regular" w:hAnsi="Liberation Serif" w:cs="FreeSans"/>
+                <w:sz w:val="22"/>
+                <w:szCs w:val="22"/>
+                <w:lang w:val="en-GB" w:eastAsia="zh-CN" w:bidi="hi-IN"/>
+              </w:rPr>
+              <w:t xml:space="preserve"> = 1</w:t>
+            </w:r>
           </w:p>
         </w:tc>
         <w:tc>
@@ -767,7 +896,6 @@
           </w:tcPr>
           <w:p>
             <w:pPr>
-              <w:ind w:left="360"/>
               <w:rPr>
                 <w:rFonts w:ascii="Liberation Serif" w:eastAsia="Noto Sans CJK SC Regular" w:hAnsi="Liberation Serif" w:cs="FreeSans"/>
                 <w:sz w:val="22"/>
@@ -775,6 +903,26 @@
                 <w:lang w:val="en-GB" w:eastAsia="zh-CN" w:bidi="hi-IN"/>
               </w:rPr>
             </w:pPr>
+            <w:proofErr w:type="spellStart"/>
+            <w:r>
+              <w:rPr>
+                <w:rFonts w:ascii="Liberation Serif" w:eastAsia="Noto Sans CJK SC Regular" w:hAnsi="Liberation Serif" w:cs="FreeSans"/>
+                <w:sz w:val="22"/>
+                <w:szCs w:val="22"/>
+                <w:lang w:val="en-GB" w:eastAsia="zh-CN" w:bidi="hi-IN"/>
+              </w:rPr>
+              <w:t>the_cpu.decodeWidth</w:t>
+            </w:r>
+            <w:proofErr w:type="spellEnd"/>
+            <w:r>
+              <w:rPr>
+                <w:rFonts w:ascii="Liberation Serif" w:eastAsia="Noto Sans CJK SC Regular" w:hAnsi="Liberation Serif" w:cs="FreeSans"/>
+                <w:sz w:val="22"/>
+                <w:szCs w:val="22"/>
+                <w:lang w:val="en-GB" w:eastAsia="zh-CN" w:bidi="hi-IN"/>
+              </w:rPr>
+              <w:t xml:space="preserve"> = 4</w:t>
+            </w:r>
           </w:p>
         </w:tc>
         <w:tc>
@@ -783,7 +931,6 @@
           </w:tcPr>
           <w:p>
             <w:pPr>
-              <w:ind w:left="360"/>
               <w:rPr>
                 <w:rFonts w:ascii="Liberation Serif" w:eastAsia="Noto Sans CJK SC Regular" w:hAnsi="Liberation Serif" w:cs="FreeSans"/>
                 <w:sz w:val="22"/>
@@ -791,6 +938,15 @@
                 <w:lang w:val="en-GB" w:eastAsia="zh-CN" w:bidi="hi-IN"/>
               </w:rPr>
             </w:pPr>
+            <w:r>
+              <w:rPr>
+                <w:rFonts w:ascii="Liberation Serif" w:eastAsia="Noto Sans CJK SC Regular" w:hAnsi="Liberation Serif" w:cs="FreeSans"/>
+                <w:sz w:val="22"/>
+                <w:szCs w:val="22"/>
+                <w:lang w:val="en-GB" w:eastAsia="zh-CN" w:bidi="hi-IN"/>
+              </w:rPr>
+              <w:t>L1Cache.data_latency = 1</w:t>
+            </w:r>
           </w:p>
         </w:tc>
       </w:tr>
@@ -856,6 +1012,26 @@
                 <w:lang w:val="en-GB" w:eastAsia="zh-CN" w:bidi="hi-IN"/>
               </w:rPr>
             </w:pPr>
+            <w:proofErr w:type="spellStart"/>
+            <w:r>
+              <w:rPr>
+                <w:rFonts w:ascii="Liberation Serif" w:eastAsia="Noto Sans CJK SC Regular" w:hAnsi="Liberation Serif" w:cs="FreeSans"/>
+                <w:sz w:val="22"/>
+                <w:szCs w:val="22"/>
+                <w:lang w:val="en-GB" w:eastAsia="zh-CN" w:bidi="hi-IN"/>
+              </w:rPr>
+              <w:t>FloatMult.opLat</w:t>
+            </w:r>
+            <w:proofErr w:type="spellEnd"/>
+            <w:r>
+              <w:rPr>
+                <w:rFonts w:ascii="Liberation Serif" w:eastAsia="Noto Sans CJK SC Regular" w:hAnsi="Liberation Serif" w:cs="FreeSans"/>
+                <w:sz w:val="22"/>
+                <w:szCs w:val="22"/>
+                <w:lang w:val="en-GB" w:eastAsia="zh-CN" w:bidi="hi-IN"/>
+              </w:rPr>
+              <w:t xml:space="preserve"> = 3</w:t>
+            </w:r>
           </w:p>
         </w:tc>
         <w:tc>
@@ -864,7 +1040,6 @@
           </w:tcPr>
           <w:p>
             <w:pPr>
-              <w:ind w:left="360"/>
               <w:rPr>
                 <w:rFonts w:ascii="Liberation Serif" w:eastAsia="Noto Sans CJK SC Regular" w:hAnsi="Liberation Serif" w:cs="FreeSans"/>
                 <w:sz w:val="22"/>
@@ -872,6 +1047,26 @@
                 <w:lang w:val="en-GB" w:eastAsia="zh-CN" w:bidi="hi-IN"/>
               </w:rPr>
             </w:pPr>
+            <w:proofErr w:type="spellStart"/>
+            <w:r>
+              <w:rPr>
+                <w:rFonts w:ascii="Liberation Serif" w:eastAsia="Noto Sans CJK SC Regular" w:hAnsi="Liberation Serif" w:cs="FreeSans"/>
+                <w:sz w:val="22"/>
+                <w:szCs w:val="22"/>
+                <w:lang w:val="en-GB" w:eastAsia="zh-CN" w:bidi="hi-IN"/>
+              </w:rPr>
+              <w:t>the_cpu.renameWidth</w:t>
+            </w:r>
+            <w:proofErr w:type="spellEnd"/>
+            <w:r>
+              <w:rPr>
+                <w:rFonts w:ascii="Liberation Serif" w:eastAsia="Noto Sans CJK SC Regular" w:hAnsi="Liberation Serif" w:cs="FreeSans"/>
+                <w:sz w:val="22"/>
+                <w:szCs w:val="22"/>
+                <w:lang w:val="en-GB" w:eastAsia="zh-CN" w:bidi="hi-IN"/>
+              </w:rPr>
+              <w:t xml:space="preserve"> = 4</w:t>
+            </w:r>
           </w:p>
         </w:tc>
         <w:tc>
@@ -880,7 +1075,6 @@
           </w:tcPr>
           <w:p>
             <w:pPr>
-              <w:ind w:left="360"/>
               <w:rPr>
                 <w:rFonts w:ascii="Liberation Serif" w:eastAsia="Noto Sans CJK SC Regular" w:hAnsi="Liberation Serif" w:cs="FreeSans"/>
                 <w:sz w:val="22"/>
@@ -888,6 +1082,33 @@
                 <w:lang w:val="en-GB" w:eastAsia="zh-CN" w:bidi="hi-IN"/>
               </w:rPr>
             </w:pPr>
+            <w:r>
+              <w:rPr>
+                <w:rFonts w:ascii="Liberation Serif" w:eastAsia="Noto Sans CJK SC Regular" w:hAnsi="Liberation Serif" w:cs="FreeSans"/>
+                <w:sz w:val="22"/>
+                <w:szCs w:val="22"/>
+                <w:lang w:val="en-GB" w:eastAsia="zh-CN" w:bidi="hi-IN"/>
+              </w:rPr>
+              <w:t>L1Cache.res</w:t>
+            </w:r>
+            <w:r>
+              <w:rPr>
+                <w:rFonts w:ascii="Liberation Serif" w:eastAsia="Noto Sans CJK SC Regular" w:hAnsi="Liberation Serif" w:cs="FreeSans"/>
+                <w:sz w:val="22"/>
+                <w:szCs w:val="22"/>
+                <w:lang w:val="en-GB" w:eastAsia="zh-CN" w:bidi="hi-IN"/>
+              </w:rPr>
+              <w:t>p</w:t>
+            </w:r>
+            <w:r>
+              <w:rPr>
+                <w:rFonts w:ascii="Liberation Serif" w:eastAsia="Noto Sans CJK SC Regular" w:hAnsi="Liberation Serif" w:cs="FreeSans"/>
+                <w:sz w:val="22"/>
+                <w:szCs w:val="22"/>
+                <w:lang w:val="en-GB" w:eastAsia="zh-CN" w:bidi="hi-IN"/>
+              </w:rPr>
+              <w:t>onse_latency = 1</w:t>
+            </w:r>
           </w:p>
         </w:tc>
       </w:tr>
@@ -935,7 +1156,6 @@
           </w:tcPr>
           <w:p>
             <w:pPr>
-              <w:ind w:left="360"/>
               <w:rPr>
                 <w:rFonts w:ascii="Liberation Serif" w:eastAsia="Noto Sans CJK SC Regular" w:hAnsi="Liberation Serif" w:cs="FreeSans"/>
                 <w:sz w:val="22"/>
@@ -943,6 +1163,26 @@
                 <w:lang w:val="en-GB" w:eastAsia="zh-CN" w:bidi="hi-IN"/>
               </w:rPr>
             </w:pPr>
+            <w:proofErr w:type="spellStart"/>
+            <w:r>
+              <w:rPr>
+                <w:rFonts w:ascii="Liberation Serif" w:eastAsia="Noto Sans CJK SC Regular" w:hAnsi="Liberation Serif" w:cs="FreeSans"/>
+                <w:sz w:val="22"/>
+                <w:szCs w:val="22"/>
+                <w:lang w:val="en-GB" w:eastAsia="zh-CN" w:bidi="hi-IN"/>
+              </w:rPr>
+              <w:t>FloatMultAcc.opLat</w:t>
+            </w:r>
+            <w:proofErr w:type="spellEnd"/>
+            <w:r>
+              <w:rPr>
+                <w:rFonts w:ascii="Liberation Serif" w:eastAsia="Noto Sans CJK SC Regular" w:hAnsi="Liberation Serif" w:cs="FreeSans"/>
+                <w:sz w:val="22"/>
+                <w:szCs w:val="22"/>
+                <w:lang w:val="en-GB" w:eastAsia="zh-CN" w:bidi="hi-IN"/>
+              </w:rPr>
+              <w:t xml:space="preserve"> = 3</w:t>
+            </w:r>
           </w:p>
         </w:tc>
         <w:tc>
@@ -951,7 +1191,6 @@
           </w:tcPr>
           <w:p>
             <w:pPr>
-              <w:ind w:left="360"/>
               <w:rPr>
                 <w:rFonts w:ascii="Liberation Serif" w:eastAsia="Noto Sans CJK SC Regular" w:hAnsi="Liberation Serif" w:cs="FreeSans"/>
                 <w:sz w:val="22"/>
@@ -959,6 +1198,26 @@
                 <w:lang w:val="en-GB" w:eastAsia="zh-CN" w:bidi="hi-IN"/>
               </w:rPr>
             </w:pPr>
+            <w:proofErr w:type="spellStart"/>
+            <w:r>
+              <w:rPr>
+                <w:rFonts w:ascii="Liberation Serif" w:eastAsia="Noto Sans CJK SC Regular" w:hAnsi="Liberation Serif" w:cs="FreeSans"/>
+                <w:sz w:val="22"/>
+                <w:szCs w:val="22"/>
+                <w:lang w:val="en-GB" w:eastAsia="zh-CN" w:bidi="hi-IN"/>
+              </w:rPr>
+              <w:t>the_cpu.dispatchWidth</w:t>
+            </w:r>
+            <w:proofErr w:type="spellEnd"/>
+            <w:r>
+              <w:rPr>
+                <w:rFonts w:ascii="Liberation Serif" w:eastAsia="Noto Sans CJK SC Regular" w:hAnsi="Liberation Serif" w:cs="FreeSans"/>
+                <w:sz w:val="22"/>
+                <w:szCs w:val="22"/>
+                <w:lang w:val="en-GB" w:eastAsia="zh-CN" w:bidi="hi-IN"/>
+              </w:rPr>
+              <w:t xml:space="preserve"> = 4</w:t>
+            </w:r>
           </w:p>
         </w:tc>
         <w:tc>
@@ -1011,6 +1270,12 @@
         </w:rPr>
         <w:t xml:space="preserve">Original CPI (no hardware optimization):  </w:t>
       </w:r>
+      <w:r>
+        <w:rPr>
+          <w:lang w:val="en-GB"/>
+        </w:rPr>
+        <w:t>2.083105</w:t>
+      </w:r>
     </w:p>
     <w:p>
       <w:pPr>
@@ -1023,7 +1288,7 @@
     </w:p>
     <w:tbl>
       <w:tblPr>
-        <w:tblStyle w:val="TableGrid"/>
+        <w:tblStyle w:val="Grigliatabella"/>
         <w:tblW w:w="9214" w:type="dxa"/>
         <w:jc w:val="center"/>
         <w:tblLayout w:type="fixed"/>
@@ -1142,17 +1407,9 @@
                 <w:szCs w:val="22"/>
                 <w:lang w:val="en-GB" w:eastAsia="zh-CN" w:bidi="hi-IN"/>
               </w:rPr>
-              <w:t>Configuration 4</w:t>
-            </w:r>
-          </w:p>
-        </w:tc>
-        <w:tc>
-          <w:tcPr>
-            <w:tcW w:w="1842" w:type="dxa"/>
-          </w:tcPr>
-          <w:p>
-            <w:pPr>
-              <w:jc w:val="both"/>
+              <w:t xml:space="preserve">Configuration </w:t>
+            </w:r>
+            <w:r>
               <w:rPr>
                 <w:rFonts w:ascii="Liberation Serif" w:eastAsia="Noto Sans CJK SC Regular" w:hAnsi="Liberation Serif" w:cs="FreeSans"/>
                 <w:b/>
@@ -1161,8 +1418,17 @@
                 <w:szCs w:val="22"/>
                 <w:lang w:val="en-GB" w:eastAsia="zh-CN" w:bidi="hi-IN"/>
               </w:rPr>
-            </w:pPr>
-            <w:r>
+              <w:t>3</w:t>
+            </w:r>
+          </w:p>
+        </w:tc>
+        <w:tc>
+          <w:tcPr>
+            <w:tcW w:w="1842" w:type="dxa"/>
+          </w:tcPr>
+          <w:p>
+            <w:pPr>
+              <w:jc w:val="both"/>
               <w:rPr>
                 <w:rFonts w:ascii="Liberation Serif" w:eastAsia="Noto Sans CJK SC Regular" w:hAnsi="Liberation Serif" w:cs="FreeSans"/>
                 <w:b/>
@@ -1171,7 +1437,28 @@
                 <w:szCs w:val="22"/>
                 <w:lang w:val="en-GB" w:eastAsia="zh-CN" w:bidi="hi-IN"/>
               </w:rPr>
-              <w:t>Configuration 5</w:t>
+            </w:pPr>
+            <w:r>
+              <w:rPr>
+                <w:rFonts w:ascii="Liberation Serif" w:eastAsia="Noto Sans CJK SC Regular" w:hAnsi="Liberation Serif" w:cs="FreeSans"/>
+                <w:b/>
+                <w:bCs/>
+                <w:sz w:val="22"/>
+                <w:szCs w:val="22"/>
+                <w:lang w:val="en-GB" w:eastAsia="zh-CN" w:bidi="hi-IN"/>
+              </w:rPr>
+              <w:t xml:space="preserve">Configuration </w:t>
+            </w:r>
+            <w:r>
+              <w:rPr>
+                <w:rFonts w:ascii="Liberation Serif" w:eastAsia="Noto Sans CJK SC Regular" w:hAnsi="Liberation Serif" w:cs="FreeSans"/>
+                <w:b/>
+                <w:bCs/>
+                <w:sz w:val="22"/>
+                <w:szCs w:val="22"/>
+                <w:lang w:val="en-GB" w:eastAsia="zh-CN" w:bidi="hi-IN"/>
+              </w:rPr>
+              <w:t>4</w:t>
             </w:r>
           </w:p>
         </w:tc>
@@ -1215,7 +1502,6 @@
           </w:tcPr>
           <w:p>
             <w:pPr>
-              <w:ind w:left="360"/>
               <w:jc w:val="both"/>
               <w:rPr>
                 <w:rFonts w:ascii="Liberation Serif" w:eastAsia="Noto Sans CJK SC Regular" w:hAnsi="Liberation Serif" w:cs="FreeSans"/>
@@ -1224,6 +1510,15 @@
                 <w:lang w:val="en-GB" w:eastAsia="zh-CN" w:bidi="hi-IN"/>
               </w:rPr>
             </w:pPr>
+            <w:r>
+              <w:rPr>
+                <w:rFonts w:ascii="Liberation Serif" w:eastAsia="Noto Sans CJK SC Regular" w:hAnsi="Liberation Serif" w:cs="FreeSans"/>
+                <w:sz w:val="22"/>
+                <w:szCs w:val="22"/>
+                <w:lang w:val="en-GB" w:eastAsia="zh-CN" w:bidi="hi-IN"/>
+              </w:rPr>
+              <w:t>2.020090</w:t>
+            </w:r>
           </w:p>
         </w:tc>
         <w:tc>
@@ -1232,7 +1527,6 @@
           </w:tcPr>
           <w:p>
             <w:pPr>
-              <w:ind w:left="360"/>
               <w:jc w:val="both"/>
               <w:rPr>
                 <w:rFonts w:ascii="Liberation Serif" w:eastAsia="Noto Sans CJK SC Regular" w:hAnsi="Liberation Serif" w:cs="FreeSans"/>
@@ -1241,6 +1535,15 @@
                 <w:lang w:val="en-GB" w:eastAsia="zh-CN" w:bidi="hi-IN"/>
               </w:rPr>
             </w:pPr>
+            <w:r>
+              <w:rPr>
+                <w:rFonts w:ascii="Liberation Serif" w:eastAsia="Noto Sans CJK SC Regular" w:hAnsi="Liberation Serif" w:cs="FreeSans"/>
+                <w:sz w:val="22"/>
+                <w:szCs w:val="22"/>
+                <w:lang w:val="en-GB" w:eastAsia="zh-CN" w:bidi="hi-IN"/>
+              </w:rPr>
+              <w:t>2.026204</w:t>
+            </w:r>
           </w:p>
         </w:tc>
         <w:tc>
@@ -1249,7 +1552,6 @@
           </w:tcPr>
           <w:p>
             <w:pPr>
-              <w:ind w:left="360"/>
               <w:jc w:val="both"/>
               <w:rPr>
                 <w:rFonts w:ascii="Liberation Serif" w:eastAsia="Noto Sans CJK SC Regular" w:hAnsi="Liberation Serif" w:cs="FreeSans"/>
@@ -1258,6 +1560,15 @@
                 <w:lang w:val="en-GB" w:eastAsia="zh-CN" w:bidi="hi-IN"/>
               </w:rPr>
             </w:pPr>
+            <w:r>
+              <w:rPr>
+                <w:rFonts w:ascii="Liberation Serif" w:eastAsia="Noto Sans CJK SC Regular" w:hAnsi="Liberation Serif" w:cs="FreeSans"/>
+                <w:sz w:val="22"/>
+                <w:szCs w:val="22"/>
+                <w:lang w:val="en-GB" w:eastAsia="zh-CN" w:bidi="hi-IN"/>
+              </w:rPr>
+              <w:t>1.967806</w:t>
+            </w:r>
           </w:p>
         </w:tc>
         <w:tc>
@@ -1266,7 +1577,6 @@
           </w:tcPr>
           <w:p>
             <w:pPr>
-              <w:ind w:left="360"/>
               <w:jc w:val="both"/>
               <w:rPr>
                 <w:rFonts w:ascii="Liberation Serif" w:eastAsia="Noto Sans CJK SC Regular" w:hAnsi="Liberation Serif" w:cs="FreeSans"/>
@@ -1275,6 +1585,15 @@
                 <w:lang w:val="en-GB" w:eastAsia="zh-CN" w:bidi="hi-IN"/>
               </w:rPr>
             </w:pPr>
+            <w:r>
+              <w:rPr>
+                <w:rFonts w:ascii="Liberation Serif" w:eastAsia="Noto Sans CJK SC Regular" w:hAnsi="Liberation Serif" w:cs="FreeSans"/>
+                <w:sz w:val="22"/>
+                <w:szCs w:val="22"/>
+                <w:lang w:val="en-GB" w:eastAsia="zh-CN" w:bidi="hi-IN"/>
+              </w:rPr>
+              <w:t>1.889194</w:t>
+            </w:r>
           </w:p>
         </w:tc>
       </w:tr>
@@ -1307,8 +1626,9 @@
                 <w:szCs w:val="22"/>
                 <w:lang w:val="en-GB" w:eastAsia="zh-CN" w:bidi="hi-IN"/>
               </w:rPr>
-              <w:t>Speedup</w:t>
-            </w:r>
+              <w:t>Speedup (</w:t>
+            </w:r>
+            <w:proofErr w:type="spellStart"/>
             <w:r>
               <w:rPr>
                 <w:rFonts w:ascii="Liberation Serif" w:eastAsia="Noto Sans CJK SC Regular" w:hAnsi="Liberation Serif" w:cs="FreeSans"/>
@@ -1318,8 +1638,9 @@
                 <w:szCs w:val="22"/>
                 <w:lang w:val="en-GB" w:eastAsia="zh-CN" w:bidi="hi-IN"/>
               </w:rPr>
-              <w:t xml:space="preserve"> </w:t>
-            </w:r>
+              <w:t>wrt</w:t>
+            </w:r>
+            <w:proofErr w:type="spellEnd"/>
             <w:r>
               <w:rPr>
                 <w:rFonts w:ascii="Liberation Serif" w:eastAsia="Noto Sans CJK SC Regular" w:hAnsi="Liberation Serif" w:cs="FreeSans"/>
@@ -1329,9 +1650,8 @@
                 <w:szCs w:val="22"/>
                 <w:lang w:val="en-GB" w:eastAsia="zh-CN" w:bidi="hi-IN"/>
               </w:rPr>
-              <w:t>(</w:t>
-            </w:r>
-            <w:proofErr w:type="spellStart"/>
+              <w:t xml:space="preserve"> </w:t>
+            </w:r>
             <w:r>
               <w:rPr>
                 <w:rFonts w:ascii="Liberation Serif" w:eastAsia="Noto Sans CJK SC Regular" w:hAnsi="Liberation Serif" w:cs="FreeSans"/>
@@ -1341,7 +1661,7 @@
                 <w:szCs w:val="22"/>
                 <w:lang w:val="en-GB" w:eastAsia="zh-CN" w:bidi="hi-IN"/>
               </w:rPr>
-              <w:t>w</w:t>
+              <w:t>Original</w:t>
             </w:r>
             <w:r>
               <w:rPr>
@@ -1352,354 +1672,337 @@
                 <w:szCs w:val="22"/>
                 <w:lang w:val="en-GB" w:eastAsia="zh-CN" w:bidi="hi-IN"/>
               </w:rPr>
+              <w:t xml:space="preserve"> CPI)</w:t>
+            </w:r>
+          </w:p>
+        </w:tc>
+        <w:tc>
+          <w:tcPr>
+            <w:tcW w:w="1701" w:type="dxa"/>
+          </w:tcPr>
+          <w:p>
+            <w:pPr>
+              <w:jc w:val="both"/>
+              <w:rPr>
+                <w:rFonts w:ascii="Liberation Serif" w:eastAsia="Noto Sans CJK SC Regular" w:hAnsi="Liberation Serif" w:cs="FreeSans"/>
+                <w:sz w:val="22"/>
+                <w:szCs w:val="22"/>
+                <w:lang w:val="en-GB" w:eastAsia="zh-CN" w:bidi="hi-IN"/>
+              </w:rPr>
+            </w:pPr>
+            <w:r>
+              <w:rPr>
+                <w:rFonts w:ascii="Liberation Serif" w:eastAsia="Noto Sans CJK SC Regular" w:hAnsi="Liberation Serif" w:cs="FreeSans"/>
+                <w:sz w:val="22"/>
+                <w:szCs w:val="22"/>
+                <w:lang w:val="en-GB" w:eastAsia="zh-CN" w:bidi="hi-IN"/>
+              </w:rPr>
+              <w:t>1.03119</w:t>
+            </w:r>
+          </w:p>
+        </w:tc>
+        <w:tc>
+          <w:tcPr>
+            <w:tcW w:w="1843" w:type="dxa"/>
+          </w:tcPr>
+          <w:p>
+            <w:pPr>
+              <w:jc w:val="both"/>
+              <w:rPr>
+                <w:rFonts w:ascii="Liberation Serif" w:eastAsia="Noto Sans CJK SC Regular" w:hAnsi="Liberation Serif" w:cs="FreeSans"/>
+                <w:sz w:val="22"/>
+                <w:szCs w:val="22"/>
+                <w:lang w:val="en-GB" w:eastAsia="zh-CN" w:bidi="hi-IN"/>
+              </w:rPr>
+            </w:pPr>
+            <w:r>
+              <w:rPr>
+                <w:rFonts w:ascii="Liberation Serif" w:eastAsia="Noto Sans CJK SC Regular" w:hAnsi="Liberation Serif" w:cs="FreeSans"/>
+                <w:sz w:val="22"/>
+                <w:szCs w:val="22"/>
+                <w:lang w:val="en-GB" w:eastAsia="zh-CN" w:bidi="hi-IN"/>
+              </w:rPr>
+              <w:t>1</w:t>
+            </w:r>
+            <w:r>
+              <w:rPr>
+                <w:rFonts w:ascii="Liberation Serif" w:eastAsia="Noto Sans CJK SC Regular" w:hAnsi="Liberation Serif" w:cs="FreeSans"/>
+                <w:sz w:val="22"/>
+                <w:szCs w:val="22"/>
+                <w:lang w:val="en-GB" w:eastAsia="zh-CN" w:bidi="hi-IN"/>
+              </w:rPr>
               <w:t>.</w:t>
             </w:r>
             <w:r>
               <w:rPr>
                 <w:rFonts w:ascii="Liberation Serif" w:eastAsia="Noto Sans CJK SC Regular" w:hAnsi="Liberation Serif" w:cs="FreeSans"/>
-                <w:b/>
-                <w:bCs/>
                 <w:sz w:val="22"/>
                 <w:szCs w:val="22"/>
                 <w:lang w:val="en-GB" w:eastAsia="zh-CN" w:bidi="hi-IN"/>
               </w:rPr>
-              <w:t>r</w:t>
+              <w:t>02808</w:t>
             </w:r>
             <w:r>
               <w:rPr>
                 <w:rFonts w:ascii="Liberation Serif" w:eastAsia="Noto Sans CJK SC Regular" w:hAnsi="Liberation Serif" w:cs="FreeSans"/>
-                <w:b/>
-                <w:bCs/>
                 <w:sz w:val="22"/>
                 <w:szCs w:val="22"/>
                 <w:lang w:val="en-GB" w:eastAsia="zh-CN" w:bidi="hi-IN"/>
               </w:rPr>
+              <w:t>2</w:t>
+            </w:r>
+          </w:p>
+        </w:tc>
+        <w:tc>
+          <w:tcPr>
+            <w:tcW w:w="1843" w:type="dxa"/>
+          </w:tcPr>
+          <w:p>
+            <w:pPr>
+              <w:jc w:val="both"/>
+              <w:rPr>
+                <w:rFonts w:ascii="Liberation Serif" w:eastAsia="Noto Sans CJK SC Regular" w:hAnsi="Liberation Serif" w:cs="FreeSans"/>
+                <w:sz w:val="22"/>
+                <w:szCs w:val="22"/>
+                <w:lang w:val="en-GB" w:eastAsia="zh-CN" w:bidi="hi-IN"/>
+              </w:rPr>
+            </w:pPr>
+            <w:r>
+              <w:rPr>
+                <w:rFonts w:ascii="Liberation Serif" w:eastAsia="Noto Sans CJK SC Regular" w:hAnsi="Liberation Serif" w:cs="FreeSans"/>
+                <w:sz w:val="22"/>
+                <w:szCs w:val="22"/>
+                <w:lang w:val="en-GB" w:eastAsia="zh-CN" w:bidi="hi-IN"/>
+              </w:rPr>
+              <w:t>1</w:t>
+            </w:r>
+            <w:r>
+              <w:rPr>
+                <w:rFonts w:ascii="Liberation Serif" w:eastAsia="Noto Sans CJK SC Regular" w:hAnsi="Liberation Serif" w:cs="FreeSans"/>
+                <w:sz w:val="22"/>
+                <w:szCs w:val="22"/>
+                <w:lang w:val="en-GB" w:eastAsia="zh-CN" w:bidi="hi-IN"/>
+              </w:rPr>
               <w:t>.</w:t>
             </w:r>
             <w:r>
               <w:rPr>
                 <w:rFonts w:ascii="Liberation Serif" w:eastAsia="Noto Sans CJK SC Regular" w:hAnsi="Liberation Serif" w:cs="FreeSans"/>
-                <w:b/>
-                <w:bCs/>
                 <w:sz w:val="22"/>
                 <w:szCs w:val="22"/>
                 <w:lang w:val="en-GB" w:eastAsia="zh-CN" w:bidi="hi-IN"/>
               </w:rPr>
-              <w:t>t</w:t>
+              <w:t>05859</w:t>
             </w:r>
             <w:r>
               <w:rPr>
                 <w:rFonts w:ascii="Liberation Serif" w:eastAsia="Noto Sans CJK SC Regular" w:hAnsi="Liberation Serif" w:cs="FreeSans"/>
-                <w:b/>
-                <w:bCs/>
                 <w:sz w:val="22"/>
                 <w:szCs w:val="22"/>
                 <w:lang w:val="en-GB" w:eastAsia="zh-CN" w:bidi="hi-IN"/>
               </w:rPr>
+              <w:t>3</w:t>
+            </w:r>
+          </w:p>
+        </w:tc>
+        <w:tc>
+          <w:tcPr>
+            <w:tcW w:w="1842" w:type="dxa"/>
+          </w:tcPr>
+          <w:p>
+            <w:pPr>
+              <w:jc w:val="both"/>
+              <w:rPr>
+                <w:rFonts w:ascii="Liberation Serif" w:eastAsia="Noto Sans CJK SC Regular" w:hAnsi="Liberation Serif" w:cs="FreeSans"/>
+                <w:sz w:val="22"/>
+                <w:szCs w:val="22"/>
+                <w:lang w:val="en-GB" w:eastAsia="zh-CN" w:bidi="hi-IN"/>
+              </w:rPr>
+            </w:pPr>
+            <w:r>
+              <w:rPr>
+                <w:rFonts w:ascii="Liberation Serif" w:eastAsia="Noto Sans CJK SC Regular" w:hAnsi="Liberation Serif" w:cs="FreeSans"/>
+                <w:sz w:val="22"/>
+                <w:szCs w:val="22"/>
+                <w:lang w:val="en-GB" w:eastAsia="zh-CN" w:bidi="hi-IN"/>
+              </w:rPr>
+              <w:t>1</w:t>
+            </w:r>
+            <w:r>
+              <w:rPr>
+                <w:rFonts w:ascii="Liberation Serif" w:eastAsia="Noto Sans CJK SC Regular" w:hAnsi="Liberation Serif" w:cs="FreeSans"/>
+                <w:sz w:val="22"/>
+                <w:szCs w:val="22"/>
+                <w:lang w:val="en-GB" w:eastAsia="zh-CN" w:bidi="hi-IN"/>
+              </w:rPr>
               <w:t>.</w:t>
             </w:r>
-            <w:proofErr w:type="spellEnd"/>
             <w:r>
               <w:rPr>
                 <w:rFonts w:ascii="Liberation Serif" w:eastAsia="Noto Sans CJK SC Regular" w:hAnsi="Liberation Serif" w:cs="FreeSans"/>
-                <w:b/>
-                <w:bCs/>
                 <w:sz w:val="22"/>
                 <w:szCs w:val="22"/>
                 <w:lang w:val="en-GB" w:eastAsia="zh-CN" w:bidi="hi-IN"/>
               </w:rPr>
-              <w:t xml:space="preserve"> </w:t>
-            </w:r>
-            <w:r>
-              <w:rPr>
-                <w:rFonts w:ascii="Liberation Serif" w:eastAsia="Noto Sans CJK SC Regular" w:hAnsi="Liberation Serif" w:cs="FreeSans"/>
-                <w:b/>
-                <w:bCs/>
-                <w:sz w:val="22"/>
-                <w:szCs w:val="22"/>
-                <w:lang w:val="en-GB" w:eastAsia="zh-CN" w:bidi="hi-IN"/>
-              </w:rPr>
-              <w:t xml:space="preserve">the </w:t>
-            </w:r>
-            <w:r>
-              <w:rPr>
-                <w:rFonts w:ascii="Liberation Serif" w:eastAsia="Noto Sans CJK SC Regular" w:hAnsi="Liberation Serif" w:cs="FreeSans"/>
-                <w:b/>
-                <w:bCs/>
-                <w:sz w:val="22"/>
-                <w:szCs w:val="22"/>
-                <w:lang w:val="en-GB" w:eastAsia="zh-CN" w:bidi="hi-IN"/>
-              </w:rPr>
-              <w:t>Original</w:t>
-            </w:r>
-            <w:r>
-              <w:rPr>
-                <w:rFonts w:ascii="Liberation Serif" w:eastAsia="Noto Sans CJK SC Regular" w:hAnsi="Liberation Serif" w:cs="FreeSans"/>
-                <w:b/>
-                <w:bCs/>
-                <w:sz w:val="22"/>
-                <w:szCs w:val="22"/>
-                <w:lang w:val="en-GB" w:eastAsia="zh-CN" w:bidi="hi-IN"/>
-              </w:rPr>
-              <w:t xml:space="preserve"> CPI)</w:t>
-            </w:r>
-          </w:p>
-        </w:tc>
-        <w:tc>
-          <w:tcPr>
-            <w:tcW w:w="1701" w:type="dxa"/>
-          </w:tcPr>
-          <w:p>
-            <w:pPr>
-              <w:ind w:left="360"/>
-              <w:jc w:val="both"/>
-              <w:rPr>
-                <w:rFonts w:ascii="Liberation Serif" w:eastAsia="Noto Sans CJK SC Regular" w:hAnsi="Liberation Serif" w:cs="FreeSans"/>
-                <w:sz w:val="22"/>
-                <w:szCs w:val="22"/>
-                <w:lang w:val="en-GB" w:eastAsia="zh-CN" w:bidi="hi-IN"/>
-              </w:rPr>
-            </w:pPr>
-          </w:p>
-        </w:tc>
-        <w:tc>
-          <w:tcPr>
-            <w:tcW w:w="1843" w:type="dxa"/>
-          </w:tcPr>
-          <w:p>
-            <w:pPr>
-              <w:ind w:left="360"/>
-              <w:jc w:val="both"/>
-              <w:rPr>
-                <w:rFonts w:ascii="Liberation Serif" w:eastAsia="Noto Sans CJK SC Regular" w:hAnsi="Liberation Serif" w:cs="FreeSans"/>
-                <w:sz w:val="22"/>
-                <w:szCs w:val="22"/>
-                <w:lang w:val="en-GB" w:eastAsia="zh-CN" w:bidi="hi-IN"/>
-              </w:rPr>
-            </w:pPr>
-          </w:p>
-        </w:tc>
-        <w:tc>
-          <w:tcPr>
-            <w:tcW w:w="1843" w:type="dxa"/>
-          </w:tcPr>
-          <w:p>
-            <w:pPr>
-              <w:ind w:left="360"/>
-              <w:jc w:val="both"/>
-              <w:rPr>
-                <w:rFonts w:ascii="Liberation Serif" w:eastAsia="Noto Sans CJK SC Regular" w:hAnsi="Liberation Serif" w:cs="FreeSans"/>
-                <w:sz w:val="22"/>
-                <w:szCs w:val="22"/>
-                <w:lang w:val="en-GB" w:eastAsia="zh-CN" w:bidi="hi-IN"/>
-              </w:rPr>
-            </w:pPr>
-          </w:p>
-        </w:tc>
-        <w:tc>
-          <w:tcPr>
-            <w:tcW w:w="1842" w:type="dxa"/>
-          </w:tcPr>
-          <w:p>
-            <w:pPr>
-              <w:ind w:left="360"/>
-              <w:jc w:val="both"/>
-              <w:rPr>
-                <w:rFonts w:ascii="Liberation Serif" w:eastAsia="Noto Sans CJK SC Regular" w:hAnsi="Liberation Serif" w:cs="FreeSans"/>
-                <w:sz w:val="22"/>
-                <w:szCs w:val="22"/>
-                <w:lang w:val="en-GB" w:eastAsia="zh-CN" w:bidi="hi-IN"/>
-              </w:rPr>
-            </w:pPr>
+              <w:t>102642</w:t>
+            </w:r>
           </w:p>
         </w:tc>
       </w:tr>
     </w:tbl>
     <w:p>
       <w:pPr>
+        <w:pStyle w:val="Paragrafoelenco"/>
+        <w:ind w:left="2880"/>
         <w:jc w:val="both"/>
-        <w:rPr>
-          <w:b/>
-          <w:bCs/>
-          <w:color w:val="44546A" w:themeColor="text2"/>
-          <w:sz w:val="32"/>
-          <w:szCs w:val="32"/>
-          <w:u w:val="single"/>
-          <w:lang w:val="en-GB"/>
-        </w:rPr>
       </w:pPr>
     </w:p>
     <w:p>
       <w:pPr>
-        <w:pStyle w:val="ListParagraph"/>
-        <w:ind w:left="2880"/>
+        <w:pStyle w:val="Paragrafoelenco"/>
+        <w:ind w:left="0"/>
         <w:jc w:val="both"/>
       </w:pPr>
+      <w:r>
+        <w:t xml:space="preserve">Despite </w:t>
+      </w:r>
+      <w:r>
+        <w:t xml:space="preserve">the </w:t>
+      </w:r>
+      <w:r>
+        <w:t xml:space="preserve">hardware enhancements for increasing the CPU </w:t>
+      </w:r>
+      <w:r>
+        <w:t>performance</w:t>
+      </w:r>
+      <w:r>
+        <w:t xml:space="preserve">, remember that </w:t>
+      </w:r>
+      <w:r>
+        <w:rPr>
+          <w:u w:val="single"/>
+        </w:rPr>
+        <w:t>optimizing compilers for programs</w:t>
+      </w:r>
+      <w:r>
+        <w:t xml:space="preserve"> in high-level code also</w:t>
+      </w:r>
+      <w:r>
+        <w:t xml:space="preserve"> exist. The aim of optimizing compilers is to minimize or maximize some attributes of an executable computer program (code size, performance, etc.). They are also aware of hardware enhancements </w:t>
+      </w:r>
+      <w:r>
+        <w:t>to</w:t>
+      </w:r>
+      <w:r>
+        <w:t xml:space="preserve"> perform very accurate optimizations.</w:t>
+      </w:r>
     </w:p>
     <w:p>
       <w:pPr>
-        <w:pStyle w:val="ListParagraph"/>
+        <w:pStyle w:val="Paragrafoelenco"/>
         <w:ind w:left="0"/>
         <w:jc w:val="both"/>
       </w:pPr>
-      <w:r>
-        <w:t xml:space="preserve">Despite </w:t>
-      </w:r>
-      <w:r>
-        <w:t xml:space="preserve">the </w:t>
-      </w:r>
-      <w:r>
-        <w:t xml:space="preserve">hardware enhancements for increasing the CPU </w:t>
-      </w:r>
-      <w:r>
-        <w:t>performance</w:t>
-      </w:r>
-      <w:r>
-        <w:t xml:space="preserve">, remember that </w:t>
-      </w:r>
-      <w:r>
-        <w:rPr>
-          <w:u w:val="single"/>
-        </w:rPr>
-        <w:t>optimizing compilers for programs</w:t>
-      </w:r>
-      <w:r>
-        <w:t xml:space="preserve"> in high-level code also</w:t>
-      </w:r>
-      <w:r>
-        <w:t xml:space="preserve"> exist. The aim of optimizing compilers is to minimize or maximize some attributes of an executable computer program (code size, performance, etc.). They are also aware of hardware enhancements </w:t>
-      </w:r>
-      <w:r>
-        <w:t>to</w:t>
-      </w:r>
-      <w:r>
-        <w:t xml:space="preserve"> perform very accurate optimizations.</w:t>
-      </w:r>
     </w:p>
     <w:p>
       <w:pPr>
-        <w:pStyle w:val="ListParagraph"/>
+        <w:pStyle w:val="Paragrafoelenco"/>
         <w:ind w:left="0"/>
         <w:jc w:val="both"/>
       </w:pPr>
+      <w:r>
+        <w:t xml:space="preserve">Compilers can be your best friend (or worst enemy!). </w:t>
+      </w:r>
+      <w:r>
+        <w:t>The more</w:t>
+      </w:r>
+      <w:r>
+        <w:t xml:space="preserve"> information you provide in your program</w:t>
+      </w:r>
+      <w:r>
+        <w:t>, the</w:t>
+      </w:r>
+      <w:r>
+        <w:t xml:space="preserve"> better the optimized program will be.</w:t>
+      </w:r>
     </w:p>
     <w:p>
       <w:pPr>
-        <w:pStyle w:val="ListParagraph"/>
-        <w:ind w:left="0"/>
+        <w:pStyle w:val="Paragrafoelenco"/>
+        <w:ind w:left="360"/>
         <w:jc w:val="both"/>
       </w:pPr>
-      <w:r>
-        <w:t xml:space="preserve">Compilers can be your best friend (or worst enemy!). </w:t>
-      </w:r>
-      <w:r>
-        <w:t>The more</w:t>
-      </w:r>
-      <w:r>
-        <w:t xml:space="preserve"> information you provide in your program</w:t>
-      </w:r>
-      <w:r>
-        <w:t>, the</w:t>
-      </w:r>
-      <w:r>
-        <w:t xml:space="preserve"> better the optimized program will be.</w:t>
-      </w:r>
     </w:p>
     <w:p>
       <w:pPr>
-        <w:pStyle w:val="ListParagraph"/>
+        <w:pStyle w:val="Paragrafoelenco"/>
         <w:ind w:left="360"/>
         <w:jc w:val="both"/>
       </w:pPr>
     </w:p>
     <w:p>
       <w:pPr>
-        <w:pStyle w:val="ListParagraph"/>
+        <w:pStyle w:val="Paragrafoelenco"/>
         <w:ind w:left="360"/>
         <w:jc w:val="both"/>
       </w:pPr>
     </w:p>
     <w:p>
       <w:pPr>
-        <w:pStyle w:val="ListParagraph"/>
+        <w:pStyle w:val="Paragrafoelenco"/>
         <w:ind w:left="360"/>
         <w:jc w:val="both"/>
       </w:pPr>
     </w:p>
     <w:p>
       <w:pPr>
-        <w:pStyle w:val="ListParagraph"/>
-        <w:ind w:left="360"/>
         <w:jc w:val="both"/>
+        <w:rPr>
+          <w:lang w:val="en-GB"/>
+        </w:rPr>
       </w:pPr>
     </w:p>
     <w:p>
       <w:pPr>
         <w:jc w:val="both"/>
-        <w:rPr>
-          <w:lang w:val="en-GB"/>
-        </w:rPr>
       </w:pPr>
     </w:p>
     <w:p>
       <w:pPr>
         <w:jc w:val="both"/>
         <w:rPr>
-          <w:lang w:val="en-GB"/>
-        </w:rPr>
-      </w:pPr>
+          <w:lang w:val="en-US"/>
+        </w:rPr>
+      </w:pPr>
+      <w:r>
+        <w:rPr>
+          <w:lang w:val="en-US"/>
+        </w:rPr>
+        <w:t xml:space="preserve">You can compile </w:t>
+      </w:r>
+      <w:r>
+        <w:rPr>
+          <w:lang w:val="en-US"/>
+        </w:rPr>
+        <w:t xml:space="preserve">your programs with different </w:t>
+      </w:r>
+      <w:r>
+        <w:rPr>
+          <w:lang w:val="en-US"/>
+        </w:rPr>
+        <w:t xml:space="preserve">SW </w:t>
+      </w:r>
+      <w:r>
+        <w:rPr>
+          <w:lang w:val="en-US"/>
+        </w:rPr>
+        <w:t>optimization strategies and/or additional features.</w:t>
+      </w:r>
     </w:p>
     <w:p>
       <w:pPr>
         <w:jc w:val="both"/>
         <w:rPr>
-          <w:lang w:val="en-GB"/>
-        </w:rPr>
-      </w:pPr>
-    </w:p>
-    <w:p>
-      <w:pPr>
-        <w:jc w:val="both"/>
-        <w:rPr>
-          <w:lang w:val="en-GB"/>
-        </w:rPr>
-      </w:pPr>
-    </w:p>
-    <w:p>
-      <w:pPr>
-        <w:jc w:val="both"/>
-        <w:rPr>
-          <w:lang w:val="en-GB"/>
-        </w:rPr>
-      </w:pPr>
-    </w:p>
-    <w:p>
-      <w:pPr>
-        <w:jc w:val="both"/>
-        <w:rPr>
-          <w:lang w:val="en-GB"/>
-        </w:rPr>
-      </w:pPr>
-    </w:p>
-    <w:p>
-      <w:pPr>
-        <w:jc w:val="both"/>
-        <w:rPr>
-          <w:lang w:val="en-GB"/>
-        </w:rPr>
-      </w:pPr>
-    </w:p>
-    <w:p>
-      <w:pPr>
-        <w:pStyle w:val="ListParagraph"/>
-        <w:ind w:left="360"/>
-        <w:jc w:val="both"/>
-      </w:pPr>
-    </w:p>
-    <w:p>
-      <w:pPr>
-        <w:jc w:val="both"/>
-        <w:rPr>
           <w:lang w:val="en-US"/>
         </w:rPr>
       </w:pPr>
@@ -1707,38 +2010,7 @@
         <w:rPr>
           <w:lang w:val="en-US"/>
         </w:rPr>
-        <w:t xml:space="preserve">You can compile </w:t>
-      </w:r>
-      <w:r>
-        <w:rPr>
-          <w:lang w:val="en-US"/>
-        </w:rPr>
-        <w:t xml:space="preserve">your programs with different </w:t>
-      </w:r>
-      <w:r>
-        <w:rPr>
-          <w:lang w:val="en-US"/>
-        </w:rPr>
-        <w:t xml:space="preserve">SW </w:t>
-      </w:r>
-      <w:r>
-        <w:rPr>
-          <w:lang w:val="en-US"/>
-        </w:rPr>
-        <w:t>optimization strategies and/or additional features.</w:t>
-      </w:r>
-    </w:p>
-    <w:p>
-      <w:pPr>
-        <w:jc w:val="both"/>
-        <w:rPr>
-          <w:lang w:val="en-US"/>
-        </w:rPr>
-      </w:pPr>
-      <w:r>
-        <w:rPr>
-          <w:lang w:val="en-US"/>
-        </w:rPr>
+        <w:lastRenderedPageBreak/>
         <w:t xml:space="preserve">In the </w:t>
       </w:r>
       <w:proofErr w:type="spellStart"/>
@@ -1794,7 +2066,7 @@
                     <pic:cNvPicPr/>
                   </pic:nvPicPr>
                   <pic:blipFill>
-                    <a:blip r:embed="rId7"/>
+                    <a:blip r:embed="rId8"/>
                     <a:stretch>
                       <a:fillRect/>
                     </a:stretch>
@@ -2036,14 +2308,14 @@
     </w:p>
     <w:p>
       <w:pPr>
-        <w:pStyle w:val="ListParagraph"/>
+        <w:pStyle w:val="Paragrafoelenco"/>
         <w:ind w:left="360"/>
         <w:jc w:val="both"/>
       </w:pPr>
     </w:p>
     <w:p>
       <w:pPr>
-        <w:pStyle w:val="ListParagraph"/>
+        <w:pStyle w:val="Paragrafoelenco"/>
         <w:ind w:left="360"/>
         <w:jc w:val="both"/>
       </w:pPr>
@@ -2497,20 +2769,8 @@
                 <w:szCs w:val="22"/>
                 <w:lang w:val="en-US" w:eastAsia="en-US" w:bidi="ar-SA"/>
               </w:rPr>
-              <w:t xml:space="preserve"> </w:t>
-            </w:r>
-            <w:proofErr w:type="gramStart"/>
-            <w:r>
-              <w:rPr>
-                <w:rFonts w:ascii="Calibri" w:eastAsia="Times New Roman" w:hAnsi="Calibri" w:cs="Calibri"/>
-                <w:color w:val="000000"/>
-                <w:sz w:val="22"/>
-                <w:szCs w:val="22"/>
-                <w:lang w:val="en-US" w:eastAsia="en-US" w:bidi="ar-SA"/>
-              </w:rPr>
-              <w:t>3</w:t>
-            </w:r>
-            <w:proofErr w:type="gramEnd"/>
+              <w:t xml:space="preserve"> 3</w:t>
+            </w:r>
           </w:p>
           <w:p>
             <w:pPr>
@@ -2715,6 +2975,16 @@
                 <w:lang w:val="en-US" w:eastAsia="en-US" w:bidi="ar-SA"/>
               </w:rPr>
             </w:pPr>
+            <w:r>
+              <w:rPr>
+                <w:rFonts w:ascii="Calibri" w:eastAsia="Times New Roman" w:hAnsi="Calibri" w:cs="Calibri"/>
+                <w:color w:val="000000"/>
+                <w:sz w:val="22"/>
+                <w:szCs w:val="22"/>
+                <w:lang w:val="en-US" w:eastAsia="en-US" w:bidi="ar-SA"/>
+              </w:rPr>
+              <w:t>0.480</w:t>
+            </w:r>
           </w:p>
         </w:tc>
         <w:tc>
@@ -2735,6 +3005,16 @@
                 <w:lang w:val="en-US" w:eastAsia="en-US" w:bidi="ar-SA"/>
               </w:rPr>
             </w:pPr>
+            <w:r>
+              <w:rPr>
+                <w:rFonts w:ascii="Calibri" w:eastAsia="Times New Roman" w:hAnsi="Calibri" w:cs="Calibri"/>
+                <w:color w:val="000000"/>
+                <w:sz w:val="22"/>
+                <w:szCs w:val="22"/>
+                <w:lang w:val="en-US" w:eastAsia="en-US" w:bidi="ar-SA"/>
+              </w:rPr>
+              <w:t>0.396</w:t>
+            </w:r>
           </w:p>
         </w:tc>
         <w:tc>
@@ -2751,6 +3031,16 @@
                 <w:lang w:val="en-US" w:eastAsia="en-US" w:bidi="ar-SA"/>
               </w:rPr>
             </w:pPr>
+            <w:r>
+              <w:rPr>
+                <w:rFonts w:ascii="Calibri" w:eastAsia="Times New Roman" w:hAnsi="Calibri" w:cs="Calibri"/>
+                <w:color w:val="000000"/>
+                <w:sz w:val="22"/>
+                <w:szCs w:val="22"/>
+                <w:lang w:val="en-US" w:eastAsia="en-US" w:bidi="ar-SA"/>
+              </w:rPr>
+              <w:t>0.444</w:t>
+            </w:r>
           </w:p>
         </w:tc>
         <w:tc>
@@ -2768,6 +3058,16 @@
                 <w:lang w:val="en-US" w:eastAsia="en-US" w:bidi="ar-SA"/>
               </w:rPr>
             </w:pPr>
+            <w:r>
+              <w:rPr>
+                <w:rFonts w:ascii="Calibri" w:eastAsia="Times New Roman" w:hAnsi="Calibri" w:cs="Calibri"/>
+                <w:color w:val="000000"/>
+                <w:sz w:val="22"/>
+                <w:szCs w:val="22"/>
+                <w:lang w:val="en-US" w:eastAsia="en-US" w:bidi="ar-SA"/>
+              </w:rPr>
+              <w:t>0.415</w:t>
+            </w:r>
           </w:p>
         </w:tc>
         <w:tc>
@@ -2785,6 +3085,16 @@
                 <w:lang w:val="en-US" w:eastAsia="en-US" w:bidi="ar-SA"/>
               </w:rPr>
             </w:pPr>
+            <w:r>
+              <w:rPr>
+                <w:rFonts w:ascii="Calibri" w:eastAsia="Times New Roman" w:hAnsi="Calibri" w:cs="Calibri"/>
+                <w:color w:val="000000"/>
+                <w:sz w:val="22"/>
+                <w:szCs w:val="22"/>
+                <w:lang w:val="en-US" w:eastAsia="en-US" w:bidi="ar-SA"/>
+              </w:rPr>
+              <w:t>0.444</w:t>
+            </w:r>
           </w:p>
         </w:tc>
         <w:tc>
@@ -2802,6 +3112,16 @@
                 <w:lang w:val="en-US" w:eastAsia="en-US" w:bidi="ar-SA"/>
               </w:rPr>
             </w:pPr>
+            <w:r>
+              <w:rPr>
+                <w:rFonts w:ascii="Calibri" w:eastAsia="Times New Roman" w:hAnsi="Calibri" w:cs="Calibri"/>
+                <w:color w:val="000000"/>
+                <w:sz w:val="22"/>
+                <w:szCs w:val="22"/>
+                <w:lang w:val="en-US" w:eastAsia="en-US" w:bidi="ar-SA"/>
+              </w:rPr>
+              <w:t>0.459</w:t>
+            </w:r>
           </w:p>
         </w:tc>
       </w:tr>
@@ -2866,7 +3186,7 @@
                 <w:szCs w:val="22"/>
                 <w:lang w:val="en-US" w:eastAsia="en-US" w:bidi="ar-SA"/>
               </w:rPr>
-              <w:t>IPC</w:t>
+              <w:t>0.495</w:t>
             </w:r>
           </w:p>
         </w:tc>
@@ -2888,6 +3208,16 @@
                 <w:lang w:val="en-US" w:eastAsia="en-US" w:bidi="ar-SA"/>
               </w:rPr>
             </w:pPr>
+            <w:r>
+              <w:rPr>
+                <w:rFonts w:ascii="Calibri" w:eastAsia="Times New Roman" w:hAnsi="Calibri" w:cs="Calibri"/>
+                <w:color w:val="000000"/>
+                <w:sz w:val="22"/>
+                <w:szCs w:val="22"/>
+                <w:lang w:val="en-US" w:eastAsia="en-US" w:bidi="ar-SA"/>
+              </w:rPr>
+              <w:t>0.419</w:t>
+            </w:r>
           </w:p>
         </w:tc>
         <w:tc>
@@ -2904,6 +3234,16 @@
                 <w:lang w:val="en-US" w:eastAsia="en-US" w:bidi="ar-SA"/>
               </w:rPr>
             </w:pPr>
+            <w:r>
+              <w:rPr>
+                <w:rFonts w:ascii="Calibri" w:eastAsia="Times New Roman" w:hAnsi="Calibri" w:cs="Calibri"/>
+                <w:color w:val="000000"/>
+                <w:sz w:val="22"/>
+                <w:szCs w:val="22"/>
+                <w:lang w:val="en-US" w:eastAsia="en-US" w:bidi="ar-SA"/>
+              </w:rPr>
+              <w:t>0.447</w:t>
+            </w:r>
           </w:p>
         </w:tc>
         <w:tc>
@@ -2929,7 +3269,7 @@
                 <w:szCs w:val="22"/>
                 <w:lang w:val="en-US" w:eastAsia="en-US" w:bidi="ar-SA"/>
               </w:rPr>
-              <w:t>IPC</w:t>
+              <w:t>0.418</w:t>
             </w:r>
           </w:p>
         </w:tc>
@@ -2948,6 +3288,16 @@
                 <w:lang w:val="en-US" w:eastAsia="en-US" w:bidi="ar-SA"/>
               </w:rPr>
             </w:pPr>
+            <w:r>
+              <w:rPr>
+                <w:rFonts w:ascii="Calibri" w:eastAsia="Times New Roman" w:hAnsi="Calibri" w:cs="Calibri"/>
+                <w:color w:val="000000"/>
+                <w:sz w:val="22"/>
+                <w:szCs w:val="22"/>
+                <w:lang w:val="en-US" w:eastAsia="en-US" w:bidi="ar-SA"/>
+              </w:rPr>
+              <w:t>0.447</w:t>
+            </w:r>
           </w:p>
         </w:tc>
         <w:tc>
@@ -2965,6 +3315,16 @@
                 <w:lang w:val="en-US" w:eastAsia="en-US" w:bidi="ar-SA"/>
               </w:rPr>
             </w:pPr>
+            <w:r>
+              <w:rPr>
+                <w:rFonts w:ascii="Calibri" w:eastAsia="Times New Roman" w:hAnsi="Calibri" w:cs="Calibri"/>
+                <w:color w:val="000000"/>
+                <w:sz w:val="22"/>
+                <w:szCs w:val="22"/>
+                <w:lang w:val="en-US" w:eastAsia="en-US" w:bidi="ar-SA"/>
+              </w:rPr>
+              <w:t>0.460</w:t>
+            </w:r>
           </w:p>
         </w:tc>
       </w:tr>
@@ -3021,6 +3381,26 @@
                 <w:lang w:val="en-US" w:eastAsia="en-US" w:bidi="ar-SA"/>
               </w:rPr>
             </w:pPr>
+            <w:r>
+              <w:rPr>
+                <w:rFonts w:ascii="Calibri" w:eastAsia="Times New Roman" w:hAnsi="Calibri" w:cs="Calibri"/>
+                <w:color w:val="000000"/>
+                <w:sz w:val="22"/>
+                <w:szCs w:val="22"/>
+                <w:lang w:val="en-US" w:eastAsia="en-US" w:bidi="ar-SA"/>
+              </w:rPr>
+              <w:t>0.49</w:t>
+            </w:r>
+            <w:r>
+              <w:rPr>
+                <w:rFonts w:ascii="Calibri" w:eastAsia="Times New Roman" w:hAnsi="Calibri" w:cs="Calibri"/>
+                <w:color w:val="000000"/>
+                <w:sz w:val="22"/>
+                <w:szCs w:val="22"/>
+                <w:lang w:val="en-US" w:eastAsia="en-US" w:bidi="ar-SA"/>
+              </w:rPr>
+              <w:t>4</w:t>
+            </w:r>
           </w:p>
         </w:tc>
         <w:tc>
@@ -3041,6 +3421,16 @@
                 <w:lang w:val="en-US" w:eastAsia="en-US" w:bidi="ar-SA"/>
               </w:rPr>
             </w:pPr>
+            <w:r>
+              <w:rPr>
+                <w:rFonts w:ascii="Calibri" w:eastAsia="Times New Roman" w:hAnsi="Calibri" w:cs="Calibri"/>
+                <w:color w:val="000000"/>
+                <w:sz w:val="22"/>
+                <w:szCs w:val="22"/>
+                <w:lang w:val="en-US" w:eastAsia="en-US" w:bidi="ar-SA"/>
+              </w:rPr>
+              <w:t>0.417</w:t>
+            </w:r>
           </w:p>
         </w:tc>
         <w:tc>
@@ -3058,6 +3448,16 @@
                 <w:lang w:val="en-US" w:eastAsia="en-US" w:bidi="ar-SA"/>
               </w:rPr>
             </w:pPr>
+            <w:r>
+              <w:rPr>
+                <w:rFonts w:ascii="Calibri" w:eastAsia="Times New Roman" w:hAnsi="Calibri" w:cs="Calibri"/>
+                <w:color w:val="000000"/>
+                <w:sz w:val="22"/>
+                <w:szCs w:val="22"/>
+                <w:lang w:val="en-US" w:eastAsia="en-US" w:bidi="ar-SA"/>
+              </w:rPr>
+              <w:t>0.446</w:t>
+            </w:r>
           </w:p>
         </w:tc>
         <w:tc>
@@ -3075,6 +3475,16 @@
                 <w:lang w:val="en-US" w:eastAsia="en-US" w:bidi="ar-SA"/>
               </w:rPr>
             </w:pPr>
+            <w:r>
+              <w:rPr>
+                <w:rFonts w:ascii="Calibri" w:eastAsia="Times New Roman" w:hAnsi="Calibri" w:cs="Calibri"/>
+                <w:color w:val="000000"/>
+                <w:sz w:val="22"/>
+                <w:szCs w:val="22"/>
+                <w:lang w:val="en-US" w:eastAsia="en-US" w:bidi="ar-SA"/>
+              </w:rPr>
+              <w:t>0.421</w:t>
+            </w:r>
           </w:p>
         </w:tc>
         <w:tc>
@@ -3092,6 +3502,16 @@
                 <w:lang w:val="en-US" w:eastAsia="en-US" w:bidi="ar-SA"/>
               </w:rPr>
             </w:pPr>
+            <w:r>
+              <w:rPr>
+                <w:rFonts w:ascii="Calibri" w:eastAsia="Times New Roman" w:hAnsi="Calibri" w:cs="Calibri"/>
+                <w:color w:val="000000"/>
+                <w:sz w:val="22"/>
+                <w:szCs w:val="22"/>
+                <w:lang w:val="en-US" w:eastAsia="en-US" w:bidi="ar-SA"/>
+              </w:rPr>
+              <w:t>0.446</w:t>
+            </w:r>
           </w:p>
         </w:tc>
         <w:tc>
@@ -3109,6 +3529,16 @@
                 <w:lang w:val="en-US" w:eastAsia="en-US" w:bidi="ar-SA"/>
               </w:rPr>
             </w:pPr>
+            <w:r>
+              <w:rPr>
+                <w:rFonts w:ascii="Calibri" w:eastAsia="Times New Roman" w:hAnsi="Calibri" w:cs="Calibri"/>
+                <w:color w:val="000000"/>
+                <w:sz w:val="22"/>
+                <w:szCs w:val="22"/>
+                <w:lang w:val="en-US" w:eastAsia="en-US" w:bidi="ar-SA"/>
+              </w:rPr>
+              <w:t>0.466</w:t>
+            </w:r>
           </w:p>
         </w:tc>
       </w:tr>
@@ -3175,6 +3605,16 @@
                 <w:lang w:val="en-US" w:eastAsia="en-US" w:bidi="ar-SA"/>
               </w:rPr>
             </w:pPr>
+            <w:r>
+              <w:rPr>
+                <w:rFonts w:ascii="Calibri" w:eastAsia="Times New Roman" w:hAnsi="Calibri" w:cs="Calibri"/>
+                <w:color w:val="000000"/>
+                <w:sz w:val="22"/>
+                <w:szCs w:val="22"/>
+                <w:lang w:val="en-US" w:eastAsia="en-US" w:bidi="ar-SA"/>
+              </w:rPr>
+              <w:t>0.508</w:t>
+            </w:r>
           </w:p>
         </w:tc>
         <w:tc>
@@ -3195,6 +3635,16 @@
                 <w:lang w:val="en-US" w:eastAsia="en-US" w:bidi="ar-SA"/>
               </w:rPr>
             </w:pPr>
+            <w:r>
+              <w:rPr>
+                <w:rFonts w:ascii="Calibri" w:eastAsia="Times New Roman" w:hAnsi="Calibri" w:cs="Calibri"/>
+                <w:color w:val="000000"/>
+                <w:sz w:val="22"/>
+                <w:szCs w:val="22"/>
+                <w:lang w:val="en-US" w:eastAsia="en-US" w:bidi="ar-SA"/>
+              </w:rPr>
+              <w:t>0.421</w:t>
+            </w:r>
           </w:p>
         </w:tc>
         <w:tc>
@@ -3212,6 +3662,16 @@
                 <w:lang w:val="en-US" w:eastAsia="en-US" w:bidi="ar-SA"/>
               </w:rPr>
             </w:pPr>
+            <w:r>
+              <w:rPr>
+                <w:rFonts w:ascii="Calibri" w:eastAsia="Times New Roman" w:hAnsi="Calibri" w:cs="Calibri"/>
+                <w:color w:val="000000"/>
+                <w:sz w:val="22"/>
+                <w:szCs w:val="22"/>
+                <w:lang w:val="en-US" w:eastAsia="en-US" w:bidi="ar-SA"/>
+              </w:rPr>
+              <w:t>0.450</w:t>
+            </w:r>
           </w:p>
         </w:tc>
         <w:tc>
@@ -3229,6 +3689,16 @@
                 <w:lang w:val="en-US" w:eastAsia="en-US" w:bidi="ar-SA"/>
               </w:rPr>
             </w:pPr>
+            <w:r>
+              <w:rPr>
+                <w:rFonts w:ascii="Calibri" w:eastAsia="Times New Roman" w:hAnsi="Calibri" w:cs="Calibri"/>
+                <w:color w:val="000000"/>
+                <w:sz w:val="22"/>
+                <w:szCs w:val="22"/>
+                <w:lang w:val="en-US" w:eastAsia="en-US" w:bidi="ar-SA"/>
+              </w:rPr>
+              <w:t>0.430</w:t>
+            </w:r>
           </w:p>
         </w:tc>
         <w:tc>
@@ -3246,6 +3716,16 @@
                 <w:lang w:val="en-US" w:eastAsia="en-US" w:bidi="ar-SA"/>
               </w:rPr>
             </w:pPr>
+            <w:r>
+              <w:rPr>
+                <w:rFonts w:ascii="Calibri" w:eastAsia="Times New Roman" w:hAnsi="Calibri" w:cs="Calibri"/>
+                <w:color w:val="000000"/>
+                <w:sz w:val="22"/>
+                <w:szCs w:val="22"/>
+                <w:lang w:val="en-US" w:eastAsia="en-US" w:bidi="ar-SA"/>
+              </w:rPr>
+              <w:t>0.450</w:t>
+            </w:r>
           </w:p>
         </w:tc>
         <w:tc>
@@ -3260,9 +3740,20 @@
                 <w:color w:val="000000"/>
                 <w:sz w:val="22"/>
                 <w:szCs w:val="22"/>
-                <w:lang w:val="en-US" w:eastAsia="en-US" w:bidi="ar-SA"/>
-              </w:rPr>
-            </w:pPr>
+                <w:u w:val="single"/>
+                <w:lang w:val="en-US" w:eastAsia="en-US" w:bidi="ar-SA"/>
+              </w:rPr>
+            </w:pPr>
+            <w:r>
+              <w:rPr>
+                <w:rFonts w:ascii="Calibri" w:eastAsia="Times New Roman" w:hAnsi="Calibri" w:cs="Calibri"/>
+                <w:color w:val="000000"/>
+                <w:sz w:val="22"/>
+                <w:szCs w:val="22"/>
+                <w:lang w:val="en-US" w:eastAsia="en-US" w:bidi="ar-SA"/>
+              </w:rPr>
+              <w:t>0.467</w:t>
+            </w:r>
           </w:p>
         </w:tc>
       </w:tr>
@@ -3340,6 +3831,16 @@
                 <w:lang w:val="en-US" w:eastAsia="en-US" w:bidi="ar-SA"/>
               </w:rPr>
             </w:pPr>
+            <w:r>
+              <w:rPr>
+                <w:rFonts w:ascii="Calibri" w:eastAsia="Times New Roman" w:hAnsi="Calibri" w:cs="Calibri"/>
+                <w:color w:val="000000"/>
+                <w:sz w:val="22"/>
+                <w:szCs w:val="22"/>
+                <w:lang w:val="en-US" w:eastAsia="en-US" w:bidi="ar-SA"/>
+              </w:rPr>
+              <w:t>0.529</w:t>
+            </w:r>
           </w:p>
         </w:tc>
         <w:tc>
@@ -3360,6 +3861,16 @@
                 <w:lang w:val="en-US" w:eastAsia="en-US" w:bidi="ar-SA"/>
               </w:rPr>
             </w:pPr>
+            <w:r>
+              <w:rPr>
+                <w:rFonts w:ascii="Calibri" w:eastAsia="Times New Roman" w:hAnsi="Calibri" w:cs="Calibri"/>
+                <w:color w:val="000000"/>
+                <w:sz w:val="22"/>
+                <w:szCs w:val="22"/>
+                <w:lang w:val="en-US" w:eastAsia="en-US" w:bidi="ar-SA"/>
+              </w:rPr>
+              <w:t>0.450</w:t>
+            </w:r>
           </w:p>
         </w:tc>
         <w:tc>
@@ -3385,7 +3896,7 @@
                 <w:szCs w:val="22"/>
                 <w:lang w:val="en-US" w:eastAsia="en-US" w:bidi="ar-SA"/>
               </w:rPr>
-              <w:t xml:space="preserve">Cool IPC </w:t>
+              <w:t>0.500</w:t>
             </w:r>
           </w:p>
         </w:tc>
@@ -3404,6 +3915,16 @@
                 <w:lang w:val="en-US" w:eastAsia="en-US" w:bidi="ar-SA"/>
               </w:rPr>
             </w:pPr>
+            <w:r>
+              <w:rPr>
+                <w:rFonts w:ascii="Calibri" w:eastAsia="Times New Roman" w:hAnsi="Calibri" w:cs="Calibri"/>
+                <w:color w:val="000000"/>
+                <w:sz w:val="22"/>
+                <w:szCs w:val="22"/>
+                <w:lang w:val="en-US" w:eastAsia="en-US" w:bidi="ar-SA"/>
+              </w:rPr>
+              <w:t>0.454</w:t>
+            </w:r>
           </w:p>
         </w:tc>
         <w:tc>
@@ -3418,9 +3939,20 @@
                 <w:color w:val="000000"/>
                 <w:sz w:val="22"/>
                 <w:szCs w:val="22"/>
-                <w:lang w:val="en-US" w:eastAsia="en-US" w:bidi="ar-SA"/>
-              </w:rPr>
-            </w:pPr>
+                <w:u w:val="single"/>
+                <w:lang w:val="en-US" w:eastAsia="en-US" w:bidi="ar-SA"/>
+              </w:rPr>
+            </w:pPr>
+            <w:r>
+              <w:rPr>
+                <w:rFonts w:ascii="Calibri" w:eastAsia="Times New Roman" w:hAnsi="Calibri" w:cs="Calibri"/>
+                <w:color w:val="000000"/>
+                <w:sz w:val="22"/>
+                <w:szCs w:val="22"/>
+                <w:lang w:val="en-US" w:eastAsia="en-US" w:bidi="ar-SA"/>
+              </w:rPr>
+              <w:t>0.500</w:t>
+            </w:r>
           </w:p>
         </w:tc>
         <w:tc>
@@ -3438,6 +3970,16 @@
                 <w:lang w:val="en-US" w:eastAsia="en-US" w:bidi="ar-SA"/>
               </w:rPr>
             </w:pPr>
+            <w:r>
+              <w:rPr>
+                <w:rFonts w:ascii="Calibri" w:eastAsia="Times New Roman" w:hAnsi="Calibri" w:cs="Calibri"/>
+                <w:color w:val="000000"/>
+                <w:sz w:val="22"/>
+                <w:szCs w:val="22"/>
+                <w:lang w:val="en-US" w:eastAsia="en-US" w:bidi="ar-SA"/>
+              </w:rPr>
+              <w:t>0.525</w:t>
+            </w:r>
           </w:p>
         </w:tc>
       </w:tr>
@@ -3493,6 +4035,16 @@
                 <w:lang w:val="en-US" w:eastAsia="en-US" w:bidi="ar-SA"/>
               </w:rPr>
             </w:pPr>
+            <w:r>
+              <w:rPr>
+                <w:rFonts w:ascii="Calibri" w:eastAsia="Times New Roman" w:hAnsi="Calibri" w:cs="Calibri"/>
+                <w:color w:val="000000"/>
+                <w:sz w:val="22"/>
+                <w:szCs w:val="22"/>
+                <w:lang w:val="en-US" w:eastAsia="en-US" w:bidi="ar-SA"/>
+              </w:rPr>
+              <w:t>3228</w:t>
+            </w:r>
           </w:p>
         </w:tc>
         <w:tc>
@@ -3513,6 +4065,16 @@
                 <w:lang w:val="en-US" w:eastAsia="en-US" w:bidi="ar-SA"/>
               </w:rPr>
             </w:pPr>
+            <w:r>
+              <w:rPr>
+                <w:rFonts w:ascii="Calibri" w:eastAsia="Times New Roman" w:hAnsi="Calibri" w:cs="Calibri"/>
+                <w:color w:val="000000"/>
+                <w:sz w:val="22"/>
+                <w:szCs w:val="22"/>
+                <w:lang w:val="en-US" w:eastAsia="en-US" w:bidi="ar-SA"/>
+              </w:rPr>
+              <w:t>3044</w:t>
+            </w:r>
           </w:p>
         </w:tc>
         <w:tc>
@@ -3530,6 +4092,16 @@
                 <w:lang w:val="en-US" w:eastAsia="en-US" w:bidi="ar-SA"/>
               </w:rPr>
             </w:pPr>
+            <w:r>
+              <w:rPr>
+                <w:rFonts w:ascii="Calibri" w:eastAsia="Times New Roman" w:hAnsi="Calibri" w:cs="Calibri"/>
+                <w:color w:val="000000"/>
+                <w:sz w:val="22"/>
+                <w:szCs w:val="22"/>
+                <w:lang w:val="en-US" w:eastAsia="en-US" w:bidi="ar-SA"/>
+              </w:rPr>
+              <w:t>3032</w:t>
+            </w:r>
           </w:p>
         </w:tc>
         <w:tc>
@@ -3547,6 +4119,16 @@
                 <w:lang w:val="en-US" w:eastAsia="en-US" w:bidi="ar-SA"/>
               </w:rPr>
             </w:pPr>
+            <w:r>
+              <w:rPr>
+                <w:rFonts w:ascii="Calibri" w:eastAsia="Times New Roman" w:hAnsi="Calibri" w:cs="Calibri"/>
+                <w:color w:val="000000"/>
+                <w:sz w:val="22"/>
+                <w:szCs w:val="22"/>
+                <w:lang w:val="en-US" w:eastAsia="en-US" w:bidi="ar-SA"/>
+              </w:rPr>
+              <w:t>3016</w:t>
+            </w:r>
           </w:p>
         </w:tc>
         <w:tc>
@@ -3564,6 +4146,16 @@
                 <w:lang w:val="en-US" w:eastAsia="en-US" w:bidi="ar-SA"/>
               </w:rPr>
             </w:pPr>
+            <w:r>
+              <w:rPr>
+                <w:rFonts w:ascii="Calibri" w:eastAsia="Times New Roman" w:hAnsi="Calibri" w:cs="Calibri"/>
+                <w:color w:val="000000"/>
+                <w:sz w:val="22"/>
+                <w:szCs w:val="22"/>
+                <w:lang w:val="en-US" w:eastAsia="en-US" w:bidi="ar-SA"/>
+              </w:rPr>
+              <w:t>3032</w:t>
+            </w:r>
           </w:p>
         </w:tc>
         <w:tc>
@@ -3581,6 +4173,16 @@
                 <w:lang w:val="en-US" w:eastAsia="en-US" w:bidi="ar-SA"/>
               </w:rPr>
             </w:pPr>
+            <w:r>
+              <w:rPr>
+                <w:rFonts w:ascii="Calibri" w:eastAsia="Times New Roman" w:hAnsi="Calibri" w:cs="Calibri"/>
+                <w:color w:val="000000"/>
+                <w:sz w:val="22"/>
+                <w:szCs w:val="22"/>
+                <w:lang w:val="en-US" w:eastAsia="en-US" w:bidi="ar-SA"/>
+              </w:rPr>
+              <w:t>3032</w:t>
+            </w:r>
           </w:p>
         </w:tc>
       </w:tr>
@@ -3614,7 +4216,7 @@
     </w:p>
     <w:tbl>
       <w:tblPr>
-        <w:tblStyle w:val="TableGrid"/>
+        <w:tblStyle w:val="Grigliatabella"/>
         <w:tblW w:w="0" w:type="auto"/>
         <w:tblLook w:val="04A0" w:firstRow="1" w:lastRow="0" w:firstColumn="1" w:lastColumn="0" w:noHBand="0" w:noVBand="1"/>
       </w:tblPr>
@@ -4066,17 +4668,17 @@
     </w:p>
     <w:p>
       <w:pPr>
-        <w:pStyle w:val="ListParagraph"/>
+        <w:pStyle w:val="Paragrafoelenco"/>
         <w:numPr>
           <w:ilvl w:val="0"/>
           <w:numId w:val="6"/>
         </w:numPr>
         <w:jc w:val="both"/>
       </w:pPr>
-      <w:hyperlink r:id="rId8" w:history="1">
+      <w:hyperlink r:id="rId9" w:history="1">
         <w:r>
           <w:rPr>
-            <w:rStyle w:val="Hyperlink"/>
+            <w:rStyle w:val="Collegamentoipertestuale"/>
           </w:rPr>
           <w:t>https://en.wikipedia.org/wiki/Optimizing_compiler</w:t>
         </w:r>
@@ -4084,17 +4686,17 @@
     </w:p>
     <w:p>
       <w:pPr>
-        <w:pStyle w:val="ListParagraph"/>
+        <w:pStyle w:val="Paragrafoelenco"/>
         <w:numPr>
           <w:ilvl w:val="0"/>
           <w:numId w:val="6"/>
         </w:numPr>
         <w:jc w:val="both"/>
       </w:pPr>
-      <w:hyperlink r:id="rId9" w:history="1">
+      <w:hyperlink r:id="rId10" w:history="1">
         <w:r>
           <w:rPr>
-            <w:rStyle w:val="Hyperlink"/>
+            <w:rStyle w:val="Collegamentoipertestuale"/>
           </w:rPr>
           <w:t>https://gcc.gnu.org/onlinedocs/gcc/Optimize-Options.html</w:t>
         </w:r>
@@ -4121,7 +4723,10 @@
           <w:lang w:val="en-GB"/>
         </w:rPr>
       </w:pPr>
-      <w:r>
+    </w:p>
+    <w:p>
+      <w:pPr>
+        <w:jc w:val="both"/>
         <w:rPr>
           <w:b/>
           <w:bCs/>
@@ -4131,6 +4736,46 @@
           <w:u w:val="single"/>
           <w:lang w:val="en-GB"/>
         </w:rPr>
+      </w:pPr>
+    </w:p>
+    <w:p>
+      <w:pPr>
+        <w:jc w:val="both"/>
+        <w:rPr>
+          <w:b/>
+          <w:bCs/>
+          <w:color w:val="44546A" w:themeColor="text2"/>
+          <w:sz w:val="32"/>
+          <w:szCs w:val="32"/>
+          <w:u w:val="single"/>
+          <w:lang w:val="en-GB"/>
+        </w:rPr>
+      </w:pPr>
+    </w:p>
+    <w:p>
+      <w:pPr>
+        <w:jc w:val="both"/>
+        <w:rPr>
+          <w:b/>
+          <w:bCs/>
+          <w:color w:val="44546A" w:themeColor="text2"/>
+          <w:sz w:val="32"/>
+          <w:szCs w:val="32"/>
+          <w:u w:val="single"/>
+          <w:lang w:val="en-GB"/>
+        </w:rPr>
+      </w:pPr>
+      <w:r>
+        <w:rPr>
+          <w:b/>
+          <w:bCs/>
+          <w:color w:val="44546A" w:themeColor="text2"/>
+          <w:sz w:val="32"/>
+          <w:szCs w:val="32"/>
+          <w:u w:val="single"/>
+          <w:lang w:val="en-GB"/>
+        </w:rPr>
+        <w:lastRenderedPageBreak/>
         <w:t>Exercise 2:</w:t>
       </w:r>
     </w:p>
@@ -4321,7 +4966,7 @@
     </w:p>
     <w:p>
       <w:pPr>
-        <w:pStyle w:val="ListParagraph"/>
+        <w:pStyle w:val="Paragrafoelenco"/>
         <w:numPr>
           <w:ilvl w:val="0"/>
           <w:numId w:val="29"/>
@@ -4845,20 +5490,8 @@
                 <w:szCs w:val="22"/>
                 <w:lang w:val="en-US" w:eastAsia="en-US" w:bidi="ar-SA"/>
               </w:rPr>
-              <w:t xml:space="preserve"> </w:t>
-            </w:r>
-            <w:proofErr w:type="gramStart"/>
-            <w:r>
-              <w:rPr>
-                <w:rFonts w:ascii="Calibri" w:eastAsia="Times New Roman" w:hAnsi="Calibri" w:cs="Calibri"/>
-                <w:color w:val="000000"/>
-                <w:sz w:val="22"/>
-                <w:szCs w:val="22"/>
-                <w:lang w:val="en-US" w:eastAsia="en-US" w:bidi="ar-SA"/>
-              </w:rPr>
-              <w:t>3</w:t>
-            </w:r>
-            <w:proofErr w:type="gramEnd"/>
+              <w:t xml:space="preserve"> 3</w:t>
+            </w:r>
           </w:p>
           <w:p>
             <w:pPr>
@@ -5063,6 +5696,16 @@
                 <w:lang w:val="en-US" w:eastAsia="en-US" w:bidi="ar-SA"/>
               </w:rPr>
             </w:pPr>
+            <w:r>
+              <w:rPr>
+                <w:rFonts w:ascii="Calibri" w:eastAsia="Times New Roman" w:hAnsi="Calibri" w:cs="Calibri"/>
+                <w:color w:val="000000"/>
+                <w:sz w:val="22"/>
+                <w:szCs w:val="22"/>
+                <w:lang w:val="en-US" w:eastAsia="en-US" w:bidi="ar-SA"/>
+              </w:rPr>
+              <w:t>0.480</w:t>
+            </w:r>
           </w:p>
         </w:tc>
         <w:tc>
@@ -5083,6 +5726,16 @@
                 <w:lang w:val="en-US" w:eastAsia="en-US" w:bidi="ar-SA"/>
               </w:rPr>
             </w:pPr>
+            <w:r>
+              <w:rPr>
+                <w:rFonts w:ascii="Calibri" w:eastAsia="Times New Roman" w:hAnsi="Calibri" w:cs="Calibri"/>
+                <w:color w:val="000000"/>
+                <w:sz w:val="22"/>
+                <w:szCs w:val="22"/>
+                <w:lang w:val="en-US" w:eastAsia="en-US" w:bidi="ar-SA"/>
+              </w:rPr>
+              <w:t>0.396</w:t>
+            </w:r>
           </w:p>
         </w:tc>
         <w:tc>
@@ -5099,6 +5752,16 @@
                 <w:lang w:val="en-US" w:eastAsia="en-US" w:bidi="ar-SA"/>
               </w:rPr>
             </w:pPr>
+            <w:r>
+              <w:rPr>
+                <w:rFonts w:ascii="Calibri" w:eastAsia="Times New Roman" w:hAnsi="Calibri" w:cs="Calibri"/>
+                <w:color w:val="000000"/>
+                <w:sz w:val="22"/>
+                <w:szCs w:val="22"/>
+                <w:lang w:val="en-US" w:eastAsia="en-US" w:bidi="ar-SA"/>
+              </w:rPr>
+              <w:t>0.444</w:t>
+            </w:r>
           </w:p>
         </w:tc>
         <w:tc>
@@ -5116,6 +5779,16 @@
                 <w:lang w:val="en-US" w:eastAsia="en-US" w:bidi="ar-SA"/>
               </w:rPr>
             </w:pPr>
+            <w:r>
+              <w:rPr>
+                <w:rFonts w:ascii="Calibri" w:eastAsia="Times New Roman" w:hAnsi="Calibri" w:cs="Calibri"/>
+                <w:color w:val="000000"/>
+                <w:sz w:val="22"/>
+                <w:szCs w:val="22"/>
+                <w:lang w:val="en-US" w:eastAsia="en-US" w:bidi="ar-SA"/>
+              </w:rPr>
+              <w:t>0.415</w:t>
+            </w:r>
           </w:p>
         </w:tc>
         <w:tc>
@@ -5133,6 +5806,16 @@
                 <w:lang w:val="en-US" w:eastAsia="en-US" w:bidi="ar-SA"/>
               </w:rPr>
             </w:pPr>
+            <w:r>
+              <w:rPr>
+                <w:rFonts w:ascii="Calibri" w:eastAsia="Times New Roman" w:hAnsi="Calibri" w:cs="Calibri"/>
+                <w:color w:val="000000"/>
+                <w:sz w:val="22"/>
+                <w:szCs w:val="22"/>
+                <w:lang w:val="en-US" w:eastAsia="en-US" w:bidi="ar-SA"/>
+              </w:rPr>
+              <w:t>0.444</w:t>
+            </w:r>
           </w:p>
         </w:tc>
         <w:tc>
@@ -5150,6 +5833,16 @@
                 <w:lang w:val="en-US" w:eastAsia="en-US" w:bidi="ar-SA"/>
               </w:rPr>
             </w:pPr>
+            <w:r>
+              <w:rPr>
+                <w:rFonts w:ascii="Calibri" w:eastAsia="Times New Roman" w:hAnsi="Calibri" w:cs="Calibri"/>
+                <w:color w:val="000000"/>
+                <w:sz w:val="22"/>
+                <w:szCs w:val="22"/>
+                <w:lang w:val="en-US" w:eastAsia="en-US" w:bidi="ar-SA"/>
+              </w:rPr>
+              <w:t>0.459</w:t>
+            </w:r>
           </w:p>
         </w:tc>
       </w:tr>
@@ -5206,6 +5899,16 @@
                 <w:lang w:val="en-US" w:eastAsia="en-US" w:bidi="ar-SA"/>
               </w:rPr>
             </w:pPr>
+            <w:r>
+              <w:rPr>
+                <w:rFonts w:ascii="Calibri" w:eastAsia="Times New Roman" w:hAnsi="Calibri" w:cs="Calibri"/>
+                <w:color w:val="000000"/>
+                <w:sz w:val="22"/>
+                <w:szCs w:val="22"/>
+                <w:lang w:val="en-US" w:eastAsia="en-US" w:bidi="ar-SA"/>
+              </w:rPr>
+              <w:t>0.495</w:t>
+            </w:r>
           </w:p>
         </w:tc>
         <w:tc>
@@ -5226,32 +5929,42 @@
                 <w:lang w:val="en-US" w:eastAsia="en-US" w:bidi="ar-SA"/>
               </w:rPr>
             </w:pPr>
+            <w:r>
+              <w:rPr>
+                <w:rFonts w:ascii="Calibri" w:eastAsia="Times New Roman" w:hAnsi="Calibri" w:cs="Calibri"/>
+                <w:color w:val="000000"/>
+                <w:sz w:val="22"/>
+                <w:szCs w:val="22"/>
+                <w:lang w:val="en-US" w:eastAsia="en-US" w:bidi="ar-SA"/>
+              </w:rPr>
+              <w:t>0.419</w:t>
+            </w:r>
           </w:p>
         </w:tc>
         <w:tc>
           <w:tcPr>
             <w:tcW w:w="990" w:type="dxa"/>
-            <w:shd w:val="clear" w:color="auto" w:fill="70AD47" w:themeFill="accent6"/>
-          </w:tcPr>
-          <w:p>
-            <w:pPr>
-              <w:rPr>
-                <w:rFonts w:ascii="Calibri" w:eastAsia="Times New Roman" w:hAnsi="Calibri" w:cs="Calibri"/>
-                <w:color w:val="000000"/>
-                <w:sz w:val="22"/>
-                <w:szCs w:val="22"/>
-                <w:lang w:val="en-US" w:eastAsia="en-US" w:bidi="ar-SA"/>
-              </w:rPr>
-            </w:pPr>
-            <w:r>
-              <w:rPr>
-                <w:rFonts w:ascii="Calibri" w:eastAsia="Times New Roman" w:hAnsi="Calibri" w:cs="Calibri"/>
-                <w:color w:val="000000"/>
-                <w:sz w:val="22"/>
-                <w:szCs w:val="22"/>
-                <w:lang w:val="en-US" w:eastAsia="en-US" w:bidi="ar-SA"/>
-              </w:rPr>
-              <w:t>Best IPC</w:t>
+            <w:shd w:val="clear" w:color="auto" w:fill="auto"/>
+          </w:tcPr>
+          <w:p>
+            <w:pPr>
+              <w:rPr>
+                <w:rFonts w:ascii="Calibri" w:eastAsia="Times New Roman" w:hAnsi="Calibri" w:cs="Calibri"/>
+                <w:color w:val="000000"/>
+                <w:sz w:val="22"/>
+                <w:szCs w:val="22"/>
+                <w:lang w:val="en-US" w:eastAsia="en-US" w:bidi="ar-SA"/>
+              </w:rPr>
+            </w:pPr>
+            <w:r>
+              <w:rPr>
+                <w:rFonts w:ascii="Calibri" w:eastAsia="Times New Roman" w:hAnsi="Calibri" w:cs="Calibri"/>
+                <w:color w:val="000000"/>
+                <w:sz w:val="22"/>
+                <w:szCs w:val="22"/>
+                <w:lang w:val="en-US" w:eastAsia="en-US" w:bidi="ar-SA"/>
+              </w:rPr>
+              <w:t>0.447</w:t>
             </w:r>
           </w:p>
         </w:tc>
@@ -5270,6 +5983,16 @@
                 <w:lang w:val="en-US" w:eastAsia="en-US" w:bidi="ar-SA"/>
               </w:rPr>
             </w:pPr>
+            <w:r>
+              <w:rPr>
+                <w:rFonts w:ascii="Calibri" w:eastAsia="Times New Roman" w:hAnsi="Calibri" w:cs="Calibri"/>
+                <w:color w:val="000000"/>
+                <w:sz w:val="22"/>
+                <w:szCs w:val="22"/>
+                <w:lang w:val="en-US" w:eastAsia="en-US" w:bidi="ar-SA"/>
+              </w:rPr>
+              <w:t>0.418</w:t>
+            </w:r>
           </w:p>
         </w:tc>
         <w:tc>
@@ -5287,6 +6010,16 @@
                 <w:lang w:val="en-US" w:eastAsia="en-US" w:bidi="ar-SA"/>
               </w:rPr>
             </w:pPr>
+            <w:r>
+              <w:rPr>
+                <w:rFonts w:ascii="Calibri" w:eastAsia="Times New Roman" w:hAnsi="Calibri" w:cs="Calibri"/>
+                <w:color w:val="000000"/>
+                <w:sz w:val="22"/>
+                <w:szCs w:val="22"/>
+                <w:lang w:val="en-US" w:eastAsia="en-US" w:bidi="ar-SA"/>
+              </w:rPr>
+              <w:t>0.447</w:t>
+            </w:r>
           </w:p>
         </w:tc>
         <w:tc>
@@ -5304,6 +6037,16 @@
                 <w:lang w:val="en-US" w:eastAsia="en-US" w:bidi="ar-SA"/>
               </w:rPr>
             </w:pPr>
+            <w:r>
+              <w:rPr>
+                <w:rFonts w:ascii="Calibri" w:eastAsia="Times New Roman" w:hAnsi="Calibri" w:cs="Calibri"/>
+                <w:color w:val="000000"/>
+                <w:sz w:val="22"/>
+                <w:szCs w:val="22"/>
+                <w:lang w:val="en-US" w:eastAsia="en-US" w:bidi="ar-SA"/>
+              </w:rPr>
+              <w:t>0.460</w:t>
+            </w:r>
           </w:p>
         </w:tc>
       </w:tr>
@@ -5360,6 +6103,16 @@
                 <w:lang w:val="en-US" w:eastAsia="en-US" w:bidi="ar-SA"/>
               </w:rPr>
             </w:pPr>
+            <w:r>
+              <w:rPr>
+                <w:rFonts w:ascii="Calibri" w:eastAsia="Times New Roman" w:hAnsi="Calibri" w:cs="Calibri"/>
+                <w:color w:val="000000"/>
+                <w:sz w:val="22"/>
+                <w:szCs w:val="22"/>
+                <w:lang w:val="en-US" w:eastAsia="en-US" w:bidi="ar-SA"/>
+              </w:rPr>
+              <w:t>0.494</w:t>
+            </w:r>
           </w:p>
         </w:tc>
         <w:tc>
@@ -5380,6 +6133,16 @@
                 <w:lang w:val="en-US" w:eastAsia="en-US" w:bidi="ar-SA"/>
               </w:rPr>
             </w:pPr>
+            <w:r>
+              <w:rPr>
+                <w:rFonts w:ascii="Calibri" w:eastAsia="Times New Roman" w:hAnsi="Calibri" w:cs="Calibri"/>
+                <w:color w:val="000000"/>
+                <w:sz w:val="22"/>
+                <w:szCs w:val="22"/>
+                <w:lang w:val="en-US" w:eastAsia="en-US" w:bidi="ar-SA"/>
+              </w:rPr>
+              <w:t>0.417</w:t>
+            </w:r>
           </w:p>
         </w:tc>
         <w:tc>
@@ -5397,6 +6160,16 @@
                 <w:lang w:val="en-US" w:eastAsia="en-US" w:bidi="ar-SA"/>
               </w:rPr>
             </w:pPr>
+            <w:r>
+              <w:rPr>
+                <w:rFonts w:ascii="Calibri" w:eastAsia="Times New Roman" w:hAnsi="Calibri" w:cs="Calibri"/>
+                <w:color w:val="000000"/>
+                <w:sz w:val="22"/>
+                <w:szCs w:val="22"/>
+                <w:lang w:val="en-US" w:eastAsia="en-US" w:bidi="ar-SA"/>
+              </w:rPr>
+              <w:t>0.446</w:t>
+            </w:r>
           </w:p>
         </w:tc>
         <w:tc>
@@ -5414,6 +6187,16 @@
                 <w:lang w:val="en-US" w:eastAsia="en-US" w:bidi="ar-SA"/>
               </w:rPr>
             </w:pPr>
+            <w:r>
+              <w:rPr>
+                <w:rFonts w:ascii="Calibri" w:eastAsia="Times New Roman" w:hAnsi="Calibri" w:cs="Calibri"/>
+                <w:color w:val="000000"/>
+                <w:sz w:val="22"/>
+                <w:szCs w:val="22"/>
+                <w:lang w:val="en-US" w:eastAsia="en-US" w:bidi="ar-SA"/>
+              </w:rPr>
+              <w:t>0.421</w:t>
+            </w:r>
           </w:p>
         </w:tc>
         <w:tc>
@@ -5431,6 +6214,16 @@
                 <w:lang w:val="en-US" w:eastAsia="en-US" w:bidi="ar-SA"/>
               </w:rPr>
             </w:pPr>
+            <w:r>
+              <w:rPr>
+                <w:rFonts w:ascii="Calibri" w:eastAsia="Times New Roman" w:hAnsi="Calibri" w:cs="Calibri"/>
+                <w:color w:val="000000"/>
+                <w:sz w:val="22"/>
+                <w:szCs w:val="22"/>
+                <w:lang w:val="en-US" w:eastAsia="en-US" w:bidi="ar-SA"/>
+              </w:rPr>
+              <w:t>0.446</w:t>
+            </w:r>
           </w:p>
         </w:tc>
         <w:tc>
@@ -5448,6 +6241,16 @@
                 <w:lang w:val="en-US" w:eastAsia="en-US" w:bidi="ar-SA"/>
               </w:rPr>
             </w:pPr>
+            <w:r>
+              <w:rPr>
+                <w:rFonts w:ascii="Calibri" w:eastAsia="Times New Roman" w:hAnsi="Calibri" w:cs="Calibri"/>
+                <w:color w:val="000000"/>
+                <w:sz w:val="22"/>
+                <w:szCs w:val="22"/>
+                <w:lang w:val="en-US" w:eastAsia="en-US" w:bidi="ar-SA"/>
+              </w:rPr>
+              <w:t>0.466</w:t>
+            </w:r>
           </w:p>
         </w:tc>
       </w:tr>
@@ -5504,6 +6307,16 @@
                 <w:lang w:val="en-US" w:eastAsia="en-US" w:bidi="ar-SA"/>
               </w:rPr>
             </w:pPr>
+            <w:r>
+              <w:rPr>
+                <w:rFonts w:ascii="Calibri" w:eastAsia="Times New Roman" w:hAnsi="Calibri" w:cs="Calibri"/>
+                <w:color w:val="000000"/>
+                <w:sz w:val="22"/>
+                <w:szCs w:val="22"/>
+                <w:lang w:val="en-US" w:eastAsia="en-US" w:bidi="ar-SA"/>
+              </w:rPr>
+              <w:t>0.508</w:t>
+            </w:r>
           </w:p>
         </w:tc>
         <w:tc>
@@ -5524,6 +6337,16 @@
                 <w:lang w:val="en-US" w:eastAsia="en-US" w:bidi="ar-SA"/>
               </w:rPr>
             </w:pPr>
+            <w:r>
+              <w:rPr>
+                <w:rFonts w:ascii="Calibri" w:eastAsia="Times New Roman" w:hAnsi="Calibri" w:cs="Calibri"/>
+                <w:color w:val="000000"/>
+                <w:sz w:val="22"/>
+                <w:szCs w:val="22"/>
+                <w:lang w:val="en-US" w:eastAsia="en-US" w:bidi="ar-SA"/>
+              </w:rPr>
+              <w:t>0.421</w:t>
+            </w:r>
           </w:p>
         </w:tc>
         <w:tc>
@@ -5541,6 +6364,16 @@
                 <w:lang w:val="en-US" w:eastAsia="en-US" w:bidi="ar-SA"/>
               </w:rPr>
             </w:pPr>
+            <w:r>
+              <w:rPr>
+                <w:rFonts w:ascii="Calibri" w:eastAsia="Times New Roman" w:hAnsi="Calibri" w:cs="Calibri"/>
+                <w:color w:val="000000"/>
+                <w:sz w:val="22"/>
+                <w:szCs w:val="22"/>
+                <w:lang w:val="en-US" w:eastAsia="en-US" w:bidi="ar-SA"/>
+              </w:rPr>
+              <w:t>0.450</w:t>
+            </w:r>
           </w:p>
         </w:tc>
         <w:tc>
@@ -5558,6 +6391,16 @@
                 <w:lang w:val="en-US" w:eastAsia="en-US" w:bidi="ar-SA"/>
               </w:rPr>
             </w:pPr>
+            <w:r>
+              <w:rPr>
+                <w:rFonts w:ascii="Calibri" w:eastAsia="Times New Roman" w:hAnsi="Calibri" w:cs="Calibri"/>
+                <w:color w:val="000000"/>
+                <w:sz w:val="22"/>
+                <w:szCs w:val="22"/>
+                <w:lang w:val="en-US" w:eastAsia="en-US" w:bidi="ar-SA"/>
+              </w:rPr>
+              <w:t>0.430</w:t>
+            </w:r>
           </w:p>
         </w:tc>
         <w:tc>
@@ -5575,6 +6418,16 @@
                 <w:lang w:val="en-US" w:eastAsia="en-US" w:bidi="ar-SA"/>
               </w:rPr>
             </w:pPr>
+            <w:r>
+              <w:rPr>
+                <w:rFonts w:ascii="Calibri" w:eastAsia="Times New Roman" w:hAnsi="Calibri" w:cs="Calibri"/>
+                <w:color w:val="000000"/>
+                <w:sz w:val="22"/>
+                <w:szCs w:val="22"/>
+                <w:lang w:val="en-US" w:eastAsia="en-US" w:bidi="ar-SA"/>
+              </w:rPr>
+              <w:t>0.450</w:t>
+            </w:r>
           </w:p>
         </w:tc>
         <w:tc>
@@ -5592,6 +6445,16 @@
                 <w:lang w:val="en-US" w:eastAsia="en-US" w:bidi="ar-SA"/>
               </w:rPr>
             </w:pPr>
+            <w:r>
+              <w:rPr>
+                <w:rFonts w:ascii="Calibri" w:eastAsia="Times New Roman" w:hAnsi="Calibri" w:cs="Calibri"/>
+                <w:color w:val="000000"/>
+                <w:sz w:val="22"/>
+                <w:szCs w:val="22"/>
+                <w:lang w:val="en-US" w:eastAsia="en-US" w:bidi="ar-SA"/>
+              </w:rPr>
+              <w:t>0.467</w:t>
+            </w:r>
           </w:p>
         </w:tc>
       </w:tr>
@@ -5626,14 +6489,14 @@
                 <w:szCs w:val="22"/>
                 <w:lang w:val="en-US" w:eastAsia="en-US" w:bidi="ar-SA"/>
               </w:rPr>
-              <w:t>Configuration 4</w:t>
+              <w:t xml:space="preserve">Configuration 4 </w:t>
             </w:r>
           </w:p>
         </w:tc>
         <w:tc>
           <w:tcPr>
             <w:tcW w:w="984" w:type="dxa"/>
-            <w:shd w:val="clear" w:color="auto" w:fill="auto"/>
+            <w:shd w:val="clear" w:color="auto" w:fill="70AD47" w:themeFill="accent6"/>
             <w:noWrap/>
             <w:vAlign w:val="bottom"/>
           </w:tcPr>
@@ -5648,6 +6511,16 @@
                 <w:lang w:val="en-US" w:eastAsia="en-US" w:bidi="ar-SA"/>
               </w:rPr>
             </w:pPr>
+            <w:r>
+              <w:rPr>
+                <w:rFonts w:ascii="Calibri" w:eastAsia="Times New Roman" w:hAnsi="Calibri" w:cs="Calibri"/>
+                <w:color w:val="000000"/>
+                <w:sz w:val="22"/>
+                <w:szCs w:val="22"/>
+                <w:lang w:val="en-US" w:eastAsia="en-US" w:bidi="ar-SA"/>
+              </w:rPr>
+              <w:t>0.529</w:t>
+            </w:r>
           </w:p>
         </w:tc>
         <w:tc>
@@ -5668,6 +6541,16 @@
                 <w:lang w:val="en-US" w:eastAsia="en-US" w:bidi="ar-SA"/>
               </w:rPr>
             </w:pPr>
+            <w:r>
+              <w:rPr>
+                <w:rFonts w:ascii="Calibri" w:eastAsia="Times New Roman" w:hAnsi="Calibri" w:cs="Calibri"/>
+                <w:color w:val="000000"/>
+                <w:sz w:val="22"/>
+                <w:szCs w:val="22"/>
+                <w:lang w:val="en-US" w:eastAsia="en-US" w:bidi="ar-SA"/>
+              </w:rPr>
+              <w:t>0.450</w:t>
+            </w:r>
           </w:p>
         </w:tc>
         <w:tc>
@@ -5685,6 +6568,16 @@
                 <w:lang w:val="en-US" w:eastAsia="en-US" w:bidi="ar-SA"/>
               </w:rPr>
             </w:pPr>
+            <w:r>
+              <w:rPr>
+                <w:rFonts w:ascii="Calibri" w:eastAsia="Times New Roman" w:hAnsi="Calibri" w:cs="Calibri"/>
+                <w:color w:val="000000"/>
+                <w:sz w:val="22"/>
+                <w:szCs w:val="22"/>
+                <w:lang w:val="en-US" w:eastAsia="en-US" w:bidi="ar-SA"/>
+              </w:rPr>
+              <w:t>0.500</w:t>
+            </w:r>
           </w:p>
         </w:tc>
         <w:tc>
@@ -5702,6 +6595,16 @@
                 <w:lang w:val="en-US" w:eastAsia="en-US" w:bidi="ar-SA"/>
               </w:rPr>
             </w:pPr>
+            <w:r>
+              <w:rPr>
+                <w:rFonts w:ascii="Calibri" w:eastAsia="Times New Roman" w:hAnsi="Calibri" w:cs="Calibri"/>
+                <w:color w:val="000000"/>
+                <w:sz w:val="22"/>
+                <w:szCs w:val="22"/>
+                <w:lang w:val="en-US" w:eastAsia="en-US" w:bidi="ar-SA"/>
+              </w:rPr>
+              <w:t>0.454</w:t>
+            </w:r>
           </w:p>
         </w:tc>
         <w:tc>
@@ -5719,6 +6622,16 @@
                 <w:lang w:val="en-US" w:eastAsia="en-US" w:bidi="ar-SA"/>
               </w:rPr>
             </w:pPr>
+            <w:r>
+              <w:rPr>
+                <w:rFonts w:ascii="Calibri" w:eastAsia="Times New Roman" w:hAnsi="Calibri" w:cs="Calibri"/>
+                <w:color w:val="000000"/>
+                <w:sz w:val="22"/>
+                <w:szCs w:val="22"/>
+                <w:lang w:val="en-US" w:eastAsia="en-US" w:bidi="ar-SA"/>
+              </w:rPr>
+              <w:t>0.500</w:t>
+            </w:r>
           </w:p>
         </w:tc>
         <w:tc>
@@ -5736,6 +6649,16 @@
                 <w:lang w:val="en-US" w:eastAsia="en-US" w:bidi="ar-SA"/>
               </w:rPr>
             </w:pPr>
+            <w:r>
+              <w:rPr>
+                <w:rFonts w:ascii="Calibri" w:eastAsia="Times New Roman" w:hAnsi="Calibri" w:cs="Calibri"/>
+                <w:color w:val="000000"/>
+                <w:sz w:val="22"/>
+                <w:szCs w:val="22"/>
+                <w:lang w:val="en-US" w:eastAsia="en-US" w:bidi="ar-SA"/>
+              </w:rPr>
+              <w:t>0.525</w:t>
+            </w:r>
           </w:p>
         </w:tc>
       </w:tr>
@@ -5750,28 +6673,26 @@
             <w:shd w:val="clear" w:color="auto" w:fill="auto"/>
             <w:noWrap/>
             <w:vAlign w:val="bottom"/>
-            <w:hideMark/>
-          </w:tcPr>
-          <w:p>
-            <w:pPr>
-              <w:rPr>
-                <w:rFonts w:ascii="Calibri" w:eastAsia="Times New Roman" w:hAnsi="Calibri" w:cs="Calibri"/>
-                <w:color w:val="000000"/>
-                <w:sz w:val="22"/>
-                <w:szCs w:val="22"/>
-                <w:u w:val="single"/>
-                <w:lang w:val="en-US" w:eastAsia="en-US" w:bidi="ar-SA"/>
-              </w:rPr>
-            </w:pPr>
-            <w:r>
-              <w:rPr>
-                <w:rFonts w:ascii="Calibri" w:eastAsia="Times New Roman" w:hAnsi="Calibri" w:cs="Calibri"/>
-                <w:color w:val="000000"/>
-                <w:sz w:val="22"/>
-                <w:szCs w:val="22"/>
-                <w:lang w:val="en-US" w:eastAsia="en-US" w:bidi="ar-SA"/>
-              </w:rPr>
-              <w:t xml:space="preserve">Configuration 5 </w:t>
+          </w:tcPr>
+          <w:p>
+            <w:pPr>
+              <w:rPr>
+                <w:rFonts w:ascii="Calibri" w:eastAsia="Times New Roman" w:hAnsi="Calibri" w:cs="Calibri"/>
+                <w:color w:val="000000"/>
+                <w:sz w:val="22"/>
+                <w:szCs w:val="22"/>
+                <w:lang w:val="en-US" w:eastAsia="en-US" w:bidi="ar-SA"/>
+              </w:rPr>
+            </w:pPr>
+            <w:r>
+              <w:rPr>
+                <w:rFonts w:ascii="Calibri" w:eastAsia="Times New Roman" w:hAnsi="Calibri" w:cs="Calibri"/>
+                <w:color w:val="000000"/>
+                <w:sz w:val="22"/>
+                <w:szCs w:val="22"/>
+                <w:lang w:val="en-US" w:eastAsia="en-US" w:bidi="ar-SA"/>
+              </w:rPr>
+              <w:t>Program Size [Bytes]</w:t>
             </w:r>
           </w:p>
         </w:tc>
@@ -5793,6 +6714,16 @@
                 <w:lang w:val="en-US" w:eastAsia="en-US" w:bidi="ar-SA"/>
               </w:rPr>
             </w:pPr>
+            <w:r>
+              <w:rPr>
+                <w:rFonts w:ascii="Calibri" w:eastAsia="Times New Roman" w:hAnsi="Calibri" w:cs="Calibri"/>
+                <w:color w:val="000000"/>
+                <w:sz w:val="22"/>
+                <w:szCs w:val="22"/>
+                <w:lang w:val="en-US" w:eastAsia="en-US" w:bidi="ar-SA"/>
+              </w:rPr>
+              <w:t>3228</w:t>
+            </w:r>
           </w:p>
         </w:tc>
         <w:tc>
@@ -5813,6 +6744,16 @@
                 <w:lang w:val="en-US" w:eastAsia="en-US" w:bidi="ar-SA"/>
               </w:rPr>
             </w:pPr>
+            <w:r>
+              <w:rPr>
+                <w:rFonts w:ascii="Calibri" w:eastAsia="Times New Roman" w:hAnsi="Calibri" w:cs="Calibri"/>
+                <w:color w:val="000000"/>
+                <w:sz w:val="22"/>
+                <w:szCs w:val="22"/>
+                <w:lang w:val="en-US" w:eastAsia="en-US" w:bidi="ar-SA"/>
+              </w:rPr>
+              <w:t>3044</w:t>
+            </w:r>
           </w:p>
         </w:tc>
         <w:tc>
@@ -5830,6 +6771,16 @@
                 <w:lang w:val="en-US" w:eastAsia="en-US" w:bidi="ar-SA"/>
               </w:rPr>
             </w:pPr>
+            <w:r>
+              <w:rPr>
+                <w:rFonts w:ascii="Calibri" w:eastAsia="Times New Roman" w:hAnsi="Calibri" w:cs="Calibri"/>
+                <w:color w:val="000000"/>
+                <w:sz w:val="22"/>
+                <w:szCs w:val="22"/>
+                <w:lang w:val="en-US" w:eastAsia="en-US" w:bidi="ar-SA"/>
+              </w:rPr>
+              <w:t>3032</w:t>
+            </w:r>
           </w:p>
         </w:tc>
         <w:tc>
@@ -5847,6 +6798,16 @@
                 <w:lang w:val="en-US" w:eastAsia="en-US" w:bidi="ar-SA"/>
               </w:rPr>
             </w:pPr>
+            <w:r>
+              <w:rPr>
+                <w:rFonts w:ascii="Calibri" w:eastAsia="Times New Roman" w:hAnsi="Calibri" w:cs="Calibri"/>
+                <w:color w:val="000000"/>
+                <w:sz w:val="22"/>
+                <w:szCs w:val="22"/>
+                <w:lang w:val="en-US" w:eastAsia="en-US" w:bidi="ar-SA"/>
+              </w:rPr>
+              <w:t>3016</w:t>
+            </w:r>
           </w:p>
         </w:tc>
         <w:tc>
@@ -5864,6 +6825,16 @@
                 <w:lang w:val="en-US" w:eastAsia="en-US" w:bidi="ar-SA"/>
               </w:rPr>
             </w:pPr>
+            <w:r>
+              <w:rPr>
+                <w:rFonts w:ascii="Calibri" w:eastAsia="Times New Roman" w:hAnsi="Calibri" w:cs="Calibri"/>
+                <w:color w:val="000000"/>
+                <w:sz w:val="22"/>
+                <w:szCs w:val="22"/>
+                <w:lang w:val="en-US" w:eastAsia="en-US" w:bidi="ar-SA"/>
+              </w:rPr>
+              <w:t>3032</w:t>
+            </w:r>
           </w:p>
         </w:tc>
         <w:tc>
@@ -5889,151 +6860,8 @@
                 <w:szCs w:val="22"/>
                 <w:lang w:val="en-US" w:eastAsia="en-US" w:bidi="ar-SA"/>
               </w:rPr>
-              <w:t>Worst IPC</w:t>
-            </w:r>
-          </w:p>
-        </w:tc>
-      </w:tr>
-      <w:tr>
-        <w:trPr>
-          <w:trHeight w:val="288"/>
-          <w:jc w:val="center"/>
-        </w:trPr>
-        <w:tc>
-          <w:tcPr>
-            <w:tcW w:w="0" w:type="auto"/>
-            <w:shd w:val="clear" w:color="auto" w:fill="auto"/>
-            <w:noWrap/>
-            <w:vAlign w:val="bottom"/>
-          </w:tcPr>
-          <w:p>
-            <w:pPr>
-              <w:rPr>
-                <w:rFonts w:ascii="Calibri" w:eastAsia="Times New Roman" w:hAnsi="Calibri" w:cs="Calibri"/>
-                <w:color w:val="000000"/>
-                <w:sz w:val="22"/>
-                <w:szCs w:val="22"/>
-                <w:lang w:val="en-US" w:eastAsia="en-US" w:bidi="ar-SA"/>
-              </w:rPr>
-            </w:pPr>
-            <w:r>
-              <w:rPr>
-                <w:rFonts w:ascii="Calibri" w:eastAsia="Times New Roman" w:hAnsi="Calibri" w:cs="Calibri"/>
-                <w:color w:val="000000"/>
-                <w:sz w:val="22"/>
-                <w:szCs w:val="22"/>
-                <w:lang w:val="en-US" w:eastAsia="en-US" w:bidi="ar-SA"/>
-              </w:rPr>
-              <w:t>Program Size [Bytes]</w:t>
-            </w:r>
-          </w:p>
-        </w:tc>
-        <w:tc>
-          <w:tcPr>
-            <w:tcW w:w="984" w:type="dxa"/>
-            <w:shd w:val="clear" w:color="auto" w:fill="auto"/>
-            <w:noWrap/>
-            <w:vAlign w:val="bottom"/>
-          </w:tcPr>
-          <w:p>
-            <w:pPr>
-              <w:jc w:val="right"/>
-              <w:rPr>
-                <w:rFonts w:ascii="Calibri" w:eastAsia="Times New Roman" w:hAnsi="Calibri" w:cs="Calibri"/>
-                <w:color w:val="000000"/>
-                <w:sz w:val="22"/>
-                <w:szCs w:val="22"/>
-                <w:lang w:val="en-US" w:eastAsia="en-US" w:bidi="ar-SA"/>
-              </w:rPr>
-            </w:pPr>
-          </w:p>
-        </w:tc>
-        <w:tc>
-          <w:tcPr>
-            <w:tcW w:w="989" w:type="dxa"/>
-            <w:shd w:val="clear" w:color="auto" w:fill="auto"/>
-            <w:noWrap/>
-            <w:vAlign w:val="bottom"/>
-          </w:tcPr>
-          <w:p>
-            <w:pPr>
-              <w:jc w:val="right"/>
-              <w:rPr>
-                <w:rFonts w:ascii="Calibri" w:eastAsia="Times New Roman" w:hAnsi="Calibri" w:cs="Calibri"/>
-                <w:color w:val="000000"/>
-                <w:sz w:val="22"/>
-                <w:szCs w:val="22"/>
-                <w:lang w:val="en-US" w:eastAsia="en-US" w:bidi="ar-SA"/>
-              </w:rPr>
-            </w:pPr>
-          </w:p>
-        </w:tc>
-        <w:tc>
-          <w:tcPr>
-            <w:tcW w:w="990" w:type="dxa"/>
-          </w:tcPr>
-          <w:p>
-            <w:pPr>
-              <w:jc w:val="right"/>
-              <w:rPr>
-                <w:rFonts w:ascii="Calibri" w:eastAsia="Times New Roman" w:hAnsi="Calibri" w:cs="Calibri"/>
-                <w:color w:val="000000"/>
-                <w:sz w:val="22"/>
-                <w:szCs w:val="22"/>
-                <w:lang w:val="en-US" w:eastAsia="en-US" w:bidi="ar-SA"/>
-              </w:rPr>
-            </w:pPr>
-          </w:p>
-        </w:tc>
-        <w:tc>
-          <w:tcPr>
-            <w:tcW w:w="951" w:type="dxa"/>
-          </w:tcPr>
-          <w:p>
-            <w:pPr>
-              <w:jc w:val="right"/>
-              <w:rPr>
-                <w:rFonts w:ascii="Calibri" w:eastAsia="Times New Roman" w:hAnsi="Calibri" w:cs="Calibri"/>
-                <w:color w:val="000000"/>
-                <w:sz w:val="22"/>
-                <w:szCs w:val="22"/>
-                <w:lang w:val="en-US" w:eastAsia="en-US" w:bidi="ar-SA"/>
-              </w:rPr>
-            </w:pPr>
-          </w:p>
-        </w:tc>
-        <w:tc>
-          <w:tcPr>
-            <w:tcW w:w="1050" w:type="dxa"/>
-          </w:tcPr>
-          <w:p>
-            <w:pPr>
-              <w:jc w:val="right"/>
-              <w:rPr>
-                <w:rFonts w:ascii="Calibri" w:eastAsia="Times New Roman" w:hAnsi="Calibri" w:cs="Calibri"/>
-                <w:color w:val="000000"/>
-                <w:sz w:val="22"/>
-                <w:szCs w:val="22"/>
-                <w:lang w:val="en-US" w:eastAsia="en-US" w:bidi="ar-SA"/>
-              </w:rPr>
-            </w:pPr>
-          </w:p>
-        </w:tc>
-        <w:tc>
-          <w:tcPr>
-            <w:tcW w:w="1213" w:type="dxa"/>
-          </w:tcPr>
-          <w:p>
-            <w:pPr>
-              <w:jc w:val="right"/>
-              <w:rPr>
-                <w:rFonts w:ascii="Calibri" w:eastAsia="Times New Roman" w:hAnsi="Calibri" w:cs="Calibri"/>
-                <w:color w:val="000000"/>
-                <w:sz w:val="22"/>
-                <w:szCs w:val="22"/>
-                <w:lang w:val="en-US" w:eastAsia="en-US" w:bidi="ar-SA"/>
-              </w:rPr>
-            </w:pPr>
+              <w:t>3032</w:t>
+            </w:r>
           </w:p>
         </w:tc>
       </w:tr>
@@ -6045,7 +6873,7 @@
     </w:p>
     <w:p>
       <w:pPr>
-        <w:pStyle w:val="ListParagraph"/>
+        <w:pStyle w:val="Paragrafoelenco"/>
         <w:numPr>
           <w:ilvl w:val="0"/>
           <w:numId w:val="29"/>
@@ -6146,7 +6974,7 @@
     </w:p>
     <w:p>
       <w:pPr>
-        <w:pStyle w:val="ListParagraph"/>
+        <w:pStyle w:val="Paragrafoelenco"/>
         <w:jc w:val="both"/>
         <w:rPr>
           <w:lang w:val="en-GB"/>
@@ -6439,7 +7267,7 @@
                     <pic:cNvPicPr/>
                   </pic:nvPicPr>
                   <pic:blipFill>
-                    <a:blip r:embed="rId10"/>
+                    <a:blip r:embed="rId11"/>
                     <a:stretch>
                       <a:fillRect/>
                     </a:stretch>
@@ -6462,7 +7290,7 @@
     </w:p>
     <w:p>
       <w:pPr>
-        <w:pStyle w:val="ListParagraph"/>
+        <w:pStyle w:val="Paragrafoelenco"/>
         <w:jc w:val="both"/>
         <w:rPr>
           <w:lang w:val="en-GB"/>
@@ -6471,7 +7299,7 @@
     </w:p>
     <w:p>
       <w:pPr>
-        <w:pStyle w:val="ListParagraph"/>
+        <w:pStyle w:val="Paragrafoelenco"/>
         <w:jc w:val="both"/>
         <w:rPr>
           <w:lang w:val="en-GB"/>
@@ -6666,7 +7494,7 @@
     </w:p>
     <w:p>
       <w:pPr>
-        <w:pStyle w:val="ListParagraph"/>
+        <w:pStyle w:val="Paragrafoelenco"/>
         <w:jc w:val="both"/>
         <w:rPr>
           <w:lang w:val="en-GB"/>
@@ -6675,7 +7503,7 @@
     </w:p>
     <w:p>
       <w:pPr>
-        <w:pStyle w:val="ListParagraph"/>
+        <w:pStyle w:val="Paragrafoelenco"/>
         <w:numPr>
           <w:ilvl w:val="0"/>
           <w:numId w:val="29"/>
@@ -6728,7 +7556,7 @@
     </w:p>
     <w:p>
       <w:pPr>
-        <w:pStyle w:val="ListParagraph"/>
+        <w:pStyle w:val="Paragrafoelenco"/>
         <w:jc w:val="both"/>
         <w:rPr>
           <w:lang w:val="en-GB"/>
@@ -6737,7 +7565,7 @@
     </w:p>
     <w:p>
       <w:pPr>
-        <w:pStyle w:val="ListParagraph"/>
+        <w:pStyle w:val="Paragrafoelenco"/>
         <w:jc w:val="center"/>
         <w:rPr>
           <w:lang w:val="en-GB"/>
@@ -7494,7 +8322,7 @@
                     <pic:cNvPicPr/>
                   </pic:nvPicPr>
                   <pic:blipFill>
-                    <a:blip r:embed="rId11"/>
+                    <a:blip r:embed="rId12"/>
                     <a:stretch>
                       <a:fillRect/>
                     </a:stretch>
@@ -7609,6 +8437,59 @@
                               </w:rPr>
                               <w:t>qual to:</w:t>
                             </w:r>
+                            <w:r>
+                              <w:rPr>
+                                <w:lang w:val="en-GB"/>
+                              </w:rPr>
+                              <w:t xml:space="preserve"> </w:t>
+                            </w:r>
+                          </w:p>
+                          <w:p>
+                            <w:pPr>
+                              <w:rPr>
+                                <w:lang w:val="en-GB"/>
+                              </w:rPr>
+                            </w:pPr>
+                            <w:proofErr w:type="spellStart"/>
+                            <w:r>
+                              <w:rPr>
+                                <w:lang w:val="en-GB"/>
+                              </w:rPr>
+                              <w:t>Opt</w:t>
+                            </w:r>
+                            <w:proofErr w:type="spellEnd"/>
+                            <w:r>
+                              <w:rPr>
+                                <w:lang w:val="en-GB"/>
+                              </w:rPr>
+                              <w:t>: 15140/8055</w:t>
+                            </w:r>
+                          </w:p>
+                          <w:p>
+                            <w:pPr>
+                              <w:rPr>
+                                <w:lang w:val="en-GB"/>
+                              </w:rPr>
+                            </w:pPr>
+                            <w:r>
+                              <w:rPr>
+                                <w:lang w:val="en-GB"/>
+                              </w:rPr>
+                              <w:t>Base: 16694/8055</w:t>
+                            </w:r>
+                          </w:p>
+                          <w:p>
+                            <w:pPr>
+                              <w:rPr>
+                                <w:lang w:val="en-GB"/>
+                              </w:rPr>
+                            </w:pPr>
+                            <w:r>
+                              <w:rPr>
+                                <w:lang w:val="en-GB"/>
+                              </w:rPr>
+                              <w:t>Alfa = 2.2567983</w:t>
+                            </w:r>
                           </w:p>
                         </w:txbxContent>
                       </wps:txbx>
@@ -7656,6 +8537,59 @@
                         </w:rPr>
                         <w:t>qual to:</w:t>
                       </w:r>
+                      <w:r>
+                        <w:rPr>
+                          <w:lang w:val="en-GB"/>
+                        </w:rPr>
+                        <w:t xml:space="preserve"> </w:t>
+                      </w:r>
+                    </w:p>
+                    <w:p>
+                      <w:pPr>
+                        <w:rPr>
+                          <w:lang w:val="en-GB"/>
+                        </w:rPr>
+                      </w:pPr>
+                      <w:proofErr w:type="spellStart"/>
+                      <w:r>
+                        <w:rPr>
+                          <w:lang w:val="en-GB"/>
+                        </w:rPr>
+                        <w:t>Opt</w:t>
+                      </w:r>
+                      <w:proofErr w:type="spellEnd"/>
+                      <w:r>
+                        <w:rPr>
+                          <w:lang w:val="en-GB"/>
+                        </w:rPr>
+                        <w:t>: 15140/8055</w:t>
+                      </w:r>
+                    </w:p>
+                    <w:p>
+                      <w:pPr>
+                        <w:rPr>
+                          <w:lang w:val="en-GB"/>
+                        </w:rPr>
+                      </w:pPr>
+                      <w:r>
+                        <w:rPr>
+                          <w:lang w:val="en-GB"/>
+                        </w:rPr>
+                        <w:t>Base: 16694/8055</w:t>
+                      </w:r>
+                    </w:p>
+                    <w:p>
+                      <w:pPr>
+                        <w:rPr>
+                          <w:lang w:val="en-GB"/>
+                        </w:rPr>
+                      </w:pPr>
+                      <w:r>
+                        <w:rPr>
+                          <w:lang w:val="en-GB"/>
+                        </w:rPr>
+                        <w:t>Alfa = 2.2567983</w:t>
+                      </w:r>
                     </w:p>
                   </w:txbxContent>
                 </v:textbox>
@@ -7677,7 +8611,7 @@
     </w:p>
     <w:p>
       <w:pPr>
-        <w:pStyle w:val="ListParagraph"/>
+        <w:pStyle w:val="Paragrafoelenco"/>
         <w:numPr>
           <w:ilvl w:val="0"/>
           <w:numId w:val="29"/>
@@ -7779,7 +8713,307 @@
                               <w:rPr>
                                 <w:lang w:val="en-GB"/>
                               </w:rPr>
-                              <w:t>Comment box</w:t>
+                              <w:t xml:space="preserve">Si nota </w:t>
+                            </w:r>
+                            <w:proofErr w:type="spellStart"/>
+                            <w:r>
+                              <w:rPr>
+                                <w:lang w:val="en-GB"/>
+                              </w:rPr>
+                              <w:t>che</w:t>
+                            </w:r>
+                            <w:proofErr w:type="spellEnd"/>
+                            <w:r>
+                              <w:rPr>
+                                <w:lang w:val="en-GB"/>
+                              </w:rPr>
+                              <w:t xml:space="preserve"> la pipeline </w:t>
+                            </w:r>
+                            <w:proofErr w:type="spellStart"/>
+                            <w:r>
+                              <w:rPr>
+                                <w:lang w:val="en-GB"/>
+                              </w:rPr>
+                              <w:t>ottimizzata</w:t>
+                            </w:r>
+                            <w:proofErr w:type="spellEnd"/>
+                            <w:r>
+                              <w:rPr>
+                                <w:lang w:val="en-GB"/>
+                              </w:rPr>
+                              <w:t xml:space="preserve"> ha </w:t>
+                            </w:r>
+                            <w:r>
+                              <w:rPr>
+                                <w:lang w:val="en-GB"/>
+                              </w:rPr>
+                              <w:t xml:space="preserve">un </w:t>
+                            </w:r>
+                            <w:proofErr w:type="spellStart"/>
+                            <w:r>
+                              <w:rPr>
+                                <w:lang w:val="en-GB"/>
+                              </w:rPr>
+                              <w:t>angolo</w:t>
+                            </w:r>
+                            <w:proofErr w:type="spellEnd"/>
+                            <w:r>
+                              <w:rPr>
+                                <w:lang w:val="en-GB"/>
+                              </w:rPr>
+                              <w:t xml:space="preserve"> </w:t>
+                            </w:r>
+                            <w:proofErr w:type="spellStart"/>
+                            <w:r>
+                              <w:rPr>
+                                <w:lang w:val="en-GB"/>
+                              </w:rPr>
+                              <w:t>più</w:t>
+                            </w:r>
+                            <w:proofErr w:type="spellEnd"/>
+                            <w:r>
+                              <w:rPr>
+                                <w:lang w:val="en-GB"/>
+                              </w:rPr>
+                              <w:t xml:space="preserve"> “</w:t>
+                            </w:r>
+                            <w:proofErr w:type="spellStart"/>
+                            <w:r>
+                              <w:rPr>
+                                <w:lang w:val="en-GB"/>
+                              </w:rPr>
+                              <w:t>incidente</w:t>
+                            </w:r>
+                            <w:proofErr w:type="spellEnd"/>
+                            <w:r>
+                              <w:rPr>
+                                <w:lang w:val="en-GB"/>
+                              </w:rPr>
+                              <w:t xml:space="preserve">”, in </w:t>
+                            </w:r>
+                            <w:proofErr w:type="spellStart"/>
+                            <w:r>
+                              <w:rPr>
+                                <w:lang w:val="en-GB"/>
+                              </w:rPr>
+                              <w:t>quanto</w:t>
+                            </w:r>
+                            <w:proofErr w:type="spellEnd"/>
+                            <w:r>
+                              <w:rPr>
+                                <w:lang w:val="en-GB"/>
+                              </w:rPr>
+                              <w:t xml:space="preserve"> </w:t>
+                            </w:r>
+                            <w:proofErr w:type="spellStart"/>
+                            <w:r>
+                              <w:rPr>
+                                <w:lang w:val="en-GB"/>
+                              </w:rPr>
+                              <w:t>l’ottimizzazione</w:t>
+                            </w:r>
+                            <w:proofErr w:type="spellEnd"/>
+                            <w:r>
+                              <w:rPr>
+                                <w:lang w:val="en-GB"/>
+                              </w:rPr>
+                              <w:t xml:space="preserve"> </w:t>
+                            </w:r>
+                            <w:proofErr w:type="spellStart"/>
+                            <w:r>
+                              <w:rPr>
+                                <w:lang w:val="en-GB"/>
+                              </w:rPr>
+                              <w:t>coinvolge</w:t>
+                            </w:r>
+                            <w:proofErr w:type="spellEnd"/>
+                            <w:r>
+                              <w:rPr>
+                                <w:lang w:val="en-GB"/>
+                              </w:rPr>
+                              <w:t xml:space="preserve"> la </w:t>
+                            </w:r>
+                            <w:proofErr w:type="spellStart"/>
+                            <w:r>
+                              <w:rPr>
+                                <w:lang w:val="en-GB"/>
+                              </w:rPr>
+                              <w:t>latenza</w:t>
+                            </w:r>
+                            <w:proofErr w:type="spellEnd"/>
+                            <w:r>
+                              <w:rPr>
+                                <w:lang w:val="en-GB"/>
+                              </w:rPr>
+                              <w:t xml:space="preserve"> </w:t>
+                            </w:r>
+                            <w:proofErr w:type="spellStart"/>
+                            <w:r>
+                              <w:rPr>
+                                <w:lang w:val="en-GB"/>
+                              </w:rPr>
+                              <w:t>della</w:t>
+                            </w:r>
+                            <w:proofErr w:type="spellEnd"/>
+                            <w:r>
+                              <w:rPr>
+                                <w:lang w:val="en-GB"/>
+                              </w:rPr>
+                              <w:t xml:space="preserve"> cache: di </w:t>
+                            </w:r>
+                            <w:proofErr w:type="spellStart"/>
+                            <w:r>
+                              <w:rPr>
+                                <w:lang w:val="en-GB"/>
+                              </w:rPr>
+                              <w:t>conseguenza</w:t>
+                            </w:r>
+                            <w:proofErr w:type="spellEnd"/>
+                            <w:r>
+                              <w:rPr>
+                                <w:lang w:val="en-GB"/>
+                              </w:rPr>
+                              <w:t xml:space="preserve">, </w:t>
+                            </w:r>
+                            <w:proofErr w:type="spellStart"/>
+                            <w:r>
+                              <w:rPr>
+                                <w:lang w:val="en-GB"/>
+                              </w:rPr>
+                              <w:t>tutte</w:t>
+                            </w:r>
+                            <w:proofErr w:type="spellEnd"/>
+                            <w:r>
+                              <w:rPr>
+                                <w:lang w:val="en-GB"/>
+                              </w:rPr>
+                              <w:t xml:space="preserve"> le </w:t>
+                            </w:r>
+                            <w:proofErr w:type="spellStart"/>
+                            <w:r>
+                              <w:rPr>
+                                <w:lang w:val="en-GB"/>
+                              </w:rPr>
+                              <w:t>operazioni</w:t>
+                            </w:r>
+                            <w:proofErr w:type="spellEnd"/>
+                            <w:r>
+                              <w:rPr>
+                                <w:lang w:val="en-GB"/>
+                              </w:rPr>
+                              <w:t xml:space="preserve"> di load/store </w:t>
+                            </w:r>
+                            <w:proofErr w:type="spellStart"/>
+                            <w:r>
+                              <w:rPr>
+                                <w:lang w:val="en-GB"/>
+                              </w:rPr>
+                              <w:t>che</w:t>
+                            </w:r>
+                            <w:proofErr w:type="spellEnd"/>
+                            <w:r>
+                              <w:rPr>
+                                <w:lang w:val="en-GB"/>
+                              </w:rPr>
+                              <w:t xml:space="preserve"> </w:t>
+                            </w:r>
+                            <w:proofErr w:type="spellStart"/>
+                            <w:r>
+                              <w:rPr>
+                                <w:lang w:val="en-GB"/>
+                              </w:rPr>
+                              <w:t>riguardano</w:t>
+                            </w:r>
+                            <w:proofErr w:type="spellEnd"/>
+                            <w:r>
+                              <w:rPr>
+                                <w:lang w:val="en-GB"/>
+                              </w:rPr>
+                              <w:t xml:space="preserve"> la cache </w:t>
+                            </w:r>
+                            <w:proofErr w:type="spellStart"/>
+                            <w:r>
+                              <w:rPr>
+                                <w:lang w:val="en-GB"/>
+                              </w:rPr>
+                              <w:t>sono</w:t>
+                            </w:r>
+                            <w:proofErr w:type="spellEnd"/>
+                            <w:r>
+                              <w:rPr>
+                                <w:lang w:val="en-GB"/>
+                              </w:rPr>
+                              <w:t xml:space="preserve"> </w:t>
+                            </w:r>
+                            <w:proofErr w:type="spellStart"/>
+                            <w:r>
+                              <w:rPr>
+                                <w:lang w:val="en-GB"/>
+                              </w:rPr>
+                              <w:t>più</w:t>
+                            </w:r>
+                            <w:proofErr w:type="spellEnd"/>
+                            <w:r>
+                              <w:rPr>
+                                <w:lang w:val="en-GB"/>
+                              </w:rPr>
+                              <w:t xml:space="preserve"> </w:t>
+                            </w:r>
+                            <w:proofErr w:type="spellStart"/>
+                            <w:r>
+                              <w:rPr>
+                                <w:lang w:val="en-GB"/>
+                              </w:rPr>
+                              <w:t>brevi</w:t>
+                            </w:r>
+                            <w:proofErr w:type="spellEnd"/>
+                            <w:r>
+                              <w:rPr>
+                                <w:lang w:val="en-GB"/>
+                              </w:rPr>
+                              <w:t xml:space="preserve"> e </w:t>
+                            </w:r>
+                            <w:proofErr w:type="spellStart"/>
+                            <w:r>
+                              <w:rPr>
+                                <w:lang w:val="en-GB"/>
+                              </w:rPr>
+                              <w:t>impiegano</w:t>
+                            </w:r>
+                            <w:proofErr w:type="spellEnd"/>
+                            <w:r>
+                              <w:rPr>
+                                <w:lang w:val="en-GB"/>
+                              </w:rPr>
+                              <w:t xml:space="preserve"> </w:t>
+                            </w:r>
+                            <w:proofErr w:type="spellStart"/>
+                            <w:r>
+                              <w:rPr>
+                                <w:lang w:val="en-GB"/>
+                              </w:rPr>
+                              <w:t>meno</w:t>
+                            </w:r>
+                            <w:proofErr w:type="spellEnd"/>
+                            <w:r>
+                              <w:rPr>
+                                <w:lang w:val="en-GB"/>
+                              </w:rPr>
+                              <w:t xml:space="preserve"> </w:t>
+                            </w:r>
+                            <w:proofErr w:type="spellStart"/>
+                            <w:r>
+                              <w:rPr>
+                                <w:lang w:val="en-GB"/>
+                              </w:rPr>
+                              <w:t>cicli</w:t>
+                            </w:r>
+                            <w:proofErr w:type="spellEnd"/>
+                            <w:r>
+                              <w:rPr>
+                                <w:lang w:val="en-GB"/>
+                              </w:rPr>
+                              <w:t xml:space="preserve"> di clock.</w:t>
                             </w:r>
                           </w:p>
                         </w:txbxContent>
@@ -7814,7 +9048,307 @@
                         <w:rPr>
                           <w:lang w:val="en-GB"/>
                         </w:rPr>
-                        <w:t>Comment box</w:t>
+                        <w:t xml:space="preserve">Si nota </w:t>
+                      </w:r>
+                      <w:proofErr w:type="spellStart"/>
+                      <w:r>
+                        <w:rPr>
+                          <w:lang w:val="en-GB"/>
+                        </w:rPr>
+                        <w:t>che</w:t>
+                      </w:r>
+                      <w:proofErr w:type="spellEnd"/>
+                      <w:r>
+                        <w:rPr>
+                          <w:lang w:val="en-GB"/>
+                        </w:rPr>
+                        <w:t xml:space="preserve"> la pipeline </w:t>
+                      </w:r>
+                      <w:proofErr w:type="spellStart"/>
+                      <w:r>
+                        <w:rPr>
+                          <w:lang w:val="en-GB"/>
+                        </w:rPr>
+                        <w:t>ottimizzata</w:t>
+                      </w:r>
+                      <w:proofErr w:type="spellEnd"/>
+                      <w:r>
+                        <w:rPr>
+                          <w:lang w:val="en-GB"/>
+                        </w:rPr>
+                        <w:t xml:space="preserve"> ha </w:t>
+                      </w:r>
+                      <w:r>
+                        <w:rPr>
+                          <w:lang w:val="en-GB"/>
+                        </w:rPr>
+                        <w:t xml:space="preserve">un </w:t>
+                      </w:r>
+                      <w:proofErr w:type="spellStart"/>
+                      <w:r>
+                        <w:rPr>
+                          <w:lang w:val="en-GB"/>
+                        </w:rPr>
+                        <w:t>angolo</w:t>
+                      </w:r>
+                      <w:proofErr w:type="spellEnd"/>
+                      <w:r>
+                        <w:rPr>
+                          <w:lang w:val="en-GB"/>
+                        </w:rPr>
+                        <w:t xml:space="preserve"> </w:t>
+                      </w:r>
+                      <w:proofErr w:type="spellStart"/>
+                      <w:r>
+                        <w:rPr>
+                          <w:lang w:val="en-GB"/>
+                        </w:rPr>
+                        <w:t>più</w:t>
+                      </w:r>
+                      <w:proofErr w:type="spellEnd"/>
+                      <w:r>
+                        <w:rPr>
+                          <w:lang w:val="en-GB"/>
+                        </w:rPr>
+                        <w:t xml:space="preserve"> “</w:t>
+                      </w:r>
+                      <w:proofErr w:type="spellStart"/>
+                      <w:r>
+                        <w:rPr>
+                          <w:lang w:val="en-GB"/>
+                        </w:rPr>
+                        <w:t>incidente</w:t>
+                      </w:r>
+                      <w:proofErr w:type="spellEnd"/>
+                      <w:r>
+                        <w:rPr>
+                          <w:lang w:val="en-GB"/>
+                        </w:rPr>
+                        <w:t xml:space="preserve">”, in </w:t>
+                      </w:r>
+                      <w:proofErr w:type="spellStart"/>
+                      <w:r>
+                        <w:rPr>
+                          <w:lang w:val="en-GB"/>
+                        </w:rPr>
+                        <w:t>quanto</w:t>
+                      </w:r>
+                      <w:proofErr w:type="spellEnd"/>
+                      <w:r>
+                        <w:rPr>
+                          <w:lang w:val="en-GB"/>
+                        </w:rPr>
+                        <w:t xml:space="preserve"> </w:t>
+                      </w:r>
+                      <w:proofErr w:type="spellStart"/>
+                      <w:r>
+                        <w:rPr>
+                          <w:lang w:val="en-GB"/>
+                        </w:rPr>
+                        <w:t>l’ottimizzazione</w:t>
+                      </w:r>
+                      <w:proofErr w:type="spellEnd"/>
+                      <w:r>
+                        <w:rPr>
+                          <w:lang w:val="en-GB"/>
+                        </w:rPr>
+                        <w:t xml:space="preserve"> </w:t>
+                      </w:r>
+                      <w:proofErr w:type="spellStart"/>
+                      <w:r>
+                        <w:rPr>
+                          <w:lang w:val="en-GB"/>
+                        </w:rPr>
+                        <w:t>coinvolge</w:t>
+                      </w:r>
+                      <w:proofErr w:type="spellEnd"/>
+                      <w:r>
+                        <w:rPr>
+                          <w:lang w:val="en-GB"/>
+                        </w:rPr>
+                        <w:t xml:space="preserve"> la </w:t>
+                      </w:r>
+                      <w:proofErr w:type="spellStart"/>
+                      <w:r>
+                        <w:rPr>
+                          <w:lang w:val="en-GB"/>
+                        </w:rPr>
+                        <w:t>latenza</w:t>
+                      </w:r>
+                      <w:proofErr w:type="spellEnd"/>
+                      <w:r>
+                        <w:rPr>
+                          <w:lang w:val="en-GB"/>
+                        </w:rPr>
+                        <w:t xml:space="preserve"> </w:t>
+                      </w:r>
+                      <w:proofErr w:type="spellStart"/>
+                      <w:r>
+                        <w:rPr>
+                          <w:lang w:val="en-GB"/>
+                        </w:rPr>
+                        <w:t>della</w:t>
+                      </w:r>
+                      <w:proofErr w:type="spellEnd"/>
+                      <w:r>
+                        <w:rPr>
+                          <w:lang w:val="en-GB"/>
+                        </w:rPr>
+                        <w:t xml:space="preserve"> cache: di </w:t>
+                      </w:r>
+                      <w:proofErr w:type="spellStart"/>
+                      <w:r>
+                        <w:rPr>
+                          <w:lang w:val="en-GB"/>
+                        </w:rPr>
+                        <w:t>conseguenza</w:t>
+                      </w:r>
+                      <w:proofErr w:type="spellEnd"/>
+                      <w:r>
+                        <w:rPr>
+                          <w:lang w:val="en-GB"/>
+                        </w:rPr>
+                        <w:t xml:space="preserve">, </w:t>
+                      </w:r>
+                      <w:proofErr w:type="spellStart"/>
+                      <w:r>
+                        <w:rPr>
+                          <w:lang w:val="en-GB"/>
+                        </w:rPr>
+                        <w:t>tutte</w:t>
+                      </w:r>
+                      <w:proofErr w:type="spellEnd"/>
+                      <w:r>
+                        <w:rPr>
+                          <w:lang w:val="en-GB"/>
+                        </w:rPr>
+                        <w:t xml:space="preserve"> le </w:t>
+                      </w:r>
+                      <w:proofErr w:type="spellStart"/>
+                      <w:r>
+                        <w:rPr>
+                          <w:lang w:val="en-GB"/>
+                        </w:rPr>
+                        <w:t>operazioni</w:t>
+                      </w:r>
+                      <w:proofErr w:type="spellEnd"/>
+                      <w:r>
+                        <w:rPr>
+                          <w:lang w:val="en-GB"/>
+                        </w:rPr>
+                        <w:t xml:space="preserve"> di load/store </w:t>
+                      </w:r>
+                      <w:proofErr w:type="spellStart"/>
+                      <w:r>
+                        <w:rPr>
+                          <w:lang w:val="en-GB"/>
+                        </w:rPr>
+                        <w:t>che</w:t>
+                      </w:r>
+                      <w:proofErr w:type="spellEnd"/>
+                      <w:r>
+                        <w:rPr>
+                          <w:lang w:val="en-GB"/>
+                        </w:rPr>
+                        <w:t xml:space="preserve"> </w:t>
+                      </w:r>
+                      <w:proofErr w:type="spellStart"/>
+                      <w:r>
+                        <w:rPr>
+                          <w:lang w:val="en-GB"/>
+                        </w:rPr>
+                        <w:t>riguardano</w:t>
+                      </w:r>
+                      <w:proofErr w:type="spellEnd"/>
+                      <w:r>
+                        <w:rPr>
+                          <w:lang w:val="en-GB"/>
+                        </w:rPr>
+                        <w:t xml:space="preserve"> la cache </w:t>
+                      </w:r>
+                      <w:proofErr w:type="spellStart"/>
+                      <w:r>
+                        <w:rPr>
+                          <w:lang w:val="en-GB"/>
+                        </w:rPr>
+                        <w:t>sono</w:t>
+                      </w:r>
+                      <w:proofErr w:type="spellEnd"/>
+                      <w:r>
+                        <w:rPr>
+                          <w:lang w:val="en-GB"/>
+                        </w:rPr>
+                        <w:t xml:space="preserve"> </w:t>
+                      </w:r>
+                      <w:proofErr w:type="spellStart"/>
+                      <w:r>
+                        <w:rPr>
+                          <w:lang w:val="en-GB"/>
+                        </w:rPr>
+                        <w:t>più</w:t>
+                      </w:r>
+                      <w:proofErr w:type="spellEnd"/>
+                      <w:r>
+                        <w:rPr>
+                          <w:lang w:val="en-GB"/>
+                        </w:rPr>
+                        <w:t xml:space="preserve"> </w:t>
+                      </w:r>
+                      <w:proofErr w:type="spellStart"/>
+                      <w:r>
+                        <w:rPr>
+                          <w:lang w:val="en-GB"/>
+                        </w:rPr>
+                        <w:t>brevi</w:t>
+                      </w:r>
+                      <w:proofErr w:type="spellEnd"/>
+                      <w:r>
+                        <w:rPr>
+                          <w:lang w:val="en-GB"/>
+                        </w:rPr>
+                        <w:t xml:space="preserve"> e </w:t>
+                      </w:r>
+                      <w:proofErr w:type="spellStart"/>
+                      <w:r>
+                        <w:rPr>
+                          <w:lang w:val="en-GB"/>
+                        </w:rPr>
+                        <w:t>impiegano</w:t>
+                      </w:r>
+                      <w:proofErr w:type="spellEnd"/>
+                      <w:r>
+                        <w:rPr>
+                          <w:lang w:val="en-GB"/>
+                        </w:rPr>
+                        <w:t xml:space="preserve"> </w:t>
+                      </w:r>
+                      <w:proofErr w:type="spellStart"/>
+                      <w:r>
+                        <w:rPr>
+                          <w:lang w:val="en-GB"/>
+                        </w:rPr>
+                        <w:t>meno</w:t>
+                      </w:r>
+                      <w:proofErr w:type="spellEnd"/>
+                      <w:r>
+                        <w:rPr>
+                          <w:lang w:val="en-GB"/>
+                        </w:rPr>
+                        <w:t xml:space="preserve"> </w:t>
+                      </w:r>
+                      <w:proofErr w:type="spellStart"/>
+                      <w:r>
+                        <w:rPr>
+                          <w:lang w:val="en-GB"/>
+                        </w:rPr>
+                        <w:t>cicli</w:t>
+                      </w:r>
+                      <w:proofErr w:type="spellEnd"/>
+                      <w:r>
+                        <w:rPr>
+                          <w:lang w:val="en-GB"/>
+                        </w:rPr>
+                        <w:t xml:space="preserve"> di clock.</w:t>
                       </w:r>
                     </w:p>
                   </w:txbxContent>
@@ -11722,7 +13256,7 @@
     <w:lsdException w:name="Unresolved Mention" w:semiHidden="1" w:unhideWhenUsed="1"/>
     <w:lsdException w:name="Smart Link" w:semiHidden="1" w:unhideWhenUsed="1"/>
   </w:latentStyles>
-  <w:style w:type="paragraph" w:default="1" w:styleId="Normal">
+  <w:style w:type="paragraph" w:default="1" w:styleId="Normale">
     <w:name w:val="Normal"/>
     <w:qFormat/>
     <w:rsid w:val="005E585A"/>
@@ -11731,13 +13265,13 @@
       <w:sz w:val="24"/>
     </w:rPr>
   </w:style>
-  <w:style w:type="character" w:default="1" w:styleId="DefaultParagraphFont">
+  <w:style w:type="character" w:default="1" w:styleId="Carpredefinitoparagrafo">
     <w:name w:val="Default Paragraph Font"/>
     <w:uiPriority w:val="1"/>
     <w:semiHidden/>
     <w:unhideWhenUsed/>
   </w:style>
-  <w:style w:type="table" w:default="1" w:styleId="TableNormal">
+  <w:style w:type="table" w:default="1" w:styleId="Tabellanormale">
     <w:name w:val="Normal Table"/>
     <w:uiPriority w:val="99"/>
     <w:semiHidden/>
@@ -11752,7 +13286,7 @@
       </w:tblCellMar>
     </w:tblPr>
   </w:style>
-  <w:style w:type="numbering" w:default="1" w:styleId="NoList">
+  <w:style w:type="numbering" w:default="1" w:styleId="Nessunelenco">
     <w:name w:val="No List"/>
     <w:uiPriority w:val="99"/>
     <w:semiHidden/>
@@ -11862,8 +13396,8 @@
   </w:style>
   <w:style w:type="paragraph" w:customStyle="1" w:styleId="Titolo1">
     <w:name w:val="Titolo1"/>
-    <w:basedOn w:val="Normal"/>
-    <w:next w:val="BodyText"/>
+    <w:basedOn w:val="Normale"/>
+    <w:next w:val="Corpotesto"/>
     <w:qFormat/>
     <w:pPr>
       <w:keepNext/>
@@ -11875,20 +13409,20 @@
       <w:szCs w:val="28"/>
     </w:rPr>
   </w:style>
-  <w:style w:type="paragraph" w:styleId="BodyText">
+  <w:style w:type="paragraph" w:styleId="Corpotesto">
     <w:name w:val="Body Text"/>
-    <w:basedOn w:val="Normal"/>
+    <w:basedOn w:val="Normale"/>
     <w:pPr>
       <w:spacing w:after="140" w:line="288" w:lineRule="auto"/>
     </w:pPr>
   </w:style>
-  <w:style w:type="paragraph" w:styleId="List">
+  <w:style w:type="paragraph" w:styleId="Elenco">
     <w:name w:val="List"/>
-    <w:basedOn w:val="BodyText"/>
+    <w:basedOn w:val="Corpotesto"/>
   </w:style>
-  <w:style w:type="paragraph" w:styleId="Caption">
+  <w:style w:type="paragraph" w:styleId="Didascalia">
     <w:name w:val="caption"/>
-    <w:basedOn w:val="Normal"/>
+    <w:basedOn w:val="Normale"/>
     <w:qFormat/>
     <w:pPr>
       <w:suppressLineNumbers/>
@@ -11901,7 +13435,7 @@
   </w:style>
   <w:style w:type="paragraph" w:customStyle="1" w:styleId="Indice">
     <w:name w:val="Indice"/>
-    <w:basedOn w:val="Normal"/>
+    <w:basedOn w:val="Normale"/>
     <w:qFormat/>
     <w:pPr>
       <w:suppressLineNumbers/>
@@ -11940,9 +13474,9 @@
       <w:bCs/>
     </w:rPr>
   </w:style>
-  <w:style w:type="paragraph" w:styleId="ListParagraph">
+  <w:style w:type="paragraph" w:styleId="Paragrafoelenco">
     <w:name w:val="List Paragraph"/>
-    <w:basedOn w:val="Normal"/>
+    <w:basedOn w:val="Normale"/>
     <w:uiPriority w:val="34"/>
     <w:qFormat/>
     <w:rsid w:val="005D1AC7"/>
@@ -11956,9 +13490,9 @@
       <w:lang w:val="en-US" w:eastAsia="en-US" w:bidi="ar-SA"/>
     </w:rPr>
   </w:style>
-  <w:style w:type="table" w:styleId="TableGrid">
+  <w:style w:type="table" w:styleId="Grigliatabella">
     <w:name w:val="Table Grid"/>
-    <w:basedOn w:val="TableNormal"/>
+    <w:basedOn w:val="Tabellanormale"/>
     <w:uiPriority w:val="59"/>
     <w:rsid w:val="005D1AC7"/>
     <w:rPr>
@@ -11977,9 +13511,9 @@
       </w:tblBorders>
     </w:tblPr>
   </w:style>
-  <w:style w:type="character" w:styleId="CommentReference">
+  <w:style w:type="character" w:styleId="Rimandocommento">
     <w:name w:val="annotation reference"/>
-    <w:basedOn w:val="DefaultParagraphFont"/>
+    <w:basedOn w:val="Carpredefinitoparagrafo"/>
     <w:uiPriority w:val="99"/>
     <w:semiHidden/>
     <w:unhideWhenUsed/>
@@ -11989,10 +13523,10 @@
       <w:szCs w:val="16"/>
     </w:rPr>
   </w:style>
-  <w:style w:type="paragraph" w:styleId="CommentText">
+  <w:style w:type="paragraph" w:styleId="Testocommento">
     <w:name w:val="annotation text"/>
-    <w:basedOn w:val="Normal"/>
-    <w:link w:val="CommentTextChar"/>
+    <w:basedOn w:val="Normale"/>
+    <w:link w:val="TestocommentoCarattere"/>
     <w:uiPriority w:val="99"/>
     <w:unhideWhenUsed/>
     <w:rsid w:val="002F6727"/>
@@ -12002,10 +13536,10 @@
       <w:szCs w:val="18"/>
     </w:rPr>
   </w:style>
-  <w:style w:type="character" w:customStyle="1" w:styleId="CommentTextChar">
-    <w:name w:val="Comment Text Char"/>
-    <w:basedOn w:val="DefaultParagraphFont"/>
-    <w:link w:val="CommentText"/>
+  <w:style w:type="character" w:customStyle="1" w:styleId="TestocommentoCarattere">
+    <w:name w:val="Testo commento Carattere"/>
+    <w:basedOn w:val="Carpredefinitoparagrafo"/>
+    <w:link w:val="Testocommento"/>
     <w:uiPriority w:val="99"/>
     <w:rsid w:val="002F6727"/>
     <w:rPr>
@@ -12014,11 +13548,11 @@
       <w:szCs w:val="18"/>
     </w:rPr>
   </w:style>
-  <w:style w:type="paragraph" w:styleId="CommentSubject">
+  <w:style w:type="paragraph" w:styleId="Soggettocommento">
     <w:name w:val="annotation subject"/>
-    <w:basedOn w:val="CommentText"/>
-    <w:next w:val="CommentText"/>
-    <w:link w:val="CommentSubjectChar"/>
+    <w:basedOn w:val="Testocommento"/>
+    <w:next w:val="Testocommento"/>
+    <w:link w:val="SoggettocommentoCarattere"/>
     <w:uiPriority w:val="99"/>
     <w:semiHidden/>
     <w:unhideWhenUsed/>
@@ -12028,10 +13562,10 @@
       <w:bCs/>
     </w:rPr>
   </w:style>
-  <w:style w:type="character" w:customStyle="1" w:styleId="CommentSubjectChar">
-    <w:name w:val="Comment Subject Char"/>
-    <w:basedOn w:val="CommentTextChar"/>
-    <w:link w:val="CommentSubject"/>
+  <w:style w:type="character" w:customStyle="1" w:styleId="SoggettocommentoCarattere">
+    <w:name w:val="Soggetto commento Carattere"/>
+    <w:basedOn w:val="TestocommentoCarattere"/>
+    <w:link w:val="Soggettocommento"/>
     <w:uiPriority w:val="99"/>
     <w:semiHidden/>
     <w:rsid w:val="002F6727"/>
@@ -12043,10 +13577,10 @@
       <w:szCs w:val="18"/>
     </w:rPr>
   </w:style>
-  <w:style w:type="paragraph" w:styleId="Header">
+  <w:style w:type="paragraph" w:styleId="Intestazione">
     <w:name w:val="header"/>
-    <w:basedOn w:val="Normal"/>
-    <w:link w:val="HeaderChar"/>
+    <w:basedOn w:val="Normale"/>
+    <w:link w:val="IntestazioneCarattere"/>
     <w:uiPriority w:val="99"/>
     <w:unhideWhenUsed/>
     <w:rsid w:val="00B56E5D"/>
@@ -12061,10 +13595,10 @@
       <w:szCs w:val="21"/>
     </w:rPr>
   </w:style>
-  <w:style w:type="character" w:customStyle="1" w:styleId="HeaderChar">
-    <w:name w:val="Header Char"/>
-    <w:basedOn w:val="DefaultParagraphFont"/>
-    <w:link w:val="Header"/>
+  <w:style w:type="character" w:customStyle="1" w:styleId="IntestazioneCarattere">
+    <w:name w:val="Intestazione Carattere"/>
+    <w:basedOn w:val="Carpredefinitoparagrafo"/>
+    <w:link w:val="Intestazione"/>
     <w:uiPriority w:val="99"/>
     <w:rsid w:val="00B56E5D"/>
     <w:rPr>
@@ -12074,10 +13608,10 @@
       <w:szCs w:val="21"/>
     </w:rPr>
   </w:style>
-  <w:style w:type="paragraph" w:styleId="Footer">
+  <w:style w:type="paragraph" w:styleId="Pidipagina">
     <w:name w:val="footer"/>
-    <w:basedOn w:val="Normal"/>
-    <w:link w:val="FooterChar"/>
+    <w:basedOn w:val="Normale"/>
+    <w:link w:val="PidipaginaCarattere"/>
     <w:uiPriority w:val="99"/>
     <w:unhideWhenUsed/>
     <w:rsid w:val="00B56E5D"/>
@@ -12092,10 +13626,10 @@
       <w:szCs w:val="21"/>
     </w:rPr>
   </w:style>
-  <w:style w:type="character" w:customStyle="1" w:styleId="FooterChar">
-    <w:name w:val="Footer Char"/>
-    <w:basedOn w:val="DefaultParagraphFont"/>
-    <w:link w:val="Footer"/>
+  <w:style w:type="character" w:customStyle="1" w:styleId="PidipaginaCarattere">
+    <w:name w:val="Piè di pagina Carattere"/>
+    <w:basedOn w:val="Carpredefinitoparagrafo"/>
+    <w:link w:val="Pidipagina"/>
     <w:uiPriority w:val="99"/>
     <w:rsid w:val="00B56E5D"/>
     <w:rPr>
@@ -12105,7 +13639,7 @@
       <w:szCs w:val="21"/>
     </w:rPr>
   </w:style>
-  <w:style w:type="paragraph" w:styleId="Revision">
+  <w:style w:type="paragraph" w:styleId="Revisione">
     <w:name w:val="Revision"/>
     <w:hidden/>
     <w:uiPriority w:val="99"/>
@@ -12118,9 +13652,9 @@
       <w:szCs w:val="21"/>
     </w:rPr>
   </w:style>
-  <w:style w:type="character" w:styleId="Hyperlink">
+  <w:style w:type="character" w:styleId="Collegamentoipertestuale">
     <w:name w:val="Hyperlink"/>
-    <w:basedOn w:val="DefaultParagraphFont"/>
+    <w:basedOn w:val="Carpredefinitoparagrafo"/>
     <w:uiPriority w:val="99"/>
     <w:unhideWhenUsed/>
     <w:rsid w:val="00087358"/>
@@ -12129,9 +13663,9 @@
       <w:u w:val="single"/>
     </w:rPr>
   </w:style>
-  <w:style w:type="character" w:styleId="UnresolvedMention">
+  <w:style w:type="character" w:styleId="Menzionenonrisolta">
     <w:name w:val="Unresolved Mention"/>
-    <w:basedOn w:val="DefaultParagraphFont"/>
+    <w:basedOn w:val="Carpredefinitoparagrafo"/>
     <w:uiPriority w:val="99"/>
     <w:semiHidden/>
     <w:unhideWhenUsed/>
@@ -12141,9 +13675,9 @@
       <w:shd w:val="clear" w:color="auto" w:fill="E1DFDD"/>
     </w:rPr>
   </w:style>
-  <w:style w:type="paragraph" w:styleId="NormalWeb">
+  <w:style w:type="paragraph" w:styleId="NormaleWeb">
     <w:name w:val="Normal (Web)"/>
-    <w:basedOn w:val="Normal"/>
+    <w:basedOn w:val="Normale"/>
     <w:uiPriority w:val="99"/>
     <w:semiHidden/>
     <w:unhideWhenUsed/>
@@ -12157,7 +13691,7 @@
       <w:lang w:val="en-GB" w:eastAsia="en-GB" w:bidi="ar-SA"/>
     </w:rPr>
   </w:style>
-  <w:style w:type="paragraph" w:styleId="NoSpacing">
+  <w:style w:type="paragraph" w:styleId="Nessunaspaziatura">
     <w:name w:val="No Spacing"/>
     <w:uiPriority w:val="1"/>
     <w:qFormat/>
@@ -12168,9 +13702,9 @@
       <w:lang w:val="en-US" w:eastAsia="en-US" w:bidi="ar-SA"/>
     </w:rPr>
   </w:style>
-  <w:style w:type="character" w:styleId="PlaceholderText">
+  <w:style w:type="character" w:styleId="Testosegnaposto">
     <w:name w:val="Placeholder Text"/>
-    <w:basedOn w:val="DefaultParagraphFont"/>
+    <w:basedOn w:val="Carpredefinitoparagrafo"/>
     <w:uiPriority w:val="99"/>
     <w:semiHidden/>
     <w:rsid w:val="007B06F9"/>
@@ -12440,4 +13974,16 @@
     </a:ext>
   </a:extLst>
 </a:theme>
+</file>
+
+<file path=customXml/item1.xml><?xml version="1.0" encoding="utf-8"?>
+<b:Sources xmlns:b="http://schemas.openxmlformats.org/officeDocument/2006/bibliography" xmlns="http://schemas.openxmlformats.org/officeDocument/2006/bibliography" SelectedStyle="\APASixthEditionOfficeOnline.xsl" StyleName="APA" Version="6"/>
+</file>
+
+<file path=customXml/itemProps1.xml><?xml version="1.0" encoding="utf-8"?>
+<ds:datastoreItem xmlns:ds="http://schemas.openxmlformats.org/officeDocument/2006/customXml" ds:itemID="{EC4D1C49-3907-43B8-AEC0-6457761F74CE}">
+  <ds:schemaRefs>
+    <ds:schemaRef ds:uri="http://schemas.openxmlformats.org/officeDocument/2006/bibliography"/>
+  </ds:schemaRefs>
+</ds:datastoreItem>
 </file>
</xml_diff>

<commit_message>
Lab 5 - Revised version
</commit_message>
<xml_diff>
--- a/Lab5/lab_05_2023-2024.docx
+++ b/Lab5/lab_05_2023-2024.docx
@@ -666,9 +666,20 @@
                 <w:szCs w:val="22"/>
                 <w:lang w:val="en-GB" w:eastAsia="zh-CN" w:bidi="hi-IN"/>
               </w:rPr>
-              <w:t>the_cpu.branchPred</w:t>
+              <w:t>the_</w:t>
+            </w:r>
+            <w:proofErr w:type="gramStart"/>
+            <w:r>
+              <w:rPr>
+                <w:rFonts w:ascii="Liberation Serif" w:eastAsia="Noto Sans CJK SC Regular" w:hAnsi="Liberation Serif" w:cs="FreeSans"/>
+                <w:sz w:val="22"/>
+                <w:szCs w:val="22"/>
+                <w:lang w:val="en-GB" w:eastAsia="zh-CN" w:bidi="hi-IN"/>
+              </w:rPr>
+              <w:t>cpu.branchPred</w:t>
             </w:r>
             <w:proofErr w:type="spellEnd"/>
+            <w:proofErr w:type="gramEnd"/>
             <w:r>
               <w:rPr>
                 <w:rFonts w:ascii="Liberation Serif" w:eastAsia="Noto Sans CJK SC Regular" w:hAnsi="Liberation Serif" w:cs="FreeSans"/>
@@ -756,9 +767,20 @@
                 <w:szCs w:val="22"/>
                 <w:lang w:val="en-GB" w:eastAsia="zh-CN" w:bidi="hi-IN"/>
               </w:rPr>
-              <w:t>the_cpu.fetchWidth</w:t>
+              <w:t>the_</w:t>
+            </w:r>
+            <w:proofErr w:type="gramStart"/>
+            <w:r>
+              <w:rPr>
+                <w:rFonts w:ascii="Liberation Serif" w:eastAsia="Noto Sans CJK SC Regular" w:hAnsi="Liberation Serif" w:cs="FreeSans"/>
+                <w:sz w:val="22"/>
+                <w:szCs w:val="22"/>
+                <w:lang w:val="en-GB" w:eastAsia="zh-CN" w:bidi="hi-IN"/>
+              </w:rPr>
+              <w:t>cpu.fetchWidth</w:t>
             </w:r>
             <w:proofErr w:type="spellEnd"/>
+            <w:proofErr w:type="gramEnd"/>
             <w:r>
               <w:rPr>
                 <w:rFonts w:ascii="Liberation Serif" w:eastAsia="Noto Sans CJK SC Regular" w:hAnsi="Liberation Serif" w:cs="FreeSans"/>
@@ -911,9 +933,20 @@
                 <w:szCs w:val="22"/>
                 <w:lang w:val="en-GB" w:eastAsia="zh-CN" w:bidi="hi-IN"/>
               </w:rPr>
-              <w:t>the_cpu.decodeWidth</w:t>
+              <w:t>the_</w:t>
+            </w:r>
+            <w:proofErr w:type="gramStart"/>
+            <w:r>
+              <w:rPr>
+                <w:rFonts w:ascii="Liberation Serif" w:eastAsia="Noto Sans CJK SC Regular" w:hAnsi="Liberation Serif" w:cs="FreeSans"/>
+                <w:sz w:val="22"/>
+                <w:szCs w:val="22"/>
+                <w:lang w:val="en-GB" w:eastAsia="zh-CN" w:bidi="hi-IN"/>
+              </w:rPr>
+              <w:t>cpu.decodeWidth</w:t>
             </w:r>
             <w:proofErr w:type="spellEnd"/>
+            <w:proofErr w:type="gramEnd"/>
             <w:r>
               <w:rPr>
                 <w:rFonts w:ascii="Liberation Serif" w:eastAsia="Noto Sans CJK SC Regular" w:hAnsi="Liberation Serif" w:cs="FreeSans"/>
@@ -1055,9 +1088,20 @@
                 <w:szCs w:val="22"/>
                 <w:lang w:val="en-GB" w:eastAsia="zh-CN" w:bidi="hi-IN"/>
               </w:rPr>
-              <w:t>the_cpu.renameWidth</w:t>
+              <w:t>the_</w:t>
+            </w:r>
+            <w:proofErr w:type="gramStart"/>
+            <w:r>
+              <w:rPr>
+                <w:rFonts w:ascii="Liberation Serif" w:eastAsia="Noto Sans CJK SC Regular" w:hAnsi="Liberation Serif" w:cs="FreeSans"/>
+                <w:sz w:val="22"/>
+                <w:szCs w:val="22"/>
+                <w:lang w:val="en-GB" w:eastAsia="zh-CN" w:bidi="hi-IN"/>
+              </w:rPr>
+              <w:t>cpu.renameWidth</w:t>
             </w:r>
             <w:proofErr w:type="spellEnd"/>
+            <w:proofErr w:type="gramEnd"/>
             <w:r>
               <w:rPr>
                 <w:rFonts w:ascii="Liberation Serif" w:eastAsia="Noto Sans CJK SC Regular" w:hAnsi="Liberation Serif" w:cs="FreeSans"/>
@@ -1206,9 +1250,20 @@
                 <w:szCs w:val="22"/>
                 <w:lang w:val="en-GB" w:eastAsia="zh-CN" w:bidi="hi-IN"/>
               </w:rPr>
-              <w:t>the_cpu.dispatchWidth</w:t>
+              <w:t>the_</w:t>
+            </w:r>
+            <w:proofErr w:type="gramStart"/>
+            <w:r>
+              <w:rPr>
+                <w:rFonts w:ascii="Liberation Serif" w:eastAsia="Noto Sans CJK SC Regular" w:hAnsi="Liberation Serif" w:cs="FreeSans"/>
+                <w:sz w:val="22"/>
+                <w:szCs w:val="22"/>
+                <w:lang w:val="en-GB" w:eastAsia="zh-CN" w:bidi="hi-IN"/>
+              </w:rPr>
+              <w:t>cpu.dispatchWidth</w:t>
             </w:r>
             <w:proofErr w:type="spellEnd"/>
+            <w:proofErr w:type="gramEnd"/>
             <w:r>
               <w:rPr>
                 <w:rFonts w:ascii="Liberation Serif" w:eastAsia="Noto Sans CJK SC Regular" w:hAnsi="Liberation Serif" w:cs="FreeSans"/>
@@ -2769,8 +2824,20 @@
                 <w:szCs w:val="22"/>
                 <w:lang w:val="en-US" w:eastAsia="en-US" w:bidi="ar-SA"/>
               </w:rPr>
-              <w:t xml:space="preserve"> 3</w:t>
-            </w:r>
+              <w:t xml:space="preserve"> </w:t>
+            </w:r>
+            <w:proofErr w:type="gramStart"/>
+            <w:r>
+              <w:rPr>
+                <w:rFonts w:ascii="Calibri" w:eastAsia="Times New Roman" w:hAnsi="Calibri" w:cs="Calibri"/>
+                <w:color w:val="000000"/>
+                <w:sz w:val="22"/>
+                <w:szCs w:val="22"/>
+                <w:lang w:val="en-US" w:eastAsia="en-US" w:bidi="ar-SA"/>
+              </w:rPr>
+              <w:t>3</w:t>
+            </w:r>
+            <w:proofErr w:type="gramEnd"/>
           </w:p>
           <w:p>
             <w:pPr>
@@ -3023,6 +3090,7 @@
           </w:tcPr>
           <w:p>
             <w:pPr>
+              <w:jc w:val="right"/>
               <w:rPr>
                 <w:rFonts w:ascii="Calibri" w:eastAsia="Times New Roman" w:hAnsi="Calibri" w:cs="Calibri"/>
                 <w:color w:val="000000"/>
@@ -3226,6 +3294,7 @@
           </w:tcPr>
           <w:p>
             <w:pPr>
+              <w:jc w:val="right"/>
               <w:rPr>
                 <w:rFonts w:ascii="Calibri" w:eastAsia="Times New Roman" w:hAnsi="Calibri" w:cs="Calibri"/>
                 <w:color w:val="000000"/>
@@ -5490,8 +5559,20 @@
                 <w:szCs w:val="22"/>
                 <w:lang w:val="en-US" w:eastAsia="en-US" w:bidi="ar-SA"/>
               </w:rPr>
-              <w:t xml:space="preserve"> 3</w:t>
-            </w:r>
+              <w:t xml:space="preserve"> </w:t>
+            </w:r>
+            <w:proofErr w:type="gramStart"/>
+            <w:r>
+              <w:rPr>
+                <w:rFonts w:ascii="Calibri" w:eastAsia="Times New Roman" w:hAnsi="Calibri" w:cs="Calibri"/>
+                <w:color w:val="000000"/>
+                <w:sz w:val="22"/>
+                <w:szCs w:val="22"/>
+                <w:lang w:val="en-US" w:eastAsia="en-US" w:bidi="ar-SA"/>
+              </w:rPr>
+              <w:t>3</w:t>
+            </w:r>
+            <w:proofErr w:type="gramEnd"/>
           </w:p>
           <w:p>
             <w:pPr>
@@ -5744,6 +5825,7 @@
           </w:tcPr>
           <w:p>
             <w:pPr>
+              <w:jc w:val="right"/>
               <w:rPr>
                 <w:rFonts w:ascii="Calibri" w:eastAsia="Times New Roman" w:hAnsi="Calibri" w:cs="Calibri"/>
                 <w:color w:val="000000"/>
@@ -5948,6 +6030,7 @@
           </w:tcPr>
           <w:p>
             <w:pPr>
+              <w:jc w:val="right"/>
               <w:rPr>
                 <w:rFonts w:ascii="Calibri" w:eastAsia="Times New Roman" w:hAnsi="Calibri" w:cs="Calibri"/>
                 <w:color w:val="000000"/>
@@ -8370,16 +8453,16 @@
         <mc:AlternateContent>
           <mc:Choice Requires="wps">
             <w:drawing>
-              <wp:anchor distT="45720" distB="45720" distL="114300" distR="114300" simplePos="0" relativeHeight="251689984" behindDoc="0" locked="0" layoutInCell="1" allowOverlap="1" wp14:anchorId="10155022" wp14:editId="648BB8AD">
+              <wp:anchor distT="45720" distB="45720" distL="114300" distR="114300" simplePos="0" relativeHeight="251689984" behindDoc="0" locked="0" layoutInCell="1" allowOverlap="1" wp14:anchorId="10155022" wp14:editId="16119224">
                 <wp:simplePos x="0" y="0"/>
                 <wp:positionH relativeFrom="column">
-                  <wp:posOffset>222885</wp:posOffset>
+                  <wp:posOffset>224790</wp:posOffset>
                 </wp:positionH>
                 <wp:positionV relativeFrom="paragraph">
-                  <wp:posOffset>358775</wp:posOffset>
+                  <wp:posOffset>362585</wp:posOffset>
                 </wp:positionV>
-                <wp:extent cx="6019800" cy="1146810"/>
-                <wp:effectExtent l="0" t="0" r="19050" b="15240"/>
+                <wp:extent cx="6019800" cy="495300"/>
+                <wp:effectExtent l="0" t="0" r="19050" b="19050"/>
                 <wp:wrapSquare wrapText="bothSides"/>
                 <wp:docPr id="1819390926" name="Casella di testo 2"/>
                 <wp:cNvGraphicFramePr>
@@ -8394,7 +8477,7 @@
                       <wps:spPr bwMode="auto">
                         <a:xfrm>
                           <a:off x="0" y="0"/>
-                          <a:ext cx="6019800" cy="1146810"/>
+                          <a:ext cx="6019800" cy="495300"/>
                         </a:xfrm>
                         <a:prstGeom prst="rect">
                           <a:avLst/>
@@ -8450,20 +8533,22 @@
                                 <w:lang w:val="en-GB"/>
                               </w:rPr>
                             </w:pPr>
-                            <w:proofErr w:type="spellStart"/>
-                            <w:r>
-                              <w:rPr>
-                                <w:lang w:val="en-GB"/>
-                              </w:rPr>
-                              <w:t>Opt</w:t>
-                            </w:r>
-                            <w:proofErr w:type="spellEnd"/>
-                            <w:r>
-                              <w:rPr>
-                                <w:lang w:val="en-GB"/>
-                              </w:rPr>
-                              <w:t>: 15140/8055</w:t>
-                            </w:r>
+                            <m:oMathPara>
+                              <m:oMath>
+                                <m:r>
+                                  <w:rPr>
+                                    <w:rFonts w:ascii="Cambria Math" w:hAnsi="Cambria Math"/>
+                                  </w:rPr>
+                                  <m:t>α</m:t>
+                                </m:r>
+                                <m:r>
+                                  <w:rPr>
+                                    <w:rFonts w:ascii="Cambria Math" w:hAnsi="Cambria Math"/>
+                                  </w:rPr>
+                                  <m:t>=2.257</m:t>
+                                </m:r>
+                              </m:oMath>
+                            </m:oMathPara>
                           </w:p>
                           <w:p>
                             <w:pPr>
@@ -8471,12 +8556,6 @@
                                 <w:lang w:val="en-GB"/>
                               </w:rPr>
                             </w:pPr>
-                            <w:r>
-                              <w:rPr>
-                                <w:lang w:val="en-GB"/>
-                              </w:rPr>
-                              <w:t>Base: 16694/8055</w:t>
-                            </w:r>
                           </w:p>
                           <w:p>
                             <w:pPr>
@@ -8484,12 +8563,6 @@
                                 <w:lang w:val="en-GB"/>
                               </w:rPr>
                             </w:pPr>
-                            <w:r>
-                              <w:rPr>
-                                <w:lang w:val="en-GB"/>
-                              </w:rPr>
-                              <w:t>Alfa = 2.2567983</w:t>
-                            </w:r>
                           </w:p>
                         </w:txbxContent>
                       </wps:txbx>
@@ -8510,7 +8583,7 @@
           </mc:Choice>
           <mc:Fallback>
             <w:pict>
-              <v:shape w14:anchorId="10155022" id="_x0000_s1030" type="#_x0000_t202" style="position:absolute;left:0;text-align:left;margin-left:17.55pt;margin-top:28.25pt;width:474pt;height:90.3pt;z-index:251689984;visibility:visible;mso-wrap-style:square;mso-width-percent:0;mso-height-percent:0;mso-wrap-distance-left:9pt;mso-wrap-distance-top:3.6pt;mso-wrap-distance-right:9pt;mso-wrap-distance-bottom:3.6pt;mso-position-horizontal:absolute;mso-position-horizontal-relative:text;mso-position-vertical:absolute;mso-position-vertical-relative:text;mso-width-percent:0;mso-height-percent:0;mso-width-relative:margin;mso-height-relative:margin;v-text-anchor:top" o:gfxdata="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">
+              <v:shape w14:anchorId="10155022" id="_x0000_s1030" type="#_x0000_t202" style="position:absolute;left:0;text-align:left;margin-left:17.7pt;margin-top:28.55pt;width:474pt;height:39pt;z-index:251689984;visibility:visible;mso-wrap-style:square;mso-width-percent:0;mso-height-percent:0;mso-wrap-distance-left:9pt;mso-wrap-distance-top:3.6pt;mso-wrap-distance-right:9pt;mso-wrap-distance-bottom:3.6pt;mso-position-horizontal:absolute;mso-position-horizontal-relative:text;mso-position-vertical:absolute;mso-position-vertical-relative:text;mso-width-percent:0;mso-height-percent:0;mso-width-relative:margin;mso-height-relative:margin;v-text-anchor:top" o:gfxdata="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">
                 <v:textbox>
                   <w:txbxContent>
                     <w:p>
@@ -8550,20 +8623,22 @@
                           <w:lang w:val="en-GB"/>
                         </w:rPr>
                       </w:pPr>
-                      <w:proofErr w:type="spellStart"/>
-                      <w:r>
-                        <w:rPr>
-                          <w:lang w:val="en-GB"/>
-                        </w:rPr>
-                        <w:t>Opt</w:t>
-                      </w:r>
-                      <w:proofErr w:type="spellEnd"/>
-                      <w:r>
-                        <w:rPr>
-                          <w:lang w:val="en-GB"/>
-                        </w:rPr>
-                        <w:t>: 15140/8055</w:t>
-                      </w:r>
+                      <m:oMathPara>
+                        <m:oMath>
+                          <m:r>
+                            <w:rPr>
+                              <w:rFonts w:ascii="Cambria Math" w:hAnsi="Cambria Math"/>
+                            </w:rPr>
+                            <m:t>α</m:t>
+                          </m:r>
+                          <m:r>
+                            <w:rPr>
+                              <w:rFonts w:ascii="Cambria Math" w:hAnsi="Cambria Math"/>
+                            </w:rPr>
+                            <m:t>=2.257</m:t>
+                          </m:r>
+                        </m:oMath>
+                      </m:oMathPara>
                     </w:p>
                     <w:p>
                       <w:pPr>
@@ -8571,12 +8646,6 @@
                           <w:lang w:val="en-GB"/>
                         </w:rPr>
                       </w:pPr>
-                      <w:r>
-                        <w:rPr>
-                          <w:lang w:val="en-GB"/>
-                        </w:rPr>
-                        <w:t>Base: 16694/8055</w:t>
-                      </w:r>
                     </w:p>
                     <w:p>
                       <w:pPr>
@@ -8584,12 +8653,6 @@
                           <w:lang w:val="en-GB"/>
                         </w:rPr>
                       </w:pPr>
-                      <w:r>
-                        <w:rPr>
-                          <w:lang w:val="en-GB"/>
-                        </w:rPr>
-                        <w:t>Alfa = 2.2567983</w:t>
-                      </w:r>
                     </w:p>
                   </w:txbxContent>
                 </v:textbox>
@@ -8789,14 +8852,20 @@
                               <w:rPr>
                                 <w:lang w:val="en-GB"/>
                               </w:rPr>
-                              <w:t xml:space="preserve">”, in </w:t>
+                              <w:t>”</w:t>
+                            </w:r>
+                            <w:r>
+                              <w:rPr>
+                                <w:lang w:val="en-GB"/>
+                              </w:rPr>
+                              <w:t xml:space="preserve">; </w:t>
                             </w:r>
                             <w:proofErr w:type="spellStart"/>
                             <w:r>
                               <w:rPr>
                                 <w:lang w:val="en-GB"/>
                               </w:rPr>
-                              <w:t>quanto</w:t>
+                              <w:t>poiché</w:t>
                             </w:r>
                             <w:proofErr w:type="spellEnd"/>
                             <w:r>
@@ -8859,16 +8928,8 @@
                               <w:rPr>
                                 <w:lang w:val="en-GB"/>
                               </w:rPr>
-                              <w:t xml:space="preserve"> cache: di </w:t>
+                              <w:t xml:space="preserve"> cache</w:t>
                             </w:r>
-                            <w:proofErr w:type="spellStart"/>
-                            <w:r>
-                              <w:rPr>
-                                <w:lang w:val="en-GB"/>
-                              </w:rPr>
-                              <w:t>conseguenza</w:t>
-                            </w:r>
-                            <w:proofErr w:type="spellEnd"/>
                             <w:r>
                               <w:rPr>
                                 <w:lang w:val="en-GB"/>
@@ -8922,7 +8983,7 @@
                               <w:rPr>
                                 <w:lang w:val="en-GB"/>
                               </w:rPr>
-                              <w:t>riguardano</w:t>
+                              <w:t>coinvolgono</w:t>
                             </w:r>
                             <w:proofErr w:type="spellEnd"/>
                             <w:r>
@@ -9013,8 +9074,342 @@
                               <w:rPr>
                                 <w:lang w:val="en-GB"/>
                               </w:rPr>
-                              <w:t xml:space="preserve"> di clock.</w:t>
+                              <w:t xml:space="preserve"> di clock</w:t>
                             </w:r>
+                            <w:r>
+                              <w:rPr>
+                                <w:lang w:val="en-GB"/>
+                              </w:rPr>
+                              <w:t xml:space="preserve"> per </w:t>
+                            </w:r>
+                            <w:proofErr w:type="spellStart"/>
+                            <w:r>
+                              <w:rPr>
+                                <w:lang w:val="en-GB"/>
+                              </w:rPr>
+                              <w:t>essere</w:t>
+                            </w:r>
+                            <w:proofErr w:type="spellEnd"/>
+                            <w:r>
+                              <w:rPr>
+                                <w:lang w:val="en-GB"/>
+                              </w:rPr>
+                              <w:t xml:space="preserve"> </w:t>
+                            </w:r>
+                            <w:proofErr w:type="spellStart"/>
+                            <w:r>
+                              <w:rPr>
+                                <w:lang w:val="en-GB"/>
+                              </w:rPr>
+                              <w:t>eseguite</w:t>
+                            </w:r>
+                            <w:proofErr w:type="spellEnd"/>
+                            <w:r>
+                              <w:rPr>
+                                <w:lang w:val="en-GB"/>
+                              </w:rPr>
+                              <w:t>.</w:t>
+                            </w:r>
+                          </w:p>
+                          <w:p>
+                            <w:pPr>
+                              <w:rPr>
+                                <w:lang w:val="en-GB"/>
+                              </w:rPr>
+                            </w:pPr>
+                            <w:r>
+                              <w:rPr>
+                                <w:lang w:val="en-GB"/>
+                              </w:rPr>
+                              <w:t xml:space="preserve">Non </w:t>
+                            </w:r>
+                            <w:proofErr w:type="spellStart"/>
+                            <w:r>
+                              <w:rPr>
+                                <w:lang w:val="en-GB"/>
+                              </w:rPr>
+                              <w:t>si</w:t>
+                            </w:r>
+                            <w:proofErr w:type="spellEnd"/>
+                            <w:r>
+                              <w:rPr>
+                                <w:lang w:val="en-GB"/>
+                              </w:rPr>
+                              <w:t xml:space="preserve"> </w:t>
+                            </w:r>
+                            <w:proofErr w:type="spellStart"/>
+                            <w:r>
+                              <w:rPr>
+                                <w:lang w:val="en-GB"/>
+                              </w:rPr>
+                              <w:t>notano</w:t>
+                            </w:r>
+                            <w:proofErr w:type="spellEnd"/>
+                            <w:r>
+                              <w:rPr>
+                                <w:lang w:val="en-GB"/>
+                              </w:rPr>
+                              <w:t xml:space="preserve"> </w:t>
+                            </w:r>
+                            <w:proofErr w:type="spellStart"/>
+                            <w:r>
+                              <w:rPr>
+                                <w:lang w:val="en-GB"/>
+                              </w:rPr>
+                              <w:t>meno</w:t>
+                            </w:r>
+                            <w:proofErr w:type="spellEnd"/>
+                            <w:r>
+                              <w:rPr>
+                                <w:lang w:val="en-GB"/>
+                              </w:rPr>
+                              <w:t xml:space="preserve"> “</w:t>
+                            </w:r>
+                            <w:proofErr w:type="spellStart"/>
+                            <w:r>
+                              <w:rPr>
+                                <w:lang w:val="en-GB"/>
+                              </w:rPr>
+                              <w:t>discontinuità</w:t>
+                            </w:r>
+                            <w:proofErr w:type="spellEnd"/>
+                            <w:r>
+                              <w:rPr>
+                                <w:lang w:val="en-GB"/>
+                              </w:rPr>
+                              <w:t xml:space="preserve">” </w:t>
+                            </w:r>
+                            <w:proofErr w:type="spellStart"/>
+                            <w:r>
+                              <w:rPr>
+                                <w:lang w:val="en-GB"/>
+                              </w:rPr>
+                              <w:t>nella</w:t>
+                            </w:r>
+                            <w:proofErr w:type="spellEnd"/>
+                            <w:r>
+                              <w:rPr>
+                                <w:lang w:val="en-GB"/>
+                              </w:rPr>
+                              <w:t xml:space="preserve"> pipeline: </w:t>
+                            </w:r>
+                            <w:proofErr w:type="spellStart"/>
+                            <w:r>
+                              <w:rPr>
+                                <w:lang w:val="en-GB"/>
+                              </w:rPr>
+                              <w:t>ciò</w:t>
+                            </w:r>
+                            <w:proofErr w:type="spellEnd"/>
+                            <w:r>
+                              <w:rPr>
+                                <w:lang w:val="en-GB"/>
+                              </w:rPr>
+                              <w:t xml:space="preserve"> </w:t>
+                            </w:r>
+                            <w:proofErr w:type="spellStart"/>
+                            <w:r>
+                              <w:rPr>
+                                <w:lang w:val="en-GB"/>
+                              </w:rPr>
+                              <w:t>concorda</w:t>
+                            </w:r>
+                            <w:proofErr w:type="spellEnd"/>
+                            <w:r>
+                              <w:rPr>
+                                <w:lang w:val="en-GB"/>
+                              </w:rPr>
+                              <w:t xml:space="preserve"> con il </w:t>
+                            </w:r>
+                            <w:proofErr w:type="spellStart"/>
+                            <w:r>
+                              <w:rPr>
+                                <w:lang w:val="en-GB"/>
+                              </w:rPr>
+                              <w:t>fatto</w:t>
+                            </w:r>
+                            <w:proofErr w:type="spellEnd"/>
+                            <w:r>
+                              <w:rPr>
+                                <w:lang w:val="en-GB"/>
+                              </w:rPr>
+                              <w:t xml:space="preserve"> </w:t>
+                            </w:r>
+                            <w:proofErr w:type="spellStart"/>
+                            <w:r>
+                              <w:rPr>
+                                <w:lang w:val="en-GB"/>
+                              </w:rPr>
+                              <w:t>che</w:t>
+                            </w:r>
+                            <w:proofErr w:type="spellEnd"/>
+                            <w:r>
+                              <w:rPr>
+                                <w:lang w:val="en-GB"/>
+                              </w:rPr>
+                              <w:t xml:space="preserve"> il </w:t>
+                            </w:r>
+                            <w:proofErr w:type="spellStart"/>
+                            <w:r>
+                              <w:rPr>
+                                <w:lang w:val="en-GB"/>
+                              </w:rPr>
+                              <w:t>predittore</w:t>
+                            </w:r>
+                            <w:proofErr w:type="spellEnd"/>
+                            <w:r>
+                              <w:rPr>
+                                <w:lang w:val="en-GB"/>
+                              </w:rPr>
+                              <w:t xml:space="preserve"> di </w:t>
+                            </w:r>
+                            <w:proofErr w:type="spellStart"/>
+                            <w:r>
+                              <w:rPr>
+                                <w:lang w:val="en-GB"/>
+                              </w:rPr>
+                              <w:t>salto</w:t>
+                            </w:r>
+                            <w:proofErr w:type="spellEnd"/>
+                            <w:r>
+                              <w:rPr>
+                                <w:lang w:val="en-GB"/>
+                              </w:rPr>
+                              <w:t xml:space="preserve"> è lo </w:t>
+                            </w:r>
+                            <w:proofErr w:type="spellStart"/>
+                            <w:r>
+                              <w:rPr>
+                                <w:lang w:val="en-GB"/>
+                              </w:rPr>
+                              <w:t>stesso</w:t>
+                            </w:r>
+                            <w:proofErr w:type="spellEnd"/>
+                            <w:r>
+                              <w:rPr>
+                                <w:lang w:val="en-GB"/>
+                              </w:rPr>
+                              <w:t xml:space="preserve"> </w:t>
+                            </w:r>
+                            <w:proofErr w:type="spellStart"/>
+                            <w:r>
+                              <w:rPr>
+                                <w:lang w:val="en-GB"/>
+                              </w:rPr>
+                              <w:t>nelle</w:t>
+                            </w:r>
+                            <w:proofErr w:type="spellEnd"/>
+                            <w:r>
+                              <w:rPr>
+                                <w:lang w:val="en-GB"/>
+                              </w:rPr>
+                              <w:t xml:space="preserve"> due </w:t>
+                            </w:r>
+                            <w:proofErr w:type="spellStart"/>
+                            <w:r>
+                              <w:rPr>
+                                <w:lang w:val="en-GB"/>
+                              </w:rPr>
+                              <w:t>configurazioni</w:t>
+                            </w:r>
+                            <w:proofErr w:type="spellEnd"/>
+                            <w:r>
+                              <w:rPr>
+                                <w:lang w:val="en-GB"/>
+                              </w:rPr>
+                              <w:t xml:space="preserve"> </w:t>
+                            </w:r>
+                            <w:proofErr w:type="spellStart"/>
+                            <w:r>
+                              <w:rPr>
+                                <w:lang w:val="en-GB"/>
+                              </w:rPr>
+                              <w:t>messe</w:t>
+                            </w:r>
+                            <w:proofErr w:type="spellEnd"/>
+                            <w:r>
+                              <w:rPr>
+                                <w:lang w:val="en-GB"/>
+                              </w:rPr>
+                              <w:t xml:space="preserve"> a </w:t>
+                            </w:r>
+                            <w:proofErr w:type="spellStart"/>
+                            <w:r>
+                              <w:rPr>
+                                <w:lang w:val="en-GB"/>
+                              </w:rPr>
+                              <w:t>confronto</w:t>
+                            </w:r>
+                            <w:proofErr w:type="spellEnd"/>
+                            <w:r>
+                              <w:rPr>
+                                <w:lang w:val="en-GB"/>
+                              </w:rPr>
+                              <w:t xml:space="preserve">, </w:t>
+                            </w:r>
+                            <w:proofErr w:type="spellStart"/>
+                            <w:r>
+                              <w:rPr>
+                                <w:lang w:val="en-GB"/>
+                              </w:rPr>
+                              <w:t>quindi</w:t>
+                            </w:r>
+                            <w:proofErr w:type="spellEnd"/>
+                            <w:r>
+                              <w:rPr>
+                                <w:lang w:val="en-GB"/>
+                              </w:rPr>
+                              <w:t xml:space="preserve"> </w:t>
+                            </w:r>
+                            <w:proofErr w:type="spellStart"/>
+                            <w:r>
+                              <w:rPr>
+                                <w:lang w:val="en-GB"/>
+                              </w:rPr>
+                              <w:t>effettua</w:t>
+                            </w:r>
+                            <w:proofErr w:type="spellEnd"/>
+                            <w:r>
+                              <w:rPr>
+                                <w:lang w:val="en-GB"/>
+                              </w:rPr>
+                              <w:t xml:space="preserve"> le </w:t>
+                            </w:r>
+                            <w:proofErr w:type="spellStart"/>
+                            <w:r>
+                              <w:rPr>
+                                <w:lang w:val="en-GB"/>
+                              </w:rPr>
+                              <w:t>stesse</w:t>
+                            </w:r>
+                            <w:proofErr w:type="spellEnd"/>
+                            <w:r>
+                              <w:rPr>
+                                <w:lang w:val="en-GB"/>
+                              </w:rPr>
+                              <w:t xml:space="preserve"> </w:t>
+                            </w:r>
+                            <w:proofErr w:type="spellStart"/>
+                            <w:r>
+                              <w:rPr>
+                                <w:lang w:val="en-GB"/>
+                              </w:rPr>
+                              <w:t>predizioni</w:t>
+                            </w:r>
+                            <w:proofErr w:type="spellEnd"/>
+                            <w:r>
+                              <w:rPr>
+                                <w:lang w:val="en-GB"/>
+                              </w:rPr>
+                              <w:t>.</w:t>
+                            </w:r>
+                          </w:p>
+                          <w:p>
+                            <w:pPr>
+                              <w:rPr>
+                                <w:lang w:val="en-GB"/>
+                              </w:rPr>
+                            </w:pPr>
                           </w:p>
                         </w:txbxContent>
                       </wps:txbx>
@@ -9124,14 +9519,20 @@
                         <w:rPr>
                           <w:lang w:val="en-GB"/>
                         </w:rPr>
-                        <w:t xml:space="preserve">”, in </w:t>
+                        <w:t>”</w:t>
+                      </w:r>
+                      <w:r>
+                        <w:rPr>
+                          <w:lang w:val="en-GB"/>
+                        </w:rPr>
+                        <w:t xml:space="preserve">; </w:t>
                       </w:r>
                       <w:proofErr w:type="spellStart"/>
                       <w:r>
                         <w:rPr>
                           <w:lang w:val="en-GB"/>
                         </w:rPr>
-                        <w:t>quanto</w:t>
+                        <w:t>poiché</w:t>
                       </w:r>
                       <w:proofErr w:type="spellEnd"/>
                       <w:r>
@@ -9194,16 +9595,8 @@
                         <w:rPr>
                           <w:lang w:val="en-GB"/>
                         </w:rPr>
-                        <w:t xml:space="preserve"> cache: di </w:t>
+                        <w:t xml:space="preserve"> cache</w:t>
                       </w:r>
-                      <w:proofErr w:type="spellStart"/>
-                      <w:r>
-                        <w:rPr>
-                          <w:lang w:val="en-GB"/>
-                        </w:rPr>
-                        <w:t>conseguenza</w:t>
-                      </w:r>
-                      <w:proofErr w:type="spellEnd"/>
                       <w:r>
                         <w:rPr>
                           <w:lang w:val="en-GB"/>
@@ -9257,7 +9650,7 @@
                         <w:rPr>
                           <w:lang w:val="en-GB"/>
                         </w:rPr>
-                        <w:t>riguardano</w:t>
+                        <w:t>coinvolgono</w:t>
                       </w:r>
                       <w:proofErr w:type="spellEnd"/>
                       <w:r>
@@ -9348,8 +9741,342 @@
                         <w:rPr>
                           <w:lang w:val="en-GB"/>
                         </w:rPr>
-                        <w:t xml:space="preserve"> di clock.</w:t>
+                        <w:t xml:space="preserve"> di clock</w:t>
                       </w:r>
+                      <w:r>
+                        <w:rPr>
+                          <w:lang w:val="en-GB"/>
+                        </w:rPr>
+                        <w:t xml:space="preserve"> per </w:t>
+                      </w:r>
+                      <w:proofErr w:type="spellStart"/>
+                      <w:r>
+                        <w:rPr>
+                          <w:lang w:val="en-GB"/>
+                        </w:rPr>
+                        <w:t>essere</w:t>
+                      </w:r>
+                      <w:proofErr w:type="spellEnd"/>
+                      <w:r>
+                        <w:rPr>
+                          <w:lang w:val="en-GB"/>
+                        </w:rPr>
+                        <w:t xml:space="preserve"> </w:t>
+                      </w:r>
+                      <w:proofErr w:type="spellStart"/>
+                      <w:r>
+                        <w:rPr>
+                          <w:lang w:val="en-GB"/>
+                        </w:rPr>
+                        <w:t>eseguite</w:t>
+                      </w:r>
+                      <w:proofErr w:type="spellEnd"/>
+                      <w:r>
+                        <w:rPr>
+                          <w:lang w:val="en-GB"/>
+                        </w:rPr>
+                        <w:t>.</w:t>
+                      </w:r>
+                    </w:p>
+                    <w:p>
+                      <w:pPr>
+                        <w:rPr>
+                          <w:lang w:val="en-GB"/>
+                        </w:rPr>
+                      </w:pPr>
+                      <w:r>
+                        <w:rPr>
+                          <w:lang w:val="en-GB"/>
+                        </w:rPr>
+                        <w:t xml:space="preserve">Non </w:t>
+                      </w:r>
+                      <w:proofErr w:type="spellStart"/>
+                      <w:r>
+                        <w:rPr>
+                          <w:lang w:val="en-GB"/>
+                        </w:rPr>
+                        <w:t>si</w:t>
+                      </w:r>
+                      <w:proofErr w:type="spellEnd"/>
+                      <w:r>
+                        <w:rPr>
+                          <w:lang w:val="en-GB"/>
+                        </w:rPr>
+                        <w:t xml:space="preserve"> </w:t>
+                      </w:r>
+                      <w:proofErr w:type="spellStart"/>
+                      <w:r>
+                        <w:rPr>
+                          <w:lang w:val="en-GB"/>
+                        </w:rPr>
+                        <w:t>notano</w:t>
+                      </w:r>
+                      <w:proofErr w:type="spellEnd"/>
+                      <w:r>
+                        <w:rPr>
+                          <w:lang w:val="en-GB"/>
+                        </w:rPr>
+                        <w:t xml:space="preserve"> </w:t>
+                      </w:r>
+                      <w:proofErr w:type="spellStart"/>
+                      <w:r>
+                        <w:rPr>
+                          <w:lang w:val="en-GB"/>
+                        </w:rPr>
+                        <w:t>meno</w:t>
+                      </w:r>
+                      <w:proofErr w:type="spellEnd"/>
+                      <w:r>
+                        <w:rPr>
+                          <w:lang w:val="en-GB"/>
+                        </w:rPr>
+                        <w:t xml:space="preserve"> “</w:t>
+                      </w:r>
+                      <w:proofErr w:type="spellStart"/>
+                      <w:r>
+                        <w:rPr>
+                          <w:lang w:val="en-GB"/>
+                        </w:rPr>
+                        <w:t>discontinuità</w:t>
+                      </w:r>
+                      <w:proofErr w:type="spellEnd"/>
+                      <w:r>
+                        <w:rPr>
+                          <w:lang w:val="en-GB"/>
+                        </w:rPr>
+                        <w:t xml:space="preserve">” </w:t>
+                      </w:r>
+                      <w:proofErr w:type="spellStart"/>
+                      <w:r>
+                        <w:rPr>
+                          <w:lang w:val="en-GB"/>
+                        </w:rPr>
+                        <w:t>nella</w:t>
+                      </w:r>
+                      <w:proofErr w:type="spellEnd"/>
+                      <w:r>
+                        <w:rPr>
+                          <w:lang w:val="en-GB"/>
+                        </w:rPr>
+                        <w:t xml:space="preserve"> pipeline: </w:t>
+                      </w:r>
+                      <w:proofErr w:type="spellStart"/>
+                      <w:r>
+                        <w:rPr>
+                          <w:lang w:val="en-GB"/>
+                        </w:rPr>
+                        <w:t>ciò</w:t>
+                      </w:r>
+                      <w:proofErr w:type="spellEnd"/>
+                      <w:r>
+                        <w:rPr>
+                          <w:lang w:val="en-GB"/>
+                        </w:rPr>
+                        <w:t xml:space="preserve"> </w:t>
+                      </w:r>
+                      <w:proofErr w:type="spellStart"/>
+                      <w:r>
+                        <w:rPr>
+                          <w:lang w:val="en-GB"/>
+                        </w:rPr>
+                        <w:t>concorda</w:t>
+                      </w:r>
+                      <w:proofErr w:type="spellEnd"/>
+                      <w:r>
+                        <w:rPr>
+                          <w:lang w:val="en-GB"/>
+                        </w:rPr>
+                        <w:t xml:space="preserve"> con il </w:t>
+                      </w:r>
+                      <w:proofErr w:type="spellStart"/>
+                      <w:r>
+                        <w:rPr>
+                          <w:lang w:val="en-GB"/>
+                        </w:rPr>
+                        <w:t>fatto</w:t>
+                      </w:r>
+                      <w:proofErr w:type="spellEnd"/>
+                      <w:r>
+                        <w:rPr>
+                          <w:lang w:val="en-GB"/>
+                        </w:rPr>
+                        <w:t xml:space="preserve"> </w:t>
+                      </w:r>
+                      <w:proofErr w:type="spellStart"/>
+                      <w:r>
+                        <w:rPr>
+                          <w:lang w:val="en-GB"/>
+                        </w:rPr>
+                        <w:t>che</w:t>
+                      </w:r>
+                      <w:proofErr w:type="spellEnd"/>
+                      <w:r>
+                        <w:rPr>
+                          <w:lang w:val="en-GB"/>
+                        </w:rPr>
+                        <w:t xml:space="preserve"> il </w:t>
+                      </w:r>
+                      <w:proofErr w:type="spellStart"/>
+                      <w:r>
+                        <w:rPr>
+                          <w:lang w:val="en-GB"/>
+                        </w:rPr>
+                        <w:t>predittore</w:t>
+                      </w:r>
+                      <w:proofErr w:type="spellEnd"/>
+                      <w:r>
+                        <w:rPr>
+                          <w:lang w:val="en-GB"/>
+                        </w:rPr>
+                        <w:t xml:space="preserve"> di </w:t>
+                      </w:r>
+                      <w:proofErr w:type="spellStart"/>
+                      <w:r>
+                        <w:rPr>
+                          <w:lang w:val="en-GB"/>
+                        </w:rPr>
+                        <w:t>salto</w:t>
+                      </w:r>
+                      <w:proofErr w:type="spellEnd"/>
+                      <w:r>
+                        <w:rPr>
+                          <w:lang w:val="en-GB"/>
+                        </w:rPr>
+                        <w:t xml:space="preserve"> è lo </w:t>
+                      </w:r>
+                      <w:proofErr w:type="spellStart"/>
+                      <w:r>
+                        <w:rPr>
+                          <w:lang w:val="en-GB"/>
+                        </w:rPr>
+                        <w:t>stesso</w:t>
+                      </w:r>
+                      <w:proofErr w:type="spellEnd"/>
+                      <w:r>
+                        <w:rPr>
+                          <w:lang w:val="en-GB"/>
+                        </w:rPr>
+                        <w:t xml:space="preserve"> </w:t>
+                      </w:r>
+                      <w:proofErr w:type="spellStart"/>
+                      <w:r>
+                        <w:rPr>
+                          <w:lang w:val="en-GB"/>
+                        </w:rPr>
+                        <w:t>nelle</w:t>
+                      </w:r>
+                      <w:proofErr w:type="spellEnd"/>
+                      <w:r>
+                        <w:rPr>
+                          <w:lang w:val="en-GB"/>
+                        </w:rPr>
+                        <w:t xml:space="preserve"> due </w:t>
+                      </w:r>
+                      <w:proofErr w:type="spellStart"/>
+                      <w:r>
+                        <w:rPr>
+                          <w:lang w:val="en-GB"/>
+                        </w:rPr>
+                        <w:t>configurazioni</w:t>
+                      </w:r>
+                      <w:proofErr w:type="spellEnd"/>
+                      <w:r>
+                        <w:rPr>
+                          <w:lang w:val="en-GB"/>
+                        </w:rPr>
+                        <w:t xml:space="preserve"> </w:t>
+                      </w:r>
+                      <w:proofErr w:type="spellStart"/>
+                      <w:r>
+                        <w:rPr>
+                          <w:lang w:val="en-GB"/>
+                        </w:rPr>
+                        <w:t>messe</w:t>
+                      </w:r>
+                      <w:proofErr w:type="spellEnd"/>
+                      <w:r>
+                        <w:rPr>
+                          <w:lang w:val="en-GB"/>
+                        </w:rPr>
+                        <w:t xml:space="preserve"> a </w:t>
+                      </w:r>
+                      <w:proofErr w:type="spellStart"/>
+                      <w:r>
+                        <w:rPr>
+                          <w:lang w:val="en-GB"/>
+                        </w:rPr>
+                        <w:t>confronto</w:t>
+                      </w:r>
+                      <w:proofErr w:type="spellEnd"/>
+                      <w:r>
+                        <w:rPr>
+                          <w:lang w:val="en-GB"/>
+                        </w:rPr>
+                        <w:t xml:space="preserve">, </w:t>
+                      </w:r>
+                      <w:proofErr w:type="spellStart"/>
+                      <w:r>
+                        <w:rPr>
+                          <w:lang w:val="en-GB"/>
+                        </w:rPr>
+                        <w:t>quindi</w:t>
+                      </w:r>
+                      <w:proofErr w:type="spellEnd"/>
+                      <w:r>
+                        <w:rPr>
+                          <w:lang w:val="en-GB"/>
+                        </w:rPr>
+                        <w:t xml:space="preserve"> </w:t>
+                      </w:r>
+                      <w:proofErr w:type="spellStart"/>
+                      <w:r>
+                        <w:rPr>
+                          <w:lang w:val="en-GB"/>
+                        </w:rPr>
+                        <w:t>effettua</w:t>
+                      </w:r>
+                      <w:proofErr w:type="spellEnd"/>
+                      <w:r>
+                        <w:rPr>
+                          <w:lang w:val="en-GB"/>
+                        </w:rPr>
+                        <w:t xml:space="preserve"> le </w:t>
+                      </w:r>
+                      <w:proofErr w:type="spellStart"/>
+                      <w:r>
+                        <w:rPr>
+                          <w:lang w:val="en-GB"/>
+                        </w:rPr>
+                        <w:t>stesse</w:t>
+                      </w:r>
+                      <w:proofErr w:type="spellEnd"/>
+                      <w:r>
+                        <w:rPr>
+                          <w:lang w:val="en-GB"/>
+                        </w:rPr>
+                        <w:t xml:space="preserve"> </w:t>
+                      </w:r>
+                      <w:proofErr w:type="spellStart"/>
+                      <w:r>
+                        <w:rPr>
+                          <w:lang w:val="en-GB"/>
+                        </w:rPr>
+                        <w:t>predizioni</w:t>
+                      </w:r>
+                      <w:proofErr w:type="spellEnd"/>
+                      <w:r>
+                        <w:rPr>
+                          <w:lang w:val="en-GB"/>
+                        </w:rPr>
+                        <w:t>.</w:t>
+                      </w:r>
+                    </w:p>
+                    <w:p>
+                      <w:pPr>
+                        <w:rPr>
+                          <w:lang w:val="en-GB"/>
+                        </w:rPr>
+                      </w:pPr>
                     </w:p>
                   </w:txbxContent>
                 </v:textbox>

</xml_diff>